<commit_message>
Graficas y Word (14 - 18)
Se modificaron nuevamente las graficas 14 a 18 y se agregaron los resultados en documento
</commit_message>
<xml_diff>
--- a/3er parcial/Graficas/Presentación de Resultados encuesta.docx
+++ b/3er parcial/Graficas/Presentación de Resultados encuesta.docx
@@ -1317,39 +1317,7 @@
           <w:sz w:val="24"/>
           <w:szCs w:val="24"/>
         </w:rPr>
-        <w:t xml:space="preserve">el regreso a </w:t>
-      </w:r>
-      <w:r>
-        <w:rPr>
-          <w:rFonts w:ascii="Arial" w:hAnsi="Arial" w:cs="Arial"/>
-          <w:sz w:val="24"/>
-          <w:szCs w:val="24"/>
-        </w:rPr>
-        <w:t>actividades</w:t>
-      </w:r>
-      <w:r>
-        <w:rPr>
-          <w:rFonts w:ascii="Arial" w:hAnsi="Arial" w:cs="Arial"/>
-          <w:sz w:val="24"/>
-          <w:szCs w:val="24"/>
-        </w:rPr>
-        <w:t xml:space="preserve"> </w:t>
-      </w:r>
-      <w:r>
-        <w:rPr>
-          <w:rFonts w:ascii="Arial" w:hAnsi="Arial" w:cs="Arial"/>
-          <w:sz w:val="24"/>
-          <w:szCs w:val="24"/>
-        </w:rPr>
-        <w:t>presenciales</w:t>
-      </w:r>
-      <w:r>
-        <w:rPr>
-          <w:rFonts w:ascii="Arial" w:hAnsi="Arial" w:cs="Arial"/>
-          <w:sz w:val="24"/>
-          <w:szCs w:val="24"/>
-        </w:rPr>
-        <w:t xml:space="preserve"> en marzo del 2022.</w:t>
+        <w:t>el regreso a actividades presenciales en marzo del 2022.</w:t>
       </w:r>
     </w:p>
     <w:p>
@@ -2890,6 +2858,7 @@
       <w:r>
         <w:rPr>
           <w:rFonts w:ascii="Arial" w:hAnsi="Arial" w:cs="Arial"/>
+          <w:noProof/>
           <w:color w:val="000000" w:themeColor="text1"/>
           <w:sz w:val="28"/>
           <w:szCs w:val="28"/>
@@ -2971,18 +2940,7 @@
           <w:sz w:val="28"/>
           <w:szCs w:val="28"/>
         </w:rPr>
-        <w:t xml:space="preserve">Distribución de la población por </w:t>
-      </w:r>
-      <w:r>
-        <w:rPr>
-          <w:rFonts w:ascii="Arial" w:hAnsi="Arial" w:cs="Arial"/>
-          <w:b/>
-          <w:bCs/>
-          <w:color w:val="000000" w:themeColor="text1"/>
-          <w:sz w:val="28"/>
-          <w:szCs w:val="28"/>
-        </w:rPr>
-        <w:t>carrera.</w:t>
+        <w:t>Distribución de la población por carrera.</w:t>
       </w:r>
     </w:p>
     <w:p>
@@ -3004,6 +2962,7 @@
           <w:rFonts w:ascii="Arial" w:hAnsi="Arial" w:cs="Arial"/>
           <w:b/>
           <w:bCs/>
+          <w:noProof/>
           <w:color w:val="000000" w:themeColor="text1"/>
           <w:sz w:val="28"/>
           <w:szCs w:val="28"/>
@@ -3073,18 +3032,7 @@
           <w:szCs w:val="28"/>
         </w:rPr>
         <w:lastRenderedPageBreak/>
-        <w:t>Se disponía de un espacio específico de trabajo en casa</w:t>
-      </w:r>
-      <w:r>
-        <w:rPr>
-          <w:rFonts w:ascii="Arial" w:hAnsi="Arial" w:cs="Arial"/>
-          <w:b/>
-          <w:bCs/>
-          <w:color w:val="000000" w:themeColor="text1"/>
-          <w:sz w:val="28"/>
-          <w:szCs w:val="28"/>
-        </w:rPr>
-        <w:t>.</w:t>
+        <w:t>Se disponía de un espacio específico de trabajo en casa.</w:t>
       </w:r>
     </w:p>
     <w:p>
@@ -3121,6 +3069,7 @@
           <w:rFonts w:ascii="Arial" w:hAnsi="Arial" w:cs="Arial"/>
           <w:b/>
           <w:bCs/>
+          <w:noProof/>
           <w:color w:val="000000" w:themeColor="text1"/>
           <w:sz w:val="28"/>
           <w:szCs w:val="28"/>
@@ -3236,6 +3185,7 @@
           <w:rFonts w:ascii="Arial" w:hAnsi="Arial" w:cs="Arial"/>
           <w:b/>
           <w:bCs/>
+          <w:noProof/>
           <w:color w:val="000000" w:themeColor="text1"/>
           <w:sz w:val="28"/>
           <w:szCs w:val="28"/>
@@ -3352,6 +3302,7 @@
           <w:rFonts w:ascii="Arial" w:hAnsi="Arial" w:cs="Arial"/>
           <w:b/>
           <w:bCs/>
+          <w:noProof/>
           <w:color w:val="000000" w:themeColor="text1"/>
           <w:sz w:val="28"/>
           <w:szCs w:val="28"/>
@@ -3435,18 +3386,7 @@
           <w:sz w:val="28"/>
           <w:szCs w:val="28"/>
         </w:rPr>
-        <w:t>Tipo de dispositivos utilizados con mayor frecuencia para tomar las clases en línea</w:t>
-      </w:r>
-      <w:r>
-        <w:rPr>
-          <w:rFonts w:ascii="Arial" w:hAnsi="Arial" w:cs="Arial"/>
-          <w:b/>
-          <w:bCs/>
-          <w:color w:val="000000" w:themeColor="text1"/>
-          <w:sz w:val="28"/>
-          <w:szCs w:val="28"/>
-        </w:rPr>
-        <w:t>.</w:t>
+        <w:t>Tipo de dispositivos utilizados con mayor frecuencia para tomar las clases en línea.</w:t>
       </w:r>
     </w:p>
     <w:p>
@@ -5000,6 +4940,81 @@
     <w:p>
       <w:pPr>
         <w:pStyle w:val="Prrafodelista"/>
+        <w:spacing w:line="360" w:lineRule="auto"/>
+        <w:jc w:val="both"/>
+        <w:rPr>
+          <w:rFonts w:ascii="Arial" w:hAnsi="Arial" w:cs="Arial"/>
+          <w:b/>
+          <w:bCs/>
+          <w:color w:val="000000" w:themeColor="text1"/>
+          <w:sz w:val="28"/>
+          <w:szCs w:val="28"/>
+        </w:rPr>
+      </w:pPr>
+    </w:p>
+    <w:p>
+      <w:pPr>
+        <w:pStyle w:val="Prrafodelista"/>
+        <w:spacing w:line="360" w:lineRule="auto"/>
+        <w:jc w:val="both"/>
+        <w:rPr>
+          <w:rFonts w:ascii="Arial" w:hAnsi="Arial" w:cs="Arial"/>
+          <w:b/>
+          <w:bCs/>
+          <w:color w:val="000000" w:themeColor="text1"/>
+          <w:sz w:val="28"/>
+          <w:szCs w:val="28"/>
+        </w:rPr>
+      </w:pPr>
+    </w:p>
+    <w:p>
+      <w:pPr>
+        <w:pStyle w:val="Prrafodelista"/>
+        <w:spacing w:line="360" w:lineRule="auto"/>
+        <w:jc w:val="both"/>
+        <w:rPr>
+          <w:rFonts w:ascii="Arial" w:hAnsi="Arial" w:cs="Arial"/>
+          <w:b/>
+          <w:bCs/>
+          <w:color w:val="000000" w:themeColor="text1"/>
+          <w:sz w:val="28"/>
+          <w:szCs w:val="28"/>
+        </w:rPr>
+      </w:pPr>
+    </w:p>
+    <w:p>
+      <w:pPr>
+        <w:pStyle w:val="Prrafodelista"/>
+        <w:spacing w:line="360" w:lineRule="auto"/>
+        <w:jc w:val="both"/>
+        <w:rPr>
+          <w:rFonts w:ascii="Arial" w:hAnsi="Arial" w:cs="Arial"/>
+          <w:b/>
+          <w:bCs/>
+          <w:color w:val="000000" w:themeColor="text1"/>
+          <w:sz w:val="28"/>
+          <w:szCs w:val="28"/>
+        </w:rPr>
+      </w:pPr>
+    </w:p>
+    <w:p>
+      <w:pPr>
+        <w:pStyle w:val="Prrafodelista"/>
+        <w:spacing w:line="360" w:lineRule="auto"/>
+        <w:jc w:val="both"/>
+        <w:rPr>
+          <w:rFonts w:ascii="Arial" w:hAnsi="Arial" w:cs="Arial"/>
+          <w:b/>
+          <w:bCs/>
+          <w:color w:val="000000" w:themeColor="text1"/>
+          <w:sz w:val="28"/>
+          <w:szCs w:val="28"/>
+        </w:rPr>
+      </w:pPr>
+    </w:p>
+    <w:p>
+      <w:pPr>
+        <w:pStyle w:val="Prrafodelista"/>
         <w:numPr>
           <w:ilvl w:val="0"/>
           <w:numId w:val="1"/>
@@ -5017,6 +5032,75 @@
       </w:pPr>
       <w:r>
         <w:rPr>
+          <w:noProof/>
+        </w:rPr>
+        <w:lastRenderedPageBreak/>
+        <w:drawing>
+          <wp:anchor distT="0" distB="0" distL="114300" distR="114300" simplePos="0" relativeHeight="251714560" behindDoc="1" locked="0" layoutInCell="1" allowOverlap="1" wp14:anchorId="02D129DF" wp14:editId="3A0BB32F">
+            <wp:simplePos x="0" y="0"/>
+            <wp:positionH relativeFrom="margin">
+              <wp:align>center</wp:align>
+            </wp:positionH>
+            <wp:positionV relativeFrom="paragraph">
+              <wp:posOffset>280670</wp:posOffset>
+            </wp:positionV>
+            <wp:extent cx="3946525" cy="3404870"/>
+            <wp:effectExtent l="0" t="0" r="0" b="5080"/>
+            <wp:wrapTight wrapText="bothSides">
+              <wp:wrapPolygon edited="0">
+                <wp:start x="0" y="0"/>
+                <wp:lineTo x="0" y="21511"/>
+                <wp:lineTo x="21478" y="21511"/>
+                <wp:lineTo x="21478" y="0"/>
+                <wp:lineTo x="0" y="0"/>
+              </wp:wrapPolygon>
+            </wp:wrapTight>
+            <wp:docPr id="11" name="Imagen 11" descr="Gráfico, Gráfico circular&#10;&#10;Descripción generada automáticamente"/>
+            <wp:cNvGraphicFramePr>
+              <a:graphicFrameLocks xmlns:a="http://schemas.openxmlformats.org/drawingml/2006/main" noChangeAspect="1"/>
+            </wp:cNvGraphicFramePr>
+            <a:graphic xmlns:a="http://schemas.openxmlformats.org/drawingml/2006/main">
+              <a:graphicData uri="http://schemas.openxmlformats.org/drawingml/2006/picture">
+                <pic:pic xmlns:pic="http://schemas.openxmlformats.org/drawingml/2006/picture">
+                  <pic:nvPicPr>
+                    <pic:cNvPr id="11" name="Imagen 11" descr="Gráfico, Gráfico circular&#10;&#10;Descripción generada automáticamente"/>
+                    <pic:cNvPicPr/>
+                  </pic:nvPicPr>
+                  <pic:blipFill>
+                    <a:blip r:embed="rId23">
+                      <a:extLst>
+                        <a:ext uri="{28A0092B-C50C-407E-A947-70E740481C1C}">
+                          <a14:useLocalDpi xmlns:a14="http://schemas.microsoft.com/office/drawing/2010/main" val="0"/>
+                        </a:ext>
+                      </a:extLst>
+                    </a:blip>
+                    <a:stretch>
+                      <a:fillRect/>
+                    </a:stretch>
+                  </pic:blipFill>
+                  <pic:spPr>
+                    <a:xfrm>
+                      <a:off x="0" y="0"/>
+                      <a:ext cx="3946525" cy="3404870"/>
+                    </a:xfrm>
+                    <a:prstGeom prst="rect">
+                      <a:avLst/>
+                    </a:prstGeom>
+                  </pic:spPr>
+                </pic:pic>
+              </a:graphicData>
+            </a:graphic>
+            <wp14:sizeRelH relativeFrom="margin">
+              <wp14:pctWidth>0</wp14:pctWidth>
+            </wp14:sizeRelH>
+            <wp14:sizeRelV relativeFrom="margin">
+              <wp14:pctHeight>0</wp14:pctHeight>
+            </wp14:sizeRelV>
+          </wp:anchor>
+        </w:drawing>
+      </w:r>
+      <w:r>
+        <w:rPr>
           <w:rFonts w:ascii="Arial" w:hAnsi="Arial" w:cs="Arial"/>
           <w:b/>
           <w:bCs/>
@@ -5037,6 +5121,171 @@
         </w:rPr>
         <w:t>.</w:t>
       </w:r>
+    </w:p>
+    <w:p>
+      <w:pPr>
+        <w:pStyle w:val="Prrafodelista"/>
+        <w:spacing w:line="360" w:lineRule="auto"/>
+        <w:jc w:val="center"/>
+        <w:rPr>
+          <w:rFonts w:ascii="Arial" w:hAnsi="Arial" w:cs="Arial"/>
+          <w:b/>
+          <w:bCs/>
+          <w:color w:val="000000" w:themeColor="text1"/>
+          <w:sz w:val="28"/>
+          <w:szCs w:val="28"/>
+        </w:rPr>
+      </w:pPr>
+    </w:p>
+    <w:p>
+      <w:pPr>
+        <w:pStyle w:val="Prrafodelista"/>
+        <w:spacing w:line="360" w:lineRule="auto"/>
+        <w:jc w:val="center"/>
+        <w:rPr>
+          <w:rFonts w:ascii="Arial" w:hAnsi="Arial" w:cs="Arial"/>
+          <w:b/>
+          <w:bCs/>
+          <w:color w:val="000000" w:themeColor="text1"/>
+          <w:sz w:val="28"/>
+          <w:szCs w:val="28"/>
+        </w:rPr>
+      </w:pPr>
+    </w:p>
+    <w:p>
+      <w:pPr>
+        <w:pStyle w:val="Prrafodelista"/>
+        <w:spacing w:line="360" w:lineRule="auto"/>
+        <w:jc w:val="center"/>
+        <w:rPr>
+          <w:rFonts w:ascii="Arial" w:hAnsi="Arial" w:cs="Arial"/>
+          <w:b/>
+          <w:bCs/>
+          <w:color w:val="000000" w:themeColor="text1"/>
+          <w:sz w:val="28"/>
+          <w:szCs w:val="28"/>
+        </w:rPr>
+      </w:pPr>
+    </w:p>
+    <w:p>
+      <w:pPr>
+        <w:pStyle w:val="Prrafodelista"/>
+        <w:spacing w:line="360" w:lineRule="auto"/>
+        <w:jc w:val="center"/>
+        <w:rPr>
+          <w:rFonts w:ascii="Arial" w:hAnsi="Arial" w:cs="Arial"/>
+          <w:b/>
+          <w:bCs/>
+          <w:color w:val="000000" w:themeColor="text1"/>
+          <w:sz w:val="28"/>
+          <w:szCs w:val="28"/>
+        </w:rPr>
+      </w:pPr>
+    </w:p>
+    <w:p>
+      <w:pPr>
+        <w:pStyle w:val="Prrafodelista"/>
+        <w:spacing w:line="360" w:lineRule="auto"/>
+        <w:jc w:val="center"/>
+        <w:rPr>
+          <w:rFonts w:ascii="Arial" w:hAnsi="Arial" w:cs="Arial"/>
+          <w:b/>
+          <w:bCs/>
+          <w:color w:val="000000" w:themeColor="text1"/>
+          <w:sz w:val="28"/>
+          <w:szCs w:val="28"/>
+        </w:rPr>
+      </w:pPr>
+    </w:p>
+    <w:p>
+      <w:pPr>
+        <w:pStyle w:val="Prrafodelista"/>
+        <w:spacing w:line="360" w:lineRule="auto"/>
+        <w:jc w:val="center"/>
+        <w:rPr>
+          <w:rFonts w:ascii="Arial" w:hAnsi="Arial" w:cs="Arial"/>
+          <w:b/>
+          <w:bCs/>
+          <w:color w:val="000000" w:themeColor="text1"/>
+          <w:sz w:val="28"/>
+          <w:szCs w:val="28"/>
+        </w:rPr>
+      </w:pPr>
+    </w:p>
+    <w:p>
+      <w:pPr>
+        <w:pStyle w:val="Prrafodelista"/>
+        <w:spacing w:line="360" w:lineRule="auto"/>
+        <w:jc w:val="center"/>
+        <w:rPr>
+          <w:rFonts w:ascii="Arial" w:hAnsi="Arial" w:cs="Arial"/>
+          <w:b/>
+          <w:bCs/>
+          <w:color w:val="000000" w:themeColor="text1"/>
+          <w:sz w:val="28"/>
+          <w:szCs w:val="28"/>
+        </w:rPr>
+      </w:pPr>
+    </w:p>
+    <w:p>
+      <w:pPr>
+        <w:pStyle w:val="Prrafodelista"/>
+        <w:spacing w:line="360" w:lineRule="auto"/>
+        <w:jc w:val="center"/>
+        <w:rPr>
+          <w:rFonts w:ascii="Arial" w:hAnsi="Arial" w:cs="Arial"/>
+          <w:b/>
+          <w:bCs/>
+          <w:color w:val="000000" w:themeColor="text1"/>
+          <w:sz w:val="28"/>
+          <w:szCs w:val="28"/>
+        </w:rPr>
+      </w:pPr>
+    </w:p>
+    <w:p>
+      <w:pPr>
+        <w:pStyle w:val="Prrafodelista"/>
+        <w:spacing w:line="360" w:lineRule="auto"/>
+        <w:jc w:val="center"/>
+        <w:rPr>
+          <w:rFonts w:ascii="Arial" w:hAnsi="Arial" w:cs="Arial"/>
+          <w:b/>
+          <w:bCs/>
+          <w:color w:val="000000" w:themeColor="text1"/>
+          <w:sz w:val="28"/>
+          <w:szCs w:val="28"/>
+        </w:rPr>
+      </w:pPr>
+    </w:p>
+    <w:p>
+      <w:pPr>
+        <w:pStyle w:val="Prrafodelista"/>
+        <w:spacing w:line="360" w:lineRule="auto"/>
+        <w:jc w:val="center"/>
+        <w:rPr>
+          <w:rFonts w:ascii="Arial" w:hAnsi="Arial" w:cs="Arial"/>
+          <w:b/>
+          <w:bCs/>
+          <w:color w:val="000000" w:themeColor="text1"/>
+          <w:sz w:val="28"/>
+          <w:szCs w:val="28"/>
+        </w:rPr>
+      </w:pPr>
+    </w:p>
+    <w:p>
+      <w:pPr>
+        <w:pStyle w:val="Prrafodelista"/>
+        <w:spacing w:line="360" w:lineRule="auto"/>
+        <w:jc w:val="center"/>
+        <w:rPr>
+          <w:rFonts w:ascii="Arial" w:hAnsi="Arial" w:cs="Arial"/>
+          <w:b/>
+          <w:bCs/>
+          <w:color w:val="000000" w:themeColor="text1"/>
+          <w:sz w:val="28"/>
+          <w:szCs w:val="28"/>
+        </w:rPr>
+      </w:pPr>
     </w:p>
     <w:p>
       <w:pPr>
@@ -5073,6 +5322,74 @@
       </w:pPr>
       <w:r>
         <w:rPr>
+          <w:noProof/>
+        </w:rPr>
+        <w:drawing>
+          <wp:anchor distT="0" distB="0" distL="114300" distR="114300" simplePos="0" relativeHeight="251712512" behindDoc="0" locked="0" layoutInCell="1" allowOverlap="1" wp14:anchorId="501B9011" wp14:editId="1344263B">
+            <wp:simplePos x="0" y="0"/>
+            <wp:positionH relativeFrom="margin">
+              <wp:posOffset>82550</wp:posOffset>
+            </wp:positionH>
+            <wp:positionV relativeFrom="paragraph">
+              <wp:posOffset>634365</wp:posOffset>
+            </wp:positionV>
+            <wp:extent cx="5525770" cy="3622675"/>
+            <wp:effectExtent l="0" t="0" r="0" b="0"/>
+            <wp:wrapThrough wrapText="bothSides">
+              <wp:wrapPolygon edited="0">
+                <wp:start x="0" y="0"/>
+                <wp:lineTo x="0" y="21467"/>
+                <wp:lineTo x="21521" y="21467"/>
+                <wp:lineTo x="21521" y="0"/>
+                <wp:lineTo x="0" y="0"/>
+              </wp:wrapPolygon>
+            </wp:wrapThrough>
+            <wp:docPr id="10" name="Imagen 10" descr="Gráfico, Gráfico circular&#10;&#10;Descripción generada automáticamente"/>
+            <wp:cNvGraphicFramePr>
+              <a:graphicFrameLocks xmlns:a="http://schemas.openxmlformats.org/drawingml/2006/main" noChangeAspect="1"/>
+            </wp:cNvGraphicFramePr>
+            <a:graphic xmlns:a="http://schemas.openxmlformats.org/drawingml/2006/main">
+              <a:graphicData uri="http://schemas.openxmlformats.org/drawingml/2006/picture">
+                <pic:pic xmlns:pic="http://schemas.openxmlformats.org/drawingml/2006/picture">
+                  <pic:nvPicPr>
+                    <pic:cNvPr id="10" name="Imagen 10" descr="Gráfico, Gráfico circular&#10;&#10;Descripción generada automáticamente"/>
+                    <pic:cNvPicPr/>
+                  </pic:nvPicPr>
+                  <pic:blipFill>
+                    <a:blip r:embed="rId24">
+                      <a:extLst>
+                        <a:ext uri="{28A0092B-C50C-407E-A947-70E740481C1C}">
+                          <a14:useLocalDpi xmlns:a14="http://schemas.microsoft.com/office/drawing/2010/main" val="0"/>
+                        </a:ext>
+                      </a:extLst>
+                    </a:blip>
+                    <a:stretch>
+                      <a:fillRect/>
+                    </a:stretch>
+                  </pic:blipFill>
+                  <pic:spPr>
+                    <a:xfrm>
+                      <a:off x="0" y="0"/>
+                      <a:ext cx="5525770" cy="3622675"/>
+                    </a:xfrm>
+                    <a:prstGeom prst="rect">
+                      <a:avLst/>
+                    </a:prstGeom>
+                  </pic:spPr>
+                </pic:pic>
+              </a:graphicData>
+            </a:graphic>
+            <wp14:sizeRelH relativeFrom="margin">
+              <wp14:pctWidth>0</wp14:pctWidth>
+            </wp14:sizeRelH>
+            <wp14:sizeRelV relativeFrom="margin">
+              <wp14:pctHeight>0</wp14:pctHeight>
+            </wp14:sizeRelV>
+          </wp:anchor>
+        </w:drawing>
+      </w:r>
+      <w:r>
+        <w:rPr>
           <w:rFonts w:ascii="Arial" w:hAnsi="Arial" w:cs="Arial"/>
           <w:b/>
           <w:bCs/>
@@ -5115,50 +5432,6 @@
         </w:rPr>
         <w:t>.</w:t>
       </w:r>
-    </w:p>
-    <w:p>
-      <w:pPr>
-        <w:pStyle w:val="Prrafodelista"/>
-        <w:spacing w:line="360" w:lineRule="auto"/>
-        <w:jc w:val="both"/>
-        <w:rPr>
-          <w:rFonts w:ascii="Arial" w:hAnsi="Arial" w:cs="Arial"/>
-          <w:b/>
-          <w:bCs/>
-          <w:color w:val="000000" w:themeColor="text1"/>
-          <w:sz w:val="28"/>
-          <w:szCs w:val="28"/>
-        </w:rPr>
-      </w:pPr>
-    </w:p>
-    <w:p>
-      <w:pPr>
-        <w:pStyle w:val="Prrafodelista"/>
-        <w:spacing w:line="360" w:lineRule="auto"/>
-        <w:jc w:val="center"/>
-        <w:rPr>
-          <w:rFonts w:ascii="Arial" w:hAnsi="Arial" w:cs="Arial"/>
-          <w:b/>
-          <w:bCs/>
-          <w:color w:val="000000" w:themeColor="text1"/>
-          <w:sz w:val="28"/>
-          <w:szCs w:val="28"/>
-        </w:rPr>
-      </w:pPr>
-    </w:p>
-    <w:p>
-      <w:pPr>
-        <w:spacing w:line="360" w:lineRule="auto"/>
-        <w:jc w:val="both"/>
-        <w:rPr>
-          <w:rFonts w:ascii="Arial" w:hAnsi="Arial" w:cs="Arial"/>
-          <w:b/>
-          <w:bCs/>
-          <w:color w:val="000000" w:themeColor="text1"/>
-          <w:sz w:val="28"/>
-          <w:szCs w:val="28"/>
-        </w:rPr>
-      </w:pPr>
     </w:p>
     <w:p>
       <w:pPr>
@@ -5187,6 +5460,7 @@
           <w:sz w:val="28"/>
           <w:szCs w:val="28"/>
         </w:rPr>
+        <w:lastRenderedPageBreak/>
         <w:t>Durante el tiempo de las clases a distancia, crees que aprendiste</w:t>
       </w:r>
       <w:r>
@@ -5206,6 +5480,216 @@
         <w:pStyle w:val="Prrafodelista"/>
         <w:spacing w:line="360" w:lineRule="auto"/>
         <w:jc w:val="center"/>
+        <w:rPr>
+          <w:rFonts w:ascii="Arial" w:hAnsi="Arial" w:cs="Arial"/>
+          <w:b/>
+          <w:bCs/>
+          <w:color w:val="000000" w:themeColor="text1"/>
+          <w:sz w:val="28"/>
+          <w:szCs w:val="28"/>
+        </w:rPr>
+      </w:pPr>
+      <w:r>
+        <w:rPr>
+          <w:noProof/>
+        </w:rPr>
+        <w:drawing>
+          <wp:anchor distT="0" distB="0" distL="114300" distR="114300" simplePos="0" relativeHeight="251715584" behindDoc="0" locked="0" layoutInCell="1" allowOverlap="1" wp14:anchorId="765FBA54" wp14:editId="55C3A649">
+            <wp:simplePos x="0" y="0"/>
+            <wp:positionH relativeFrom="margin">
+              <wp:align>center</wp:align>
+            </wp:positionH>
+            <wp:positionV relativeFrom="paragraph">
+              <wp:posOffset>14605</wp:posOffset>
+            </wp:positionV>
+            <wp:extent cx="5299898" cy="3521872"/>
+            <wp:effectExtent l="0" t="0" r="0" b="2540"/>
+            <wp:wrapNone/>
+            <wp:docPr id="12" name="Imagen 12" descr="Gráfico, Gráfico circular&#10;&#10;Descripción generada automáticamente"/>
+            <wp:cNvGraphicFramePr>
+              <a:graphicFrameLocks xmlns:a="http://schemas.openxmlformats.org/drawingml/2006/main" noChangeAspect="1"/>
+            </wp:cNvGraphicFramePr>
+            <a:graphic xmlns:a="http://schemas.openxmlformats.org/drawingml/2006/main">
+              <a:graphicData uri="http://schemas.openxmlformats.org/drawingml/2006/picture">
+                <pic:pic xmlns:pic="http://schemas.openxmlformats.org/drawingml/2006/picture">
+                  <pic:nvPicPr>
+                    <pic:cNvPr id="12" name="Imagen 12" descr="Gráfico, Gráfico circular&#10;&#10;Descripción generada automáticamente"/>
+                    <pic:cNvPicPr/>
+                  </pic:nvPicPr>
+                  <pic:blipFill>
+                    <a:blip r:embed="rId25">
+                      <a:extLst>
+                        <a:ext uri="{28A0092B-C50C-407E-A947-70E740481C1C}">
+                          <a14:useLocalDpi xmlns:a14="http://schemas.microsoft.com/office/drawing/2010/main" val="0"/>
+                        </a:ext>
+                      </a:extLst>
+                    </a:blip>
+                    <a:stretch>
+                      <a:fillRect/>
+                    </a:stretch>
+                  </pic:blipFill>
+                  <pic:spPr>
+                    <a:xfrm>
+                      <a:off x="0" y="0"/>
+                      <a:ext cx="5299898" cy="3521872"/>
+                    </a:xfrm>
+                    <a:prstGeom prst="rect">
+                      <a:avLst/>
+                    </a:prstGeom>
+                  </pic:spPr>
+                </pic:pic>
+              </a:graphicData>
+            </a:graphic>
+            <wp14:sizeRelH relativeFrom="margin">
+              <wp14:pctWidth>0</wp14:pctWidth>
+            </wp14:sizeRelH>
+            <wp14:sizeRelV relativeFrom="margin">
+              <wp14:pctHeight>0</wp14:pctHeight>
+            </wp14:sizeRelV>
+          </wp:anchor>
+        </w:drawing>
+      </w:r>
+    </w:p>
+    <w:p>
+      <w:pPr>
+        <w:pStyle w:val="Prrafodelista"/>
+        <w:spacing w:line="360" w:lineRule="auto"/>
+        <w:jc w:val="center"/>
+        <w:rPr>
+          <w:rFonts w:ascii="Arial" w:hAnsi="Arial" w:cs="Arial"/>
+          <w:b/>
+          <w:bCs/>
+          <w:color w:val="000000" w:themeColor="text1"/>
+          <w:sz w:val="28"/>
+          <w:szCs w:val="28"/>
+        </w:rPr>
+      </w:pPr>
+    </w:p>
+    <w:p>
+      <w:pPr>
+        <w:pStyle w:val="Prrafodelista"/>
+        <w:spacing w:line="360" w:lineRule="auto"/>
+        <w:jc w:val="center"/>
+        <w:rPr>
+          <w:rFonts w:ascii="Arial" w:hAnsi="Arial" w:cs="Arial"/>
+          <w:b/>
+          <w:bCs/>
+          <w:color w:val="000000" w:themeColor="text1"/>
+          <w:sz w:val="28"/>
+          <w:szCs w:val="28"/>
+        </w:rPr>
+      </w:pPr>
+    </w:p>
+    <w:p>
+      <w:pPr>
+        <w:pStyle w:val="Prrafodelista"/>
+        <w:spacing w:line="360" w:lineRule="auto"/>
+        <w:jc w:val="center"/>
+        <w:rPr>
+          <w:rFonts w:ascii="Arial" w:hAnsi="Arial" w:cs="Arial"/>
+          <w:b/>
+          <w:bCs/>
+          <w:color w:val="000000" w:themeColor="text1"/>
+          <w:sz w:val="28"/>
+          <w:szCs w:val="28"/>
+        </w:rPr>
+      </w:pPr>
+    </w:p>
+    <w:p>
+      <w:pPr>
+        <w:pStyle w:val="Prrafodelista"/>
+        <w:spacing w:line="360" w:lineRule="auto"/>
+        <w:jc w:val="center"/>
+        <w:rPr>
+          <w:rFonts w:ascii="Arial" w:hAnsi="Arial" w:cs="Arial"/>
+          <w:b/>
+          <w:bCs/>
+          <w:color w:val="000000" w:themeColor="text1"/>
+          <w:sz w:val="28"/>
+          <w:szCs w:val="28"/>
+        </w:rPr>
+      </w:pPr>
+    </w:p>
+    <w:p>
+      <w:pPr>
+        <w:pStyle w:val="Prrafodelista"/>
+        <w:spacing w:line="360" w:lineRule="auto"/>
+        <w:jc w:val="center"/>
+        <w:rPr>
+          <w:rFonts w:ascii="Arial" w:hAnsi="Arial" w:cs="Arial"/>
+          <w:b/>
+          <w:bCs/>
+          <w:color w:val="000000" w:themeColor="text1"/>
+          <w:sz w:val="28"/>
+          <w:szCs w:val="28"/>
+        </w:rPr>
+      </w:pPr>
+    </w:p>
+    <w:p>
+      <w:pPr>
+        <w:pStyle w:val="Prrafodelista"/>
+        <w:spacing w:line="360" w:lineRule="auto"/>
+        <w:jc w:val="center"/>
+        <w:rPr>
+          <w:rFonts w:ascii="Arial" w:hAnsi="Arial" w:cs="Arial"/>
+          <w:b/>
+          <w:bCs/>
+          <w:color w:val="000000" w:themeColor="text1"/>
+          <w:sz w:val="28"/>
+          <w:szCs w:val="28"/>
+        </w:rPr>
+      </w:pPr>
+    </w:p>
+    <w:p>
+      <w:pPr>
+        <w:pStyle w:val="Prrafodelista"/>
+        <w:spacing w:line="360" w:lineRule="auto"/>
+        <w:jc w:val="both"/>
+        <w:rPr>
+          <w:rFonts w:ascii="Arial" w:hAnsi="Arial" w:cs="Arial"/>
+          <w:b/>
+          <w:bCs/>
+          <w:color w:val="000000" w:themeColor="text1"/>
+          <w:sz w:val="28"/>
+          <w:szCs w:val="28"/>
+        </w:rPr>
+      </w:pPr>
+    </w:p>
+    <w:p>
+      <w:pPr>
+        <w:pStyle w:val="Prrafodelista"/>
+        <w:spacing w:line="360" w:lineRule="auto"/>
+        <w:jc w:val="both"/>
+        <w:rPr>
+          <w:rFonts w:ascii="Arial" w:hAnsi="Arial" w:cs="Arial"/>
+          <w:b/>
+          <w:bCs/>
+          <w:color w:val="000000" w:themeColor="text1"/>
+          <w:sz w:val="28"/>
+          <w:szCs w:val="28"/>
+        </w:rPr>
+      </w:pPr>
+    </w:p>
+    <w:p>
+      <w:pPr>
+        <w:pStyle w:val="Prrafodelista"/>
+        <w:spacing w:line="360" w:lineRule="auto"/>
+        <w:jc w:val="both"/>
+        <w:rPr>
+          <w:rFonts w:ascii="Arial" w:hAnsi="Arial" w:cs="Arial"/>
+          <w:b/>
+          <w:bCs/>
+          <w:color w:val="000000" w:themeColor="text1"/>
+          <w:sz w:val="28"/>
+          <w:szCs w:val="28"/>
+        </w:rPr>
+      </w:pPr>
+    </w:p>
+    <w:p>
+      <w:pPr>
+        <w:pStyle w:val="Prrafodelista"/>
+        <w:spacing w:line="360" w:lineRule="auto"/>
+        <w:jc w:val="both"/>
         <w:rPr>
           <w:rFonts w:ascii="Arial" w:hAnsi="Arial" w:cs="Arial"/>
           <w:b/>
@@ -5299,6 +5783,246 @@
           <w:szCs w:val="28"/>
         </w:rPr>
       </w:pPr>
+      <w:r>
+        <w:rPr>
+          <w:noProof/>
+        </w:rPr>
+        <w:drawing>
+          <wp:anchor distT="0" distB="0" distL="114300" distR="114300" simplePos="0" relativeHeight="251716608" behindDoc="0" locked="0" layoutInCell="1" allowOverlap="1" wp14:anchorId="304ACE8A" wp14:editId="34AAF2E0">
+            <wp:simplePos x="0" y="0"/>
+            <wp:positionH relativeFrom="margin">
+              <wp:align>center</wp:align>
+            </wp:positionH>
+            <wp:positionV relativeFrom="paragraph">
+              <wp:posOffset>8842</wp:posOffset>
+            </wp:positionV>
+            <wp:extent cx="4501515" cy="3843020"/>
+            <wp:effectExtent l="0" t="0" r="0" b="5080"/>
+            <wp:wrapNone/>
+            <wp:docPr id="13" name="Imagen 13" descr="Gráfico, Gráfico circular&#10;&#10;Descripción generada automáticamente"/>
+            <wp:cNvGraphicFramePr>
+              <a:graphicFrameLocks xmlns:a="http://schemas.openxmlformats.org/drawingml/2006/main" noChangeAspect="1"/>
+            </wp:cNvGraphicFramePr>
+            <a:graphic xmlns:a="http://schemas.openxmlformats.org/drawingml/2006/main">
+              <a:graphicData uri="http://schemas.openxmlformats.org/drawingml/2006/picture">
+                <pic:pic xmlns:pic="http://schemas.openxmlformats.org/drawingml/2006/picture">
+                  <pic:nvPicPr>
+                    <pic:cNvPr id="13" name="Imagen 13" descr="Gráfico, Gráfico circular&#10;&#10;Descripción generada automáticamente"/>
+                    <pic:cNvPicPr/>
+                  </pic:nvPicPr>
+                  <pic:blipFill>
+                    <a:blip r:embed="rId26">
+                      <a:extLst>
+                        <a:ext uri="{28A0092B-C50C-407E-A947-70E740481C1C}">
+                          <a14:useLocalDpi xmlns:a14="http://schemas.microsoft.com/office/drawing/2010/main" val="0"/>
+                        </a:ext>
+                      </a:extLst>
+                    </a:blip>
+                    <a:stretch>
+                      <a:fillRect/>
+                    </a:stretch>
+                  </pic:blipFill>
+                  <pic:spPr>
+                    <a:xfrm>
+                      <a:off x="0" y="0"/>
+                      <a:ext cx="4501515" cy="3843020"/>
+                    </a:xfrm>
+                    <a:prstGeom prst="rect">
+                      <a:avLst/>
+                    </a:prstGeom>
+                  </pic:spPr>
+                </pic:pic>
+              </a:graphicData>
+            </a:graphic>
+            <wp14:sizeRelH relativeFrom="margin">
+              <wp14:pctWidth>0</wp14:pctWidth>
+            </wp14:sizeRelH>
+            <wp14:sizeRelV relativeFrom="margin">
+              <wp14:pctHeight>0</wp14:pctHeight>
+            </wp14:sizeRelV>
+          </wp:anchor>
+        </w:drawing>
+      </w:r>
+    </w:p>
+    <w:p>
+      <w:pPr>
+        <w:pStyle w:val="Prrafodelista"/>
+        <w:spacing w:line="360" w:lineRule="auto"/>
+        <w:jc w:val="both"/>
+        <w:rPr>
+          <w:rFonts w:ascii="Arial" w:hAnsi="Arial" w:cs="Arial"/>
+          <w:b/>
+          <w:bCs/>
+          <w:color w:val="000000" w:themeColor="text1"/>
+          <w:sz w:val="28"/>
+          <w:szCs w:val="28"/>
+        </w:rPr>
+      </w:pPr>
+    </w:p>
+    <w:p>
+      <w:pPr>
+        <w:pStyle w:val="Prrafodelista"/>
+        <w:spacing w:line="360" w:lineRule="auto"/>
+        <w:jc w:val="both"/>
+        <w:rPr>
+          <w:rFonts w:ascii="Arial" w:hAnsi="Arial" w:cs="Arial"/>
+          <w:b/>
+          <w:bCs/>
+          <w:color w:val="000000" w:themeColor="text1"/>
+          <w:sz w:val="28"/>
+          <w:szCs w:val="28"/>
+        </w:rPr>
+      </w:pPr>
+    </w:p>
+    <w:p>
+      <w:pPr>
+        <w:pStyle w:val="Prrafodelista"/>
+        <w:spacing w:line="360" w:lineRule="auto"/>
+        <w:jc w:val="both"/>
+        <w:rPr>
+          <w:rFonts w:ascii="Arial" w:hAnsi="Arial" w:cs="Arial"/>
+          <w:b/>
+          <w:bCs/>
+          <w:color w:val="000000" w:themeColor="text1"/>
+          <w:sz w:val="28"/>
+          <w:szCs w:val="28"/>
+        </w:rPr>
+      </w:pPr>
+    </w:p>
+    <w:p>
+      <w:pPr>
+        <w:pStyle w:val="Prrafodelista"/>
+        <w:spacing w:line="360" w:lineRule="auto"/>
+        <w:jc w:val="both"/>
+        <w:rPr>
+          <w:rFonts w:ascii="Arial" w:hAnsi="Arial" w:cs="Arial"/>
+          <w:b/>
+          <w:bCs/>
+          <w:color w:val="000000" w:themeColor="text1"/>
+          <w:sz w:val="28"/>
+          <w:szCs w:val="28"/>
+        </w:rPr>
+      </w:pPr>
+    </w:p>
+    <w:p>
+      <w:pPr>
+        <w:pStyle w:val="Prrafodelista"/>
+        <w:spacing w:line="360" w:lineRule="auto"/>
+        <w:jc w:val="both"/>
+        <w:rPr>
+          <w:rFonts w:ascii="Arial" w:hAnsi="Arial" w:cs="Arial"/>
+          <w:b/>
+          <w:bCs/>
+          <w:color w:val="000000" w:themeColor="text1"/>
+          <w:sz w:val="28"/>
+          <w:szCs w:val="28"/>
+        </w:rPr>
+      </w:pPr>
+    </w:p>
+    <w:p>
+      <w:pPr>
+        <w:pStyle w:val="Prrafodelista"/>
+        <w:spacing w:line="360" w:lineRule="auto"/>
+        <w:jc w:val="both"/>
+        <w:rPr>
+          <w:rFonts w:ascii="Arial" w:hAnsi="Arial" w:cs="Arial"/>
+          <w:b/>
+          <w:bCs/>
+          <w:color w:val="000000" w:themeColor="text1"/>
+          <w:sz w:val="28"/>
+          <w:szCs w:val="28"/>
+        </w:rPr>
+      </w:pPr>
+    </w:p>
+    <w:p>
+      <w:pPr>
+        <w:pStyle w:val="Prrafodelista"/>
+        <w:spacing w:line="360" w:lineRule="auto"/>
+        <w:jc w:val="both"/>
+        <w:rPr>
+          <w:rFonts w:ascii="Arial" w:hAnsi="Arial" w:cs="Arial"/>
+          <w:b/>
+          <w:bCs/>
+          <w:color w:val="000000" w:themeColor="text1"/>
+          <w:sz w:val="28"/>
+          <w:szCs w:val="28"/>
+        </w:rPr>
+      </w:pPr>
+    </w:p>
+    <w:p>
+      <w:pPr>
+        <w:pStyle w:val="Prrafodelista"/>
+        <w:spacing w:line="360" w:lineRule="auto"/>
+        <w:jc w:val="both"/>
+        <w:rPr>
+          <w:rFonts w:ascii="Arial" w:hAnsi="Arial" w:cs="Arial"/>
+          <w:b/>
+          <w:bCs/>
+          <w:color w:val="000000" w:themeColor="text1"/>
+          <w:sz w:val="28"/>
+          <w:szCs w:val="28"/>
+        </w:rPr>
+      </w:pPr>
+    </w:p>
+    <w:p>
+      <w:pPr>
+        <w:pStyle w:val="Prrafodelista"/>
+        <w:spacing w:line="360" w:lineRule="auto"/>
+        <w:jc w:val="both"/>
+        <w:rPr>
+          <w:rFonts w:ascii="Arial" w:hAnsi="Arial" w:cs="Arial"/>
+          <w:b/>
+          <w:bCs/>
+          <w:color w:val="000000" w:themeColor="text1"/>
+          <w:sz w:val="28"/>
+          <w:szCs w:val="28"/>
+        </w:rPr>
+      </w:pPr>
+    </w:p>
+    <w:p>
+      <w:pPr>
+        <w:pStyle w:val="Prrafodelista"/>
+        <w:spacing w:line="360" w:lineRule="auto"/>
+        <w:jc w:val="both"/>
+        <w:rPr>
+          <w:rFonts w:ascii="Arial" w:hAnsi="Arial" w:cs="Arial"/>
+          <w:b/>
+          <w:bCs/>
+          <w:color w:val="000000" w:themeColor="text1"/>
+          <w:sz w:val="28"/>
+          <w:szCs w:val="28"/>
+        </w:rPr>
+      </w:pPr>
+    </w:p>
+    <w:p>
+      <w:pPr>
+        <w:pStyle w:val="Prrafodelista"/>
+        <w:spacing w:line="360" w:lineRule="auto"/>
+        <w:jc w:val="both"/>
+        <w:rPr>
+          <w:rFonts w:ascii="Arial" w:hAnsi="Arial" w:cs="Arial"/>
+          <w:b/>
+          <w:bCs/>
+          <w:color w:val="000000" w:themeColor="text1"/>
+          <w:sz w:val="28"/>
+          <w:szCs w:val="28"/>
+        </w:rPr>
+      </w:pPr>
+    </w:p>
+    <w:p>
+      <w:pPr>
+        <w:pStyle w:val="Prrafodelista"/>
+        <w:spacing w:line="360" w:lineRule="auto"/>
+        <w:jc w:val="both"/>
+        <w:rPr>
+          <w:rFonts w:ascii="Arial" w:hAnsi="Arial" w:cs="Arial"/>
+          <w:b/>
+          <w:bCs/>
+          <w:color w:val="000000" w:themeColor="text1"/>
+          <w:sz w:val="28"/>
+          <w:szCs w:val="28"/>
+        </w:rPr>
+      </w:pPr>
     </w:p>
     <w:p>
       <w:pPr>
@@ -5329,6 +6053,246 @@
         </w:rPr>
         <w:t>Extrañaba asistir a la Universidad.</w:t>
       </w:r>
+    </w:p>
+    <w:p>
+      <w:pPr>
+        <w:pStyle w:val="Prrafodelista"/>
+        <w:spacing w:line="360" w:lineRule="auto"/>
+        <w:jc w:val="both"/>
+        <w:rPr>
+          <w:rFonts w:ascii="Arial" w:hAnsi="Arial" w:cs="Arial"/>
+          <w:b/>
+          <w:bCs/>
+          <w:color w:val="000000" w:themeColor="text1"/>
+          <w:sz w:val="28"/>
+          <w:szCs w:val="28"/>
+        </w:rPr>
+      </w:pPr>
+      <w:r>
+        <w:rPr>
+          <w:noProof/>
+        </w:rPr>
+        <w:drawing>
+          <wp:anchor distT="0" distB="0" distL="114300" distR="114300" simplePos="0" relativeHeight="251717632" behindDoc="0" locked="0" layoutInCell="1" allowOverlap="1" wp14:anchorId="78CA83B9" wp14:editId="6DB87B39">
+            <wp:simplePos x="0" y="0"/>
+            <wp:positionH relativeFrom="margin">
+              <wp:align>center</wp:align>
+            </wp:positionH>
+            <wp:positionV relativeFrom="paragraph">
+              <wp:posOffset>14605</wp:posOffset>
+            </wp:positionV>
+            <wp:extent cx="3610996" cy="3796175"/>
+            <wp:effectExtent l="0" t="0" r="8890" b="0"/>
+            <wp:wrapNone/>
+            <wp:docPr id="14" name="Imagen 14" descr="Gráfico, Gráfico circular&#10;&#10;Descripción generada automáticamente"/>
+            <wp:cNvGraphicFramePr>
+              <a:graphicFrameLocks xmlns:a="http://schemas.openxmlformats.org/drawingml/2006/main" noChangeAspect="1"/>
+            </wp:cNvGraphicFramePr>
+            <a:graphic xmlns:a="http://schemas.openxmlformats.org/drawingml/2006/main">
+              <a:graphicData uri="http://schemas.openxmlformats.org/drawingml/2006/picture">
+                <pic:pic xmlns:pic="http://schemas.openxmlformats.org/drawingml/2006/picture">
+                  <pic:nvPicPr>
+                    <pic:cNvPr id="14" name="Imagen 14" descr="Gráfico, Gráfico circular&#10;&#10;Descripción generada automáticamente"/>
+                    <pic:cNvPicPr/>
+                  </pic:nvPicPr>
+                  <pic:blipFill>
+                    <a:blip r:embed="rId27">
+                      <a:extLst>
+                        <a:ext uri="{28A0092B-C50C-407E-A947-70E740481C1C}">
+                          <a14:useLocalDpi xmlns:a14="http://schemas.microsoft.com/office/drawing/2010/main" val="0"/>
+                        </a:ext>
+                      </a:extLst>
+                    </a:blip>
+                    <a:stretch>
+                      <a:fillRect/>
+                    </a:stretch>
+                  </pic:blipFill>
+                  <pic:spPr>
+                    <a:xfrm>
+                      <a:off x="0" y="0"/>
+                      <a:ext cx="3610996" cy="3796175"/>
+                    </a:xfrm>
+                    <a:prstGeom prst="rect">
+                      <a:avLst/>
+                    </a:prstGeom>
+                  </pic:spPr>
+                </pic:pic>
+              </a:graphicData>
+            </a:graphic>
+            <wp14:sizeRelH relativeFrom="margin">
+              <wp14:pctWidth>0</wp14:pctWidth>
+            </wp14:sizeRelH>
+            <wp14:sizeRelV relativeFrom="margin">
+              <wp14:pctHeight>0</wp14:pctHeight>
+            </wp14:sizeRelV>
+          </wp:anchor>
+        </w:drawing>
+      </w:r>
+    </w:p>
+    <w:p>
+      <w:pPr>
+        <w:pStyle w:val="Prrafodelista"/>
+        <w:spacing w:line="360" w:lineRule="auto"/>
+        <w:jc w:val="both"/>
+        <w:rPr>
+          <w:rFonts w:ascii="Arial" w:hAnsi="Arial" w:cs="Arial"/>
+          <w:b/>
+          <w:bCs/>
+          <w:color w:val="000000" w:themeColor="text1"/>
+          <w:sz w:val="28"/>
+          <w:szCs w:val="28"/>
+        </w:rPr>
+      </w:pPr>
+    </w:p>
+    <w:p>
+      <w:pPr>
+        <w:pStyle w:val="Prrafodelista"/>
+        <w:spacing w:line="360" w:lineRule="auto"/>
+        <w:jc w:val="both"/>
+        <w:rPr>
+          <w:rFonts w:ascii="Arial" w:hAnsi="Arial" w:cs="Arial"/>
+          <w:b/>
+          <w:bCs/>
+          <w:color w:val="000000" w:themeColor="text1"/>
+          <w:sz w:val="28"/>
+          <w:szCs w:val="28"/>
+        </w:rPr>
+      </w:pPr>
+    </w:p>
+    <w:p>
+      <w:pPr>
+        <w:pStyle w:val="Prrafodelista"/>
+        <w:spacing w:line="360" w:lineRule="auto"/>
+        <w:jc w:val="both"/>
+        <w:rPr>
+          <w:rFonts w:ascii="Arial" w:hAnsi="Arial" w:cs="Arial"/>
+          <w:b/>
+          <w:bCs/>
+          <w:color w:val="000000" w:themeColor="text1"/>
+          <w:sz w:val="28"/>
+          <w:szCs w:val="28"/>
+        </w:rPr>
+      </w:pPr>
+    </w:p>
+    <w:p>
+      <w:pPr>
+        <w:pStyle w:val="Prrafodelista"/>
+        <w:spacing w:line="360" w:lineRule="auto"/>
+        <w:jc w:val="both"/>
+        <w:rPr>
+          <w:rFonts w:ascii="Arial" w:hAnsi="Arial" w:cs="Arial"/>
+          <w:b/>
+          <w:bCs/>
+          <w:color w:val="000000" w:themeColor="text1"/>
+          <w:sz w:val="28"/>
+          <w:szCs w:val="28"/>
+        </w:rPr>
+      </w:pPr>
+    </w:p>
+    <w:p>
+      <w:pPr>
+        <w:pStyle w:val="Prrafodelista"/>
+        <w:spacing w:line="360" w:lineRule="auto"/>
+        <w:jc w:val="both"/>
+        <w:rPr>
+          <w:rFonts w:ascii="Arial" w:hAnsi="Arial" w:cs="Arial"/>
+          <w:b/>
+          <w:bCs/>
+          <w:color w:val="000000" w:themeColor="text1"/>
+          <w:sz w:val="28"/>
+          <w:szCs w:val="28"/>
+        </w:rPr>
+      </w:pPr>
+    </w:p>
+    <w:p>
+      <w:pPr>
+        <w:pStyle w:val="Prrafodelista"/>
+        <w:spacing w:line="360" w:lineRule="auto"/>
+        <w:jc w:val="both"/>
+        <w:rPr>
+          <w:rFonts w:ascii="Arial" w:hAnsi="Arial" w:cs="Arial"/>
+          <w:b/>
+          <w:bCs/>
+          <w:color w:val="000000" w:themeColor="text1"/>
+          <w:sz w:val="28"/>
+          <w:szCs w:val="28"/>
+        </w:rPr>
+      </w:pPr>
+    </w:p>
+    <w:p>
+      <w:pPr>
+        <w:pStyle w:val="Prrafodelista"/>
+        <w:spacing w:line="360" w:lineRule="auto"/>
+        <w:jc w:val="both"/>
+        <w:rPr>
+          <w:rFonts w:ascii="Arial" w:hAnsi="Arial" w:cs="Arial"/>
+          <w:b/>
+          <w:bCs/>
+          <w:color w:val="000000" w:themeColor="text1"/>
+          <w:sz w:val="28"/>
+          <w:szCs w:val="28"/>
+        </w:rPr>
+      </w:pPr>
+    </w:p>
+    <w:p>
+      <w:pPr>
+        <w:pStyle w:val="Prrafodelista"/>
+        <w:spacing w:line="360" w:lineRule="auto"/>
+        <w:jc w:val="both"/>
+        <w:rPr>
+          <w:rFonts w:ascii="Arial" w:hAnsi="Arial" w:cs="Arial"/>
+          <w:b/>
+          <w:bCs/>
+          <w:color w:val="000000" w:themeColor="text1"/>
+          <w:sz w:val="28"/>
+          <w:szCs w:val="28"/>
+        </w:rPr>
+      </w:pPr>
+    </w:p>
+    <w:p>
+      <w:pPr>
+        <w:pStyle w:val="Prrafodelista"/>
+        <w:spacing w:line="360" w:lineRule="auto"/>
+        <w:jc w:val="both"/>
+        <w:rPr>
+          <w:rFonts w:ascii="Arial" w:hAnsi="Arial" w:cs="Arial"/>
+          <w:b/>
+          <w:bCs/>
+          <w:color w:val="000000" w:themeColor="text1"/>
+          <w:sz w:val="28"/>
+          <w:szCs w:val="28"/>
+        </w:rPr>
+      </w:pPr>
+    </w:p>
+    <w:p>
+      <w:pPr>
+        <w:pStyle w:val="Prrafodelista"/>
+        <w:spacing w:line="360" w:lineRule="auto"/>
+        <w:jc w:val="both"/>
+        <w:rPr>
+          <w:rFonts w:ascii="Arial" w:hAnsi="Arial" w:cs="Arial"/>
+          <w:b/>
+          <w:bCs/>
+          <w:color w:val="000000" w:themeColor="text1"/>
+          <w:sz w:val="28"/>
+          <w:szCs w:val="28"/>
+        </w:rPr>
+      </w:pPr>
+    </w:p>
+    <w:p>
+      <w:pPr>
+        <w:pStyle w:val="Prrafodelista"/>
+        <w:spacing w:line="360" w:lineRule="auto"/>
+        <w:jc w:val="both"/>
+        <w:rPr>
+          <w:rFonts w:ascii="Arial" w:hAnsi="Arial" w:cs="Arial"/>
+          <w:b/>
+          <w:bCs/>
+          <w:color w:val="000000" w:themeColor="text1"/>
+          <w:sz w:val="28"/>
+          <w:szCs w:val="28"/>
+        </w:rPr>
+      </w:pPr>
     </w:p>
     <w:p>
       <w:pPr>
@@ -5602,7 +6566,7 @@
         <v:path o:extrusionok="f" gradientshapeok="t" o:connecttype="rect"/>
         <o:lock v:ext="edit" aspectratio="t"/>
       </v:shapetype>
-      <v:shape id="_x0000_i1060" type="#_x0000_t75" style="width:15.6pt;height:15.6pt;visibility:visible;mso-wrap-style:square" o:bullet="t">
+      <v:shape id="_x0000_i1066" type="#_x0000_t75" style="width:15.5pt;height:15.5pt;visibility:visible;mso-wrap-style:square" o:bullet="t">
         <v:imagedata r:id="rId1" o:title=""/>
       </v:shape>
     </w:pict>
@@ -6107,6 +7071,7 @@
   <w:style w:type="character" w:default="1" w:styleId="Fuentedeprrafopredeter">
     <w:name w:val="Default Paragraph Font"/>
     <w:uiPriority w:val="1"/>
+    <w:semiHidden/>
     <w:unhideWhenUsed/>
   </w:style>
   <w:style w:type="table" w:default="1" w:styleId="Tablanormal">

</xml_diff>

<commit_message>
Se agregan descripcion en la conclusion
</commit_message>
<xml_diff>
--- a/3er parcial/Graficas/Presentación de Resultados encuesta.docx
+++ b/3er parcial/Graficas/Presentación de Resultados encuesta.docx
@@ -1,6 +1,6 @@
 
 <file path=word/document.xml><?xml version="1.0" encoding="utf-8"?>
-<w:document xmlns:wpc="http://schemas.microsoft.com/office/word/2010/wordprocessingCanvas" xmlns:cx="http://schemas.microsoft.com/office/drawing/2014/chartex" xmlns:cx1="http://schemas.microsoft.com/office/drawing/2015/9/8/chartex" xmlns:cx2="http://schemas.microsoft.com/office/drawing/2015/10/21/chartex" xmlns:cx3="http://schemas.microsoft.com/office/drawing/2016/5/9/chartex" xmlns:cx4="http://schemas.microsoft.com/office/drawing/2016/5/10/chartex" xmlns:cx5="http://schemas.microsoft.com/office/drawing/2016/5/11/chartex" xmlns:cx6="http://schemas.microsoft.com/office/drawing/2016/5/12/chartex" xmlns:cx7="http://schemas.microsoft.com/office/drawing/2016/5/13/chartex" xmlns:cx8="http://schemas.microsoft.com/office/drawing/2016/5/14/chartex" xmlns:mc="http://schemas.openxmlformats.org/markup-compatibility/2006" xmlns:aink="http://schemas.microsoft.com/office/drawing/2016/ink" xmlns:am3d="http://schemas.microsoft.com/office/drawing/2017/model3d" xmlns:o="urn:schemas-microsoft-com:office:office" xmlns:oel="http://schemas.microsoft.com/office/2019/extlst" xmlns:r="http://schemas.openxmlformats.org/officeDocument/2006/relationships" xmlns:m="http://schemas.openxmlformats.org/officeDocument/2006/math" xmlns:v="urn:schemas-microsoft-com:vml" xmlns:wp14="http://schemas.microsoft.com/office/word/2010/wordprocessingDrawing" xmlns:wp="http://schemas.openxmlformats.org/drawingml/2006/wordprocessingDrawing" xmlns:w10="urn:schemas-microsoft-com:office:word" xmlns:w="http://schemas.openxmlformats.org/wordprocessingml/2006/main" xmlns:w14="http://schemas.microsoft.com/office/word/2010/wordml" xmlns:w15="http://schemas.microsoft.com/office/word/2012/wordml" xmlns:w16cex="http://schemas.microsoft.com/office/word/2018/wordml/cex" xmlns:w16cid="http://schemas.microsoft.com/office/word/2016/wordml/cid" xmlns:w16="http://schemas.microsoft.com/office/word/2018/wordml" xmlns:w16sdtdh="http://schemas.microsoft.com/office/word/2020/wordml/sdtdatahash" xmlns:w16se="http://schemas.microsoft.com/office/word/2015/wordml/symex" xmlns:wpg="http://schemas.microsoft.com/office/word/2010/wordprocessingGroup" xmlns:wpi="http://schemas.microsoft.com/office/word/2010/wordprocessingInk" xmlns:wne="http://schemas.microsoft.com/office/word/2006/wordml" xmlns:wps="http://schemas.microsoft.com/office/word/2010/wordprocessingShape" mc:Ignorable="w14 w15 w16se w16cid w16 w16cex w16sdtdh wp14">
+<w:document xmlns:wpc="http://schemas.microsoft.com/office/word/2010/wordprocessingCanvas" xmlns:cx="http://schemas.microsoft.com/office/drawing/2014/chartex" xmlns:cx1="http://schemas.microsoft.com/office/drawing/2015/9/8/chartex" xmlns:cx2="http://schemas.microsoft.com/office/drawing/2015/10/21/chartex" xmlns:cx3="http://schemas.microsoft.com/office/drawing/2016/5/9/chartex" xmlns:cx4="http://schemas.microsoft.com/office/drawing/2016/5/10/chartex" xmlns:cx5="http://schemas.microsoft.com/office/drawing/2016/5/11/chartex" xmlns:cx6="http://schemas.microsoft.com/office/drawing/2016/5/12/chartex" xmlns:cx7="http://schemas.microsoft.com/office/drawing/2016/5/13/chartex" xmlns:cx8="http://schemas.microsoft.com/office/drawing/2016/5/14/chartex" xmlns:mc="http://schemas.openxmlformats.org/markup-compatibility/2006" xmlns:aink="http://schemas.microsoft.com/office/drawing/2016/ink" xmlns:am3d="http://schemas.microsoft.com/office/drawing/2017/model3d" xmlns:o="urn:schemas-microsoft-com:office:office" xmlns:r="http://schemas.openxmlformats.org/officeDocument/2006/relationships" xmlns:m="http://schemas.openxmlformats.org/officeDocument/2006/math" xmlns:v="urn:schemas-microsoft-com:vml" xmlns:wp14="http://schemas.microsoft.com/office/word/2010/wordprocessingDrawing" xmlns:wp="http://schemas.openxmlformats.org/drawingml/2006/wordprocessingDrawing" xmlns:w10="urn:schemas-microsoft-com:office:word" xmlns:w="http://schemas.openxmlformats.org/wordprocessingml/2006/main" xmlns:w14="http://schemas.microsoft.com/office/word/2010/wordml" xmlns:w15="http://schemas.microsoft.com/office/word/2012/wordml" xmlns:w16cid="http://schemas.microsoft.com/office/word/2016/wordml/cid" xmlns:w16se="http://schemas.microsoft.com/office/word/2015/wordml/symex" xmlns:wpg="http://schemas.microsoft.com/office/word/2010/wordprocessingGroup" xmlns:wpi="http://schemas.microsoft.com/office/word/2010/wordprocessingInk" xmlns:wne="http://schemas.microsoft.com/office/word/2006/wordml" xmlns:wps="http://schemas.microsoft.com/office/word/2010/wordprocessingShape" mc:Ignorable="w14 w15 w16se w16cid wp14">
   <w:body>
     <w:p>
       <w:r>
@@ -108,7 +108,7 @@
                 <v:stroke joinstyle="miter"/>
                 <v:path gradientshapeok="t" o:connecttype="rect"/>
               </v:shapetype>
-              <v:shape id="Cuadro de texto 4" o:spid="_x0000_s1026" type="#_x0000_t202" style="position:absolute;margin-left:190.45pt;margin-top:370.8pt;width:330.6pt;height:155.4pt;z-index:251699200;visibility:visible;mso-wrap-style:square;mso-width-percent:0;mso-height-percent:0;mso-wrap-distance-left:9pt;mso-wrap-distance-top:0;mso-wrap-distance-right:9pt;mso-wrap-distance-bottom:0;mso-position-horizontal:absolute;mso-position-horizontal-relative:text;mso-position-vertical:absolute;mso-position-vertical-relative:text;mso-width-percent:0;mso-height-percent:0;mso-width-relative:margin;mso-height-relative:margin;v-text-anchor:top" o:gfxdata="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" filled="f" stroked="f" strokeweight=".5pt">
+              <v:shape id="Cuadro de texto 4" o:spid="_x0000_s1026" type="#_x0000_t202" style="position:absolute;margin-left:190.45pt;margin-top:370.8pt;width:330.6pt;height:155.4pt;z-index:251699200;visibility:visible;mso-wrap-style:square;mso-width-percent:0;mso-height-percent:0;mso-wrap-distance-left:9pt;mso-wrap-distance-top:0;mso-wrap-distance-right:9pt;mso-wrap-distance-bottom:0;mso-position-horizontal:absolute;mso-position-horizontal-relative:text;mso-position-vertical:absolute;mso-position-vertical-relative:text;mso-width-percent:0;mso-height-percent:0;mso-width-relative:margin;mso-height-relative:margin;v-text-anchor:top" o:gfxdata="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" filled="f" stroked="f" strokeweight=".5pt">
                 <v:textbox>
                   <w:txbxContent>
                     <w:p>
@@ -221,7 +221,7 @@
                                           <pic:cNvPicPr/>
                                         </pic:nvPicPr>
                                         <pic:blipFill>
-                                          <a:blip r:embed="rId5">
+                                          <a:blip r:embed="rId6">
                                             <a:extLst>
                                               <a:ext uri="{28A0092B-C50C-407E-A947-70E740481C1C}">
                                                 <a14:useLocalDpi xmlns:a14="http://schemas.microsoft.com/office/drawing/2010/main" val="0"/>
@@ -264,7 +264,7 @@
           </mc:Choice>
           <mc:Fallback>
             <w:pict>
-              <v:shape w14:anchorId="54D05061" id="Cuadro de texto 5" o:spid="_x0000_s1027" type="#_x0000_t202" style="position:absolute;margin-left:-83.85pt;margin-top:324.3pt;width:267.6pt;height:222pt;z-index:251700224;visibility:visible;mso-wrap-style:square;mso-wrap-distance-left:9pt;mso-wrap-distance-top:0;mso-wrap-distance-right:9pt;mso-wrap-distance-bottom:0;mso-position-horizontal:absolute;mso-position-horizontal-relative:text;mso-position-vertical:absolute;mso-position-vertical-relative:text;v-text-anchor:top" o:gfxdata="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" filled="f" stroked="f" strokeweight=".5pt">
+              <v:shape w14:anchorId="54D05061" id="Cuadro de texto 5" o:spid="_x0000_s1027" type="#_x0000_t202" style="position:absolute;margin-left:-83.85pt;margin-top:324.3pt;width:267.6pt;height:222pt;z-index:251700224;visibility:visible;mso-wrap-style:square;mso-wrap-distance-left:9pt;mso-wrap-distance-top:0;mso-wrap-distance-right:9pt;mso-wrap-distance-bottom:0;mso-position-horizontal:absolute;mso-position-horizontal-relative:text;mso-position-vertical:absolute;mso-position-vertical-relative:text;v-text-anchor:top" o:gfxdata="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" filled="f" stroked="f" strokeweight=".5pt">
                 <v:textbox>
                   <w:txbxContent>
                     <w:p>
@@ -291,7 +291,7 @@
                                     <pic:cNvPicPr/>
                                   </pic:nvPicPr>
                                   <pic:blipFill>
-                                    <a:blip r:embed="rId5">
+                                    <a:blip r:embed="rId6">
                                       <a:extLst>
                                         <a:ext uri="{28A0092B-C50C-407E-A947-70E740481C1C}">
                                           <a14:useLocalDpi xmlns:a14="http://schemas.microsoft.com/office/drawing/2010/main" val="0"/>
@@ -387,7 +387,7 @@
                                           </pic:cNvPicPr>
                                         </pic:nvPicPr>
                                         <pic:blipFill>
-                                          <a:blip r:embed="rId6">
+                                          <a:blip r:embed="rId7">
                                             <a:alphaModFix amt="35000"/>
                                             <a:extLst>
                                               <a:ext uri="{28A0092B-C50C-407E-A947-70E740481C1C}">
@@ -437,7 +437,7 @@
           </mc:Choice>
           <mc:Fallback>
             <w:pict>
-              <v:shape w14:anchorId="184ACCD1" id="Cuadro de texto 2" o:spid="_x0000_s1028" type="#_x0000_t202" style="position:absolute;margin-left:-93.65pt;margin-top:-74.15pt;width:700.85pt;height:415.5pt;z-index:251695104;visibility:visible;mso-wrap-style:square;mso-width-percent:0;mso-height-percent:0;mso-wrap-distance-left:9pt;mso-wrap-distance-top:0;mso-wrap-distance-right:9pt;mso-wrap-distance-bottom:0;mso-position-horizontal:absolute;mso-position-horizontal-relative:text;mso-position-vertical:absolute;mso-position-vertical-relative:text;mso-width-percent:0;mso-height-percent:0;mso-width-relative:margin;mso-height-relative:margin;v-text-anchor:top" o:gfxdata="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" filled="f" stroked="f" strokeweight=".5pt">
+              <v:shape w14:anchorId="184ACCD1" id="Cuadro de texto 2" o:spid="_x0000_s1028" type="#_x0000_t202" style="position:absolute;margin-left:-93.65pt;margin-top:-74.15pt;width:700.85pt;height:415.5pt;z-index:251695104;visibility:visible;mso-wrap-style:square;mso-width-percent:0;mso-height-percent:0;mso-wrap-distance-left:9pt;mso-wrap-distance-top:0;mso-wrap-distance-right:9pt;mso-wrap-distance-bottom:0;mso-position-horizontal:absolute;mso-position-horizontal-relative:text;mso-position-vertical:absolute;mso-position-vertical-relative:text;mso-width-percent:0;mso-height-percent:0;mso-width-relative:margin;mso-height-relative:margin;v-text-anchor:top" o:gfxdata="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" filled="f" stroked="f" strokeweight=".5pt">
                 <v:textbox>
                   <w:txbxContent>
                     <w:p>
@@ -463,7 +463,7 @@
                                     </pic:cNvPicPr>
                                   </pic:nvPicPr>
                                   <pic:blipFill>
-                                    <a:blip r:embed="rId6">
+                                    <a:blip r:embed="rId7">
                                       <a:alphaModFix amt="35000"/>
                                       <a:extLst>
                                         <a:ext uri="{28A0092B-C50C-407E-A947-70E740481C1C}">
@@ -633,7 +633,7 @@
           </mc:Choice>
           <mc:Fallback>
             <w:pict>
-              <v:shape w14:anchorId="067E0C6F" id="Cuadro de texto 7" o:spid="_x0000_s1029" type="#_x0000_t202" style="position:absolute;margin-left:-63.45pt;margin-top:566.35pt;width:8in;height:127.8pt;z-index:251701248;visibility:visible;mso-wrap-style:square;mso-wrap-distance-left:9pt;mso-wrap-distance-top:0;mso-wrap-distance-right:9pt;mso-wrap-distance-bottom:0;mso-position-horizontal:absolute;mso-position-horizontal-relative:text;mso-position-vertical:absolute;mso-position-vertical-relative:text;v-text-anchor:top" o:gfxdata="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" filled="f" stroked="f" strokeweight=".5pt">
+              <v:shape w14:anchorId="067E0C6F" id="Cuadro de texto 7" o:spid="_x0000_s1029" type="#_x0000_t202" style="position:absolute;margin-left:-63.45pt;margin-top:566.35pt;width:8in;height:127.8pt;z-index:251701248;visibility:visible;mso-wrap-style:square;mso-wrap-distance-left:9pt;mso-wrap-distance-top:0;mso-wrap-distance-right:9pt;mso-wrap-distance-bottom:0;mso-position-horizontal:absolute;mso-position-horizontal-relative:text;mso-position-vertical:absolute;mso-position-vertical-relative:text;v-text-anchor:top" o:gfxdata="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" filled="f" stroked="f" strokeweight=".5pt">
                 <v:textbox>
                   <w:txbxContent>
                     <w:p>
@@ -793,7 +793,7 @@
               </wp:anchor>
             </w:drawing>
           </mc:Choice>
-          <mc:Fallback>
+          <mc:Fallback xmlns:w16sdtdh="http://schemas.microsoft.com/office/word/2020/wordml/sdtdatahash" xmlns:w16="http://schemas.microsoft.com/office/word/2018/wordml" xmlns:w16cex="http://schemas.microsoft.com/office/word/2018/wordml/cex" xmlns:oel="http://schemas.microsoft.com/office/2019/extlst">
             <w:pict>
               <v:rect w14:anchorId="139D8E01" id="Rectángulo 8" o:spid="_x0000_s1026" style="position:absolute;margin-left:-84.45pt;margin-top:320.35pt;width:610.2pt;height:3in;z-index:251696128;visibility:visible;mso-wrap-style:square;mso-height-percent:0;mso-wrap-distance-left:9pt;mso-wrap-distance-top:0;mso-wrap-distance-right:9pt;mso-wrap-distance-bottom:0;mso-position-horizontal:absolute;mso-position-horizontal-relative:text;mso-position-vertical:absolute;mso-position-vertical-relative:text;mso-height-percent:0;mso-height-relative:margin;v-text-anchor:middle" o:gfxdata="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" fillcolor="#0c9" stroked="f" strokeweight="1pt"/>
             </w:pict>
@@ -867,7 +867,7 @@
               </wp:anchor>
             </w:drawing>
           </mc:Choice>
-          <mc:Fallback>
+          <mc:Fallback xmlns:w16sdtdh="http://schemas.microsoft.com/office/word/2020/wordml/sdtdatahash" xmlns:w16="http://schemas.microsoft.com/office/word/2018/wordml" xmlns:w16cex="http://schemas.microsoft.com/office/word/2018/wordml/cex" xmlns:oel="http://schemas.microsoft.com/office/2019/extlst">
             <w:pict>
               <v:rect w14:anchorId="126467AA" id="Rectángulo 9" o:spid="_x0000_s1026" style="position:absolute;margin-left:-84.45pt;margin-top:536.35pt;width:610.2pt;height:184.3pt;z-index:251698176;visibility:visible;mso-wrap-style:square;mso-height-percent:0;mso-wrap-distance-left:9pt;mso-wrap-distance-top:0;mso-wrap-distance-right:9pt;mso-wrap-distance-bottom:0;mso-position-horizontal:absolute;mso-position-horizontal-relative:text;mso-position-vertical:absolute;mso-position-vertical-relative:text;mso-height-percent:0;mso-height-relative:margin;v-text-anchor:middle" o:gfxdata="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" fillcolor="#009" strokecolor="#1f3763 [1604]" strokeweight="1pt"/>
             </w:pict>
@@ -957,7 +957,7 @@
           </mc:Choice>
           <mc:Fallback>
             <w:pict>
-              <v:shape w14:anchorId="43651654" id="Cuadro de texto 3" o:spid="_x0000_s1030" type="#_x0000_t202" style="position:absolute;margin-left:54.15pt;margin-top:68.95pt;width:370.8pt;height:96.6pt;z-index:251697152;visibility:visible;mso-wrap-style:square;mso-width-percent:0;mso-height-percent:0;mso-wrap-distance-left:9pt;mso-wrap-distance-top:0;mso-wrap-distance-right:9pt;mso-wrap-distance-bottom:0;mso-position-horizontal:absolute;mso-position-horizontal-relative:text;mso-position-vertical:absolute;mso-position-vertical-relative:text;mso-width-percent:0;mso-height-percent:0;mso-width-relative:margin;mso-height-relative:margin;v-text-anchor:top" o:gfxdata="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" filled="f" stroked="f" strokeweight=".5pt">
+              <v:shape w14:anchorId="43651654" id="Cuadro de texto 3" o:spid="_x0000_s1030" type="#_x0000_t202" style="position:absolute;margin-left:54.15pt;margin-top:68.95pt;width:370.8pt;height:96.6pt;z-index:251697152;visibility:visible;mso-wrap-style:square;mso-width-percent:0;mso-height-percent:0;mso-wrap-distance-left:9pt;mso-wrap-distance-top:0;mso-wrap-distance-right:9pt;mso-wrap-distance-bottom:0;mso-position-horizontal:absolute;mso-position-horizontal-relative:text;mso-position-vertical:absolute;mso-position-vertical-relative:text;mso-width-percent:0;mso-height-percent:0;mso-width-relative:margin;mso-height-relative:margin;v-text-anchor:top" o:gfxdata="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" filled="f" stroked="f" strokeweight=".5pt">
                 <v:textbox>
                   <w:txbxContent>
                     <w:p>
@@ -1728,7 +1728,7 @@
           </mc:Choice>
           <mc:Fallback>
             <w:pict>
-              <v:shape w14:anchorId="7B248DF3" id="Cuadro de texto 33" o:spid="_x0000_s1031" type="#_x0000_t202" style="position:absolute;left:0;text-align:left;margin-left:91.05pt;margin-top:-53.2pt;width:323.2pt;height:87pt;z-index:251693056;visibility:visible;mso-wrap-style:square;mso-width-percent:0;mso-height-percent:0;mso-wrap-distance-left:9pt;mso-wrap-distance-top:0;mso-wrap-distance-right:9pt;mso-wrap-distance-bottom:0;mso-position-horizontal:absolute;mso-position-horizontal-relative:text;mso-position-vertical:absolute;mso-position-vertical-relative:text;mso-width-percent:0;mso-height-percent:0;mso-width-relative:margin;mso-height-relative:margin;v-text-anchor:top" o:gfxdata="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" filled="f" stroked="f" strokeweight=".5pt">
+              <v:shape w14:anchorId="7B248DF3" id="Cuadro de texto 33" o:spid="_x0000_s1031" type="#_x0000_t202" style="position:absolute;left:0;text-align:left;margin-left:91.05pt;margin-top:-53.2pt;width:323.2pt;height:87pt;z-index:251693056;visibility:visible;mso-wrap-style:square;mso-width-percent:0;mso-height-percent:0;mso-wrap-distance-left:9pt;mso-wrap-distance-top:0;mso-wrap-distance-right:9pt;mso-wrap-distance-bottom:0;mso-position-horizontal:absolute;mso-position-horizontal-relative:text;mso-position-vertical:absolute;mso-position-vertical-relative:text;mso-width-percent:0;mso-height-percent:0;mso-width-relative:margin;mso-height-relative:margin;v-text-anchor:top" o:gfxdata="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" filled="f" stroked="f" strokeweight=".5pt">
                 <v:textbox>
                   <w:txbxContent>
                     <w:p>
@@ -1835,11 +1835,11 @@
                                           <pic:cNvPicPr/>
                                         </pic:nvPicPr>
                                         <pic:blipFill>
-                                          <a:blip r:embed="rId7">
+                                          <a:blip r:embed="rId8">
                                             <a:extLst>
                                               <a:ext uri="{BEBA8EAE-BF5A-486C-A8C5-ECC9F3942E4B}">
                                                 <a14:imgProps xmlns:a14="http://schemas.microsoft.com/office/drawing/2010/main">
-                                                  <a14:imgLayer r:embed="rId8">
+                                                  <a14:imgLayer r:embed="rId9">
                                                     <a14:imgEffect>
                                                       <a14:saturation sat="300000"/>
                                                     </a14:imgEffect>
@@ -1887,7 +1887,7 @@
           </mc:Choice>
           <mc:Fallback>
             <w:pict>
-              <v:shape w14:anchorId="117A77FF" id="Cuadro de texto 31" o:spid="_x0000_s1032" type="#_x0000_t202" style="position:absolute;left:0;text-align:left;margin-left:-122.25pt;margin-top:-60.1pt;width:267.6pt;height:222pt;z-index:251692032;visibility:visible;mso-wrap-style:square;mso-wrap-distance-left:9pt;mso-wrap-distance-top:0;mso-wrap-distance-right:9pt;mso-wrap-distance-bottom:0;mso-position-horizontal:absolute;mso-position-horizontal-relative:text;mso-position-vertical:absolute;mso-position-vertical-relative:text;v-text-anchor:top" o:gfxdata="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" filled="f" stroked="f" strokeweight=".5pt">
+              <v:shape w14:anchorId="117A77FF" id="Cuadro de texto 31" o:spid="_x0000_s1032" type="#_x0000_t202" style="position:absolute;left:0;text-align:left;margin-left:-122.25pt;margin-top:-60.1pt;width:267.6pt;height:222pt;z-index:251692032;visibility:visible;mso-wrap-style:square;mso-wrap-distance-left:9pt;mso-wrap-distance-top:0;mso-wrap-distance-right:9pt;mso-wrap-distance-bottom:0;mso-position-horizontal:absolute;mso-position-horizontal-relative:text;mso-position-vertical:absolute;mso-position-vertical-relative:text;v-text-anchor:top" o:gfxdata="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" filled="f" stroked="f" strokeweight=".5pt">
                 <v:textbox>
                   <w:txbxContent>
                     <w:p>
@@ -1914,11 +1914,11 @@
                                     <pic:cNvPicPr/>
                                   </pic:nvPicPr>
                                   <pic:blipFill>
-                                    <a:blip r:embed="rId7">
+                                    <a:blip r:embed="rId8">
                                       <a:extLst>
                                         <a:ext uri="{BEBA8EAE-BF5A-486C-A8C5-ECC9F3942E4B}">
                                           <a14:imgProps xmlns:a14="http://schemas.microsoft.com/office/drawing/2010/main">
-                                            <a14:imgLayer r:embed="rId8">
+                                            <a14:imgLayer r:embed="rId9">
                                               <a14:imgEffect>
                                                 <a14:saturation sat="300000"/>
                                               </a14:imgEffect>
@@ -2020,7 +2020,7 @@
                                           <pic:cNvPicPr/>
                                         </pic:nvPicPr>
                                         <pic:blipFill>
-                                          <a:blip r:embed="rId9">
+                                          <a:blip r:embed="rId10">
                                             <a:alphaModFix amt="70000"/>
                                             <a:extLst>
                                               <a:ext uri="{28A0092B-C50C-407E-A947-70E740481C1C}">
@@ -2070,7 +2070,7 @@
           </mc:Choice>
           <mc:Fallback>
             <w:pict>
-              <v:shape w14:anchorId="5467ED26" id="Cuadro de texto 29" o:spid="_x0000_s1033" type="#_x0000_t202" style="position:absolute;left:0;text-align:left;margin-left:-91.8pt;margin-top:-77.05pt;width:658.35pt;height:251.2pt;z-index:251689984;visibility:visible;mso-wrap-style:square;mso-width-percent:0;mso-height-percent:0;mso-wrap-distance-left:9pt;mso-wrap-distance-top:0;mso-wrap-distance-right:9pt;mso-wrap-distance-bottom:0;mso-position-horizontal:absolute;mso-position-horizontal-relative:text;mso-position-vertical:absolute;mso-position-vertical-relative:text;mso-width-percent:0;mso-height-percent:0;mso-width-relative:margin;mso-height-relative:margin;v-text-anchor:top" o:gfxdata="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" filled="f" stroked="f" strokeweight=".5pt">
+              <v:shape w14:anchorId="5467ED26" id="Cuadro de texto 29" o:spid="_x0000_s1033" type="#_x0000_t202" style="position:absolute;left:0;text-align:left;margin-left:-91.8pt;margin-top:-77.05pt;width:658.35pt;height:251.2pt;z-index:251689984;visibility:visible;mso-wrap-style:square;mso-width-percent:0;mso-height-percent:0;mso-wrap-distance-left:9pt;mso-wrap-distance-top:0;mso-wrap-distance-right:9pt;mso-wrap-distance-bottom:0;mso-position-horizontal:absolute;mso-position-horizontal-relative:text;mso-position-vertical:absolute;mso-position-vertical-relative:text;mso-width-percent:0;mso-height-percent:0;mso-width-relative:margin;mso-height-relative:margin;v-text-anchor:top" o:gfxdata="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" filled="f" stroked="f" strokeweight=".5pt">
                 <v:textbox>
                   <w:txbxContent>
                     <w:p>
@@ -2094,7 +2094,7 @@
                                     <pic:cNvPicPr/>
                                   </pic:nvPicPr>
                                   <pic:blipFill>
-                                    <a:blip r:embed="rId9">
+                                    <a:blip r:embed="rId10">
                                       <a:alphaModFix amt="70000"/>
                                       <a:extLst>
                                         <a:ext uri="{28A0092B-C50C-407E-A947-70E740481C1C}">
@@ -2277,7 +2277,7 @@
                           </pic:cNvPicPr>
                         </pic:nvPicPr>
                         <pic:blipFill>
-                          <a:blip r:embed="rId10" cstate="print">
+                          <a:blip r:embed="rId11" cstate="print">
                             <a:extLst>
                               <a:ext uri="{28A0092B-C50C-407E-A947-70E740481C1C}">
                                 <a14:useLocalDpi xmlns:a14="http://schemas.microsoft.com/office/drawing/2010/main" val="0"/>
@@ -2454,7 +2454,7 @@
                           </pic:cNvPicPr>
                         </pic:nvPicPr>
                         <pic:blipFill rotWithShape="1">
-                          <a:blip r:embed="rId11" cstate="print">
+                          <a:blip r:embed="rId12" cstate="print">
                             <a:extLst>
                               <a:ext uri="{28A0092B-C50C-407E-A947-70E740481C1C}">
                                 <a14:useLocalDpi xmlns:a14="http://schemas.microsoft.com/office/drawing/2010/main" val="0"/>
@@ -2655,7 +2655,7 @@
                           </pic:cNvPicPr>
                         </pic:nvPicPr>
                         <pic:blipFill rotWithShape="1">
-                          <a:blip r:embed="rId12">
+                          <a:blip r:embed="rId13">
                             <a:extLst>
                               <a:ext uri="{28A0092B-C50C-407E-A947-70E740481C1C}">
                                 <a14:useLocalDpi xmlns:a14="http://schemas.microsoft.com/office/drawing/2010/main" val="0"/>
@@ -2879,7 +2879,7 @@
                     <pic:cNvPicPr/>
                   </pic:nvPicPr>
                   <pic:blipFill>
-                    <a:blip r:embed="rId13"/>
+                    <a:blip r:embed="rId14"/>
                     <a:stretch>
                       <a:fillRect/>
                     </a:stretch>
@@ -2972,113 +2972,6 @@
             <wp:extent cx="5612130" cy="3439160"/>
             <wp:effectExtent l="0" t="0" r="7620" b="8890"/>
             <wp:docPr id="46" name="Imagen 46"/>
-            <wp:cNvGraphicFramePr>
-              <a:graphicFrameLocks xmlns:a="http://schemas.openxmlformats.org/drawingml/2006/main" noChangeAspect="1"/>
-            </wp:cNvGraphicFramePr>
-            <a:graphic xmlns:a="http://schemas.openxmlformats.org/drawingml/2006/main">
-              <a:graphicData uri="http://schemas.openxmlformats.org/drawingml/2006/picture">
-                <pic:pic xmlns:pic="http://schemas.openxmlformats.org/drawingml/2006/picture">
-                  <pic:nvPicPr>
-                    <pic:cNvPr id="1" name=""/>
-                    <pic:cNvPicPr/>
-                  </pic:nvPicPr>
-                  <pic:blipFill>
-                    <a:blip r:embed="rId14"/>
-                    <a:stretch>
-                      <a:fillRect/>
-                    </a:stretch>
-                  </pic:blipFill>
-                  <pic:spPr>
-                    <a:xfrm>
-                      <a:off x="0" y="0"/>
-                      <a:ext cx="5612130" cy="3439160"/>
-                    </a:xfrm>
-                    <a:prstGeom prst="rect">
-                      <a:avLst/>
-                    </a:prstGeom>
-                  </pic:spPr>
-                </pic:pic>
-              </a:graphicData>
-            </a:graphic>
-          </wp:inline>
-        </w:drawing>
-      </w:r>
-    </w:p>
-    <w:p>
-      <w:pPr>
-        <w:pStyle w:val="Prrafodelista"/>
-        <w:numPr>
-          <w:ilvl w:val="0"/>
-          <w:numId w:val="1"/>
-        </w:numPr>
-        <w:spacing w:line="360" w:lineRule="auto"/>
-        <w:jc w:val="both"/>
-        <w:rPr>
-          <w:rFonts w:ascii="Arial" w:hAnsi="Arial" w:cs="Arial"/>
-          <w:b/>
-          <w:bCs/>
-          <w:color w:val="000000" w:themeColor="text1"/>
-          <w:sz w:val="28"/>
-          <w:szCs w:val="28"/>
-        </w:rPr>
-      </w:pPr>
-      <w:r>
-        <w:rPr>
-          <w:rFonts w:ascii="Arial" w:hAnsi="Arial" w:cs="Arial"/>
-          <w:b/>
-          <w:bCs/>
-          <w:color w:val="000000" w:themeColor="text1"/>
-          <w:sz w:val="28"/>
-          <w:szCs w:val="28"/>
-        </w:rPr>
-        <w:lastRenderedPageBreak/>
-        <w:t>Se disponía de un espacio específico de trabajo en casa.</w:t>
-      </w:r>
-    </w:p>
-    <w:p>
-      <w:pPr>
-        <w:pStyle w:val="Prrafodelista"/>
-        <w:spacing w:line="360" w:lineRule="auto"/>
-        <w:jc w:val="both"/>
-        <w:rPr>
-          <w:rFonts w:ascii="Arial" w:hAnsi="Arial" w:cs="Arial"/>
-          <w:b/>
-          <w:bCs/>
-          <w:color w:val="000000" w:themeColor="text1"/>
-          <w:sz w:val="28"/>
-          <w:szCs w:val="28"/>
-        </w:rPr>
-      </w:pPr>
-    </w:p>
-    <w:p>
-      <w:pPr>
-        <w:pStyle w:val="Prrafodelista"/>
-        <w:spacing w:line="360" w:lineRule="auto"/>
-        <w:jc w:val="center"/>
-        <w:rPr>
-          <w:rFonts w:ascii="Arial" w:hAnsi="Arial" w:cs="Arial"/>
-          <w:b/>
-          <w:bCs/>
-          <w:color w:val="000000" w:themeColor="text1"/>
-          <w:sz w:val="28"/>
-          <w:szCs w:val="28"/>
-        </w:rPr>
-      </w:pPr>
-      <w:r>
-        <w:rPr>
-          <w:rFonts w:ascii="Arial" w:hAnsi="Arial" w:cs="Arial"/>
-          <w:b/>
-          <w:bCs/>
-          <w:noProof/>
-          <w:color w:val="000000" w:themeColor="text1"/>
-          <w:sz w:val="28"/>
-          <w:szCs w:val="28"/>
-        </w:rPr>
-        <w:drawing>
-          <wp:inline distT="0" distB="0" distL="0" distR="0" wp14:anchorId="040F97B5" wp14:editId="63AA2253">
-            <wp:extent cx="4815840" cy="3194758"/>
-            <wp:effectExtent l="0" t="0" r="3810" b="5715"/>
-            <wp:docPr id="48" name="Imagen 48"/>
             <wp:cNvGraphicFramePr>
               <a:graphicFrameLocks xmlns:a="http://schemas.openxmlformats.org/drawingml/2006/main" noChangeAspect="1"/>
             </wp:cNvGraphicFramePr>
@@ -3098,7 +2991,7 @@
                   <pic:spPr>
                     <a:xfrm>
                       <a:off x="0" y="0"/>
-                      <a:ext cx="4818362" cy="3196431"/>
+                      <a:ext cx="5612130" cy="3439160"/>
                     </a:xfrm>
                     <a:prstGeom prst="rect">
                       <a:avLst/>
@@ -3114,57 +3007,48 @@
     <w:p>
       <w:pPr>
         <w:pStyle w:val="Prrafodelista"/>
-        <w:spacing w:line="360" w:lineRule="auto"/>
-        <w:jc w:val="both"/>
-        <w:rPr>
-          <w:rFonts w:ascii="Arial" w:hAnsi="Arial" w:cs="Arial"/>
-          <w:b/>
-          <w:bCs/>
-          <w:color w:val="000000" w:themeColor="text1"/>
-          <w:sz w:val="28"/>
-          <w:szCs w:val="28"/>
-        </w:rPr>
-      </w:pPr>
-    </w:p>
-    <w:p>
-      <w:pPr>
-        <w:pStyle w:val="Prrafodelista"/>
         <w:numPr>
           <w:ilvl w:val="0"/>
           <w:numId w:val="1"/>
         </w:numPr>
         <w:spacing w:line="360" w:lineRule="auto"/>
-        <w:rPr>
-          <w:rFonts w:ascii="Arial" w:hAnsi="Arial" w:cs="Arial"/>
-          <w:b/>
-          <w:bCs/>
-          <w:color w:val="000000" w:themeColor="text1"/>
-          <w:sz w:val="28"/>
-          <w:szCs w:val="28"/>
-        </w:rPr>
-      </w:pPr>
-      <w:r>
-        <w:rPr>
-          <w:rFonts w:ascii="Arial" w:hAnsi="Arial" w:cs="Arial"/>
-          <w:b/>
-          <w:bCs/>
-          <w:color w:val="000000" w:themeColor="text1"/>
-          <w:sz w:val="28"/>
-          <w:szCs w:val="28"/>
-        </w:rPr>
-        <w:t>Se contaba con internet al inicio de la pandemia.</w:t>
-      </w:r>
-      <w:r>
-        <w:rPr>
-          <w:rFonts w:ascii="Arial" w:hAnsi="Arial" w:cs="Arial"/>
-          <w:b/>
-          <w:bCs/>
-          <w:color w:val="000000" w:themeColor="text1"/>
-          <w:sz w:val="28"/>
-          <w:szCs w:val="28"/>
-        </w:rPr>
-        <w:cr/>
-      </w:r>
+        <w:jc w:val="both"/>
+        <w:rPr>
+          <w:rFonts w:ascii="Arial" w:hAnsi="Arial" w:cs="Arial"/>
+          <w:b/>
+          <w:bCs/>
+          <w:color w:val="000000" w:themeColor="text1"/>
+          <w:sz w:val="28"/>
+          <w:szCs w:val="28"/>
+        </w:rPr>
+      </w:pPr>
+      <w:r>
+        <w:rPr>
+          <w:rFonts w:ascii="Arial" w:hAnsi="Arial" w:cs="Arial"/>
+          <w:b/>
+          <w:bCs/>
+          <w:color w:val="000000" w:themeColor="text1"/>
+          <w:sz w:val="28"/>
+          <w:szCs w:val="28"/>
+        </w:rPr>
+        <w:lastRenderedPageBreak/>
+        <w:t>Se disponía de un espacio específico de trabajo en casa.</w:t>
+      </w:r>
+    </w:p>
+    <w:p>
+      <w:pPr>
+        <w:pStyle w:val="Prrafodelista"/>
+        <w:spacing w:line="360" w:lineRule="auto"/>
+        <w:jc w:val="both"/>
+        <w:rPr>
+          <w:rFonts w:ascii="Arial" w:hAnsi="Arial" w:cs="Arial"/>
+          <w:b/>
+          <w:bCs/>
+          <w:color w:val="000000" w:themeColor="text1"/>
+          <w:sz w:val="28"/>
+          <w:szCs w:val="28"/>
+        </w:rPr>
+      </w:pPr>
     </w:p>
     <w:p>
       <w:pPr>
@@ -3191,10 +3075,10 @@
           <w:szCs w:val="28"/>
         </w:rPr>
         <w:drawing>
-          <wp:inline distT="0" distB="0" distL="0" distR="0" wp14:anchorId="78696240" wp14:editId="027928FA">
-            <wp:extent cx="3752170" cy="3398520"/>
-            <wp:effectExtent l="0" t="0" r="1270" b="0"/>
-            <wp:docPr id="47" name="Imagen 47"/>
+          <wp:inline distT="0" distB="0" distL="0" distR="0" wp14:anchorId="040F97B5" wp14:editId="63AA2253">
+            <wp:extent cx="4815840" cy="3194758"/>
+            <wp:effectExtent l="0" t="0" r="3810" b="5715"/>
+            <wp:docPr id="48" name="Imagen 48"/>
             <wp:cNvGraphicFramePr>
               <a:graphicFrameLocks xmlns:a="http://schemas.openxmlformats.org/drawingml/2006/main" noChangeAspect="1"/>
             </wp:cNvGraphicFramePr>
@@ -3214,6 +3098,122 @@
                   <pic:spPr>
                     <a:xfrm>
                       <a:off x="0" y="0"/>
+                      <a:ext cx="4818362" cy="3196431"/>
+                    </a:xfrm>
+                    <a:prstGeom prst="rect">
+                      <a:avLst/>
+                    </a:prstGeom>
+                  </pic:spPr>
+                </pic:pic>
+              </a:graphicData>
+            </a:graphic>
+          </wp:inline>
+        </w:drawing>
+      </w:r>
+    </w:p>
+    <w:p>
+      <w:pPr>
+        <w:pStyle w:val="Prrafodelista"/>
+        <w:spacing w:line="360" w:lineRule="auto"/>
+        <w:jc w:val="both"/>
+        <w:rPr>
+          <w:rFonts w:ascii="Arial" w:hAnsi="Arial" w:cs="Arial"/>
+          <w:b/>
+          <w:bCs/>
+          <w:color w:val="000000" w:themeColor="text1"/>
+          <w:sz w:val="28"/>
+          <w:szCs w:val="28"/>
+        </w:rPr>
+      </w:pPr>
+    </w:p>
+    <w:p>
+      <w:pPr>
+        <w:pStyle w:val="Prrafodelista"/>
+        <w:numPr>
+          <w:ilvl w:val="0"/>
+          <w:numId w:val="1"/>
+        </w:numPr>
+        <w:spacing w:line="360" w:lineRule="auto"/>
+        <w:rPr>
+          <w:rFonts w:ascii="Arial" w:hAnsi="Arial" w:cs="Arial"/>
+          <w:b/>
+          <w:bCs/>
+          <w:color w:val="000000" w:themeColor="text1"/>
+          <w:sz w:val="28"/>
+          <w:szCs w:val="28"/>
+        </w:rPr>
+      </w:pPr>
+      <w:r>
+        <w:rPr>
+          <w:rFonts w:ascii="Arial" w:hAnsi="Arial" w:cs="Arial"/>
+          <w:b/>
+          <w:bCs/>
+          <w:color w:val="000000" w:themeColor="text1"/>
+          <w:sz w:val="28"/>
+          <w:szCs w:val="28"/>
+        </w:rPr>
+        <w:t>Se contaba con internet al inicio de la pandemia.</w:t>
+      </w:r>
+      <w:r>
+        <w:rPr>
+          <w:rFonts w:ascii="Arial" w:hAnsi="Arial" w:cs="Arial"/>
+          <w:b/>
+          <w:bCs/>
+          <w:color w:val="000000" w:themeColor="text1"/>
+          <w:sz w:val="28"/>
+          <w:szCs w:val="28"/>
+        </w:rPr>
+        <w:cr/>
+      </w:r>
+    </w:p>
+    <w:p>
+      <w:pPr>
+        <w:pStyle w:val="Prrafodelista"/>
+        <w:spacing w:line="360" w:lineRule="auto"/>
+        <w:jc w:val="center"/>
+        <w:rPr>
+          <w:rFonts w:ascii="Arial" w:hAnsi="Arial" w:cs="Arial"/>
+          <w:b/>
+          <w:bCs/>
+          <w:color w:val="000000" w:themeColor="text1"/>
+          <w:sz w:val="28"/>
+          <w:szCs w:val="28"/>
+        </w:rPr>
+      </w:pPr>
+      <w:r>
+        <w:rPr>
+          <w:rFonts w:ascii="Arial" w:hAnsi="Arial" w:cs="Arial"/>
+          <w:b/>
+          <w:bCs/>
+          <w:noProof/>
+          <w:color w:val="000000" w:themeColor="text1"/>
+          <w:sz w:val="28"/>
+          <w:szCs w:val="28"/>
+        </w:rPr>
+        <w:drawing>
+          <wp:inline distT="0" distB="0" distL="0" distR="0" wp14:anchorId="78696240" wp14:editId="027928FA">
+            <wp:extent cx="3752170" cy="3398520"/>
+            <wp:effectExtent l="0" t="0" r="1270" b="0"/>
+            <wp:docPr id="47" name="Imagen 47"/>
+            <wp:cNvGraphicFramePr>
+              <a:graphicFrameLocks xmlns:a="http://schemas.openxmlformats.org/drawingml/2006/main" noChangeAspect="1"/>
+            </wp:cNvGraphicFramePr>
+            <a:graphic xmlns:a="http://schemas.openxmlformats.org/drawingml/2006/main">
+              <a:graphicData uri="http://schemas.openxmlformats.org/drawingml/2006/picture">
+                <pic:pic xmlns:pic="http://schemas.openxmlformats.org/drawingml/2006/picture">
+                  <pic:nvPicPr>
+                    <pic:cNvPr id="1" name=""/>
+                    <pic:cNvPicPr/>
+                  </pic:nvPicPr>
+                  <pic:blipFill>
+                    <a:blip r:embed="rId17"/>
+                    <a:stretch>
+                      <a:fillRect/>
+                    </a:stretch>
+                  </pic:blipFill>
+                  <pic:spPr>
+                    <a:xfrm>
+                      <a:off x="0" y="0"/>
                       <a:ext cx="3772885" cy="3417283"/>
                     </a:xfrm>
                     <a:prstGeom prst="rect">
@@ -3323,7 +3323,7 @@
                     <pic:cNvPicPr/>
                   </pic:nvPicPr>
                   <pic:blipFill>
-                    <a:blip r:embed="rId17"/>
+                    <a:blip r:embed="rId18"/>
                     <a:stretch>
                       <a:fillRect/>
                     </a:stretch>
@@ -3499,7 +3499,7 @@
           </mc:Choice>
           <mc:Fallback>
             <w:pict>
-              <v:shape w14:anchorId="570B080C" id="Cuadro de texto 1042" o:spid="_x0000_s1034" type="#_x0000_t202" style="position:absolute;left:0;text-align:left;margin-left:307.95pt;margin-top:2.8pt;width:64.2pt;height:30pt;z-index:251711488;visibility:visible;mso-wrap-style:square;mso-wrap-distance-left:9pt;mso-wrap-distance-top:0;mso-wrap-distance-right:9pt;mso-wrap-distance-bottom:0;mso-position-horizontal:absolute;mso-position-horizontal-relative:text;mso-position-vertical:absolute;mso-position-vertical-relative:text;v-text-anchor:top" o:gfxdata="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" filled="f" stroked="f" strokeweight=".5pt">
+              <v:shape w14:anchorId="570B080C" id="Cuadro de texto 1042" o:spid="_x0000_s1034" type="#_x0000_t202" style="position:absolute;left:0;text-align:left;margin-left:307.95pt;margin-top:2.8pt;width:64.2pt;height:30pt;z-index:251711488;visibility:visible;mso-wrap-style:square;mso-wrap-distance-left:9pt;mso-wrap-distance-top:0;mso-wrap-distance-right:9pt;mso-wrap-distance-bottom:0;mso-position-horizontal:absolute;mso-position-horizontal-relative:text;mso-position-vertical:absolute;mso-position-vertical-relative:text;v-text-anchor:top" o:gfxdata="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" filled="f" stroked="f" strokeweight=".5pt">
                 <v:textbox>
                   <w:txbxContent>
                     <w:p>
@@ -3629,7 +3629,7 @@
           </mc:Choice>
           <mc:Fallback>
             <w:pict>
-              <v:shape w14:anchorId="07936CDB" id="Cuadro de texto 1041" o:spid="_x0000_s1035" type="#_x0000_t202" style="position:absolute;left:0;text-align:left;margin-left:107.55pt;margin-top:3.05pt;width:64.2pt;height:30pt;z-index:251709440;visibility:visible;mso-wrap-style:square;mso-wrap-distance-left:9pt;mso-wrap-distance-top:0;mso-wrap-distance-right:9pt;mso-wrap-distance-bottom:0;mso-position-horizontal:absolute;mso-position-horizontal-relative:text;mso-position-vertical:absolute;mso-position-vertical-relative:text;v-text-anchor:top" o:gfxdata="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" filled="f" stroked="f" strokeweight=".5pt">
+              <v:shape w14:anchorId="07936CDB" id="Cuadro de texto 1041" o:spid="_x0000_s1035" type="#_x0000_t202" style="position:absolute;left:0;text-align:left;margin-left:107.55pt;margin-top:3.05pt;width:64.2pt;height:30pt;z-index:251709440;visibility:visible;mso-wrap-style:square;mso-wrap-distance-left:9pt;mso-wrap-distance-top:0;mso-wrap-distance-right:9pt;mso-wrap-distance-bottom:0;mso-position-horizontal:absolute;mso-position-horizontal-relative:text;mso-position-vertical:absolute;mso-position-vertical-relative:text;v-text-anchor:top" o:gfxdata="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" filled="f" stroked="f" strokeweight=".5pt">
                 <v:textbox>
                   <w:txbxContent>
                     <w:p>
@@ -3737,7 +3737,7 @@
                                           </pic:cNvPicPr>
                                         </pic:nvPicPr>
                                         <pic:blipFill>
-                                          <a:blip r:embed="rId18">
+                                          <a:blip r:embed="rId19">
                                             <a:extLst>
                                               <a:ext uri="{28A0092B-C50C-407E-A947-70E740481C1C}">
                                                 <a14:useLocalDpi xmlns:a14="http://schemas.microsoft.com/office/drawing/2010/main" val="0"/>
@@ -3788,7 +3788,7 @@
           </mc:Choice>
           <mc:Fallback>
             <w:pict>
-              <v:shape w14:anchorId="7C37E5CF" id="Cuadro de texto 1038" o:spid="_x0000_s1036" type="#_x0000_t202" style="position:absolute;left:0;text-align:left;margin-left:322.2pt;margin-top:18.7pt;width:40.2pt;height:30pt;z-index:251707392;visibility:visible;mso-wrap-style:square;mso-width-percent:0;mso-height-percent:0;mso-wrap-distance-left:9pt;mso-wrap-distance-top:0;mso-wrap-distance-right:9pt;mso-wrap-distance-bottom:0;mso-position-horizontal:absolute;mso-position-horizontal-relative:text;mso-position-vertical:absolute;mso-position-vertical-relative:text;mso-width-percent:0;mso-height-percent:0;mso-width-relative:margin;mso-height-relative:margin;v-text-anchor:top" o:gfxdata="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" filled="f" stroked="f" strokeweight=".5pt">
+              <v:shape w14:anchorId="7C37E5CF" id="Cuadro de texto 1038" o:spid="_x0000_s1036" type="#_x0000_t202" style="position:absolute;left:0;text-align:left;margin-left:322.2pt;margin-top:18.7pt;width:40.2pt;height:30pt;z-index:251707392;visibility:visible;mso-wrap-style:square;mso-width-percent:0;mso-height-percent:0;mso-wrap-distance-left:9pt;mso-wrap-distance-top:0;mso-wrap-distance-right:9pt;mso-wrap-distance-bottom:0;mso-position-horizontal:absolute;mso-position-horizontal-relative:text;mso-position-vertical:absolute;mso-position-vertical-relative:text;mso-width-percent:0;mso-height-percent:0;mso-width-relative:margin;mso-height-relative:margin;v-text-anchor:top" o:gfxdata="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" filled="f" stroked="f" strokeweight=".5pt">
                 <v:textbox>
                   <w:txbxContent>
                     <w:p>
@@ -3820,7 +3820,7 @@
                                     </pic:cNvPicPr>
                                   </pic:nvPicPr>
                                   <pic:blipFill>
-                                    <a:blip r:embed="rId18">
+                                    <a:blip r:embed="rId19">
                                       <a:extLst>
                                         <a:ext uri="{28A0092B-C50C-407E-A947-70E740481C1C}">
                                           <a14:useLocalDpi xmlns:a14="http://schemas.microsoft.com/office/drawing/2010/main" val="0"/>
@@ -3930,7 +3930,7 @@
                                           </pic:cNvPicPr>
                                         </pic:nvPicPr>
                                         <pic:blipFill>
-                                          <a:blip r:embed="rId18">
+                                          <a:blip r:embed="rId19">
                                             <a:extLst>
                                               <a:ext uri="{28A0092B-C50C-407E-A947-70E740481C1C}">
                                                 <a14:useLocalDpi xmlns:a14="http://schemas.microsoft.com/office/drawing/2010/main" val="0"/>
@@ -3981,7 +3981,7 @@
           </mc:Choice>
           <mc:Fallback>
             <w:pict>
-              <v:shape w14:anchorId="4D628C6C" id="Cuadro de texto 1030" o:spid="_x0000_s1037" type="#_x0000_t202" style="position:absolute;left:0;text-align:left;margin-left:120.4pt;margin-top:23.8pt;width:40.2pt;height:30pt;z-index:251702272;visibility:visible;mso-wrap-style:square;mso-width-percent:0;mso-height-percent:0;mso-wrap-distance-left:9pt;mso-wrap-distance-top:0;mso-wrap-distance-right:9pt;mso-wrap-distance-bottom:0;mso-position-horizontal:absolute;mso-position-horizontal-relative:text;mso-position-vertical:absolute;mso-position-vertical-relative:text;mso-width-percent:0;mso-height-percent:0;mso-width-relative:margin;mso-height-relative:margin;v-text-anchor:top" o:gfxdata="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" filled="f" stroked="f" strokeweight=".5pt">
+              <v:shape w14:anchorId="4D628C6C" id="Cuadro de texto 1030" o:spid="_x0000_s1037" type="#_x0000_t202" style="position:absolute;left:0;text-align:left;margin-left:120.4pt;margin-top:23.8pt;width:40.2pt;height:30pt;z-index:251702272;visibility:visible;mso-wrap-style:square;mso-width-percent:0;mso-height-percent:0;mso-wrap-distance-left:9pt;mso-wrap-distance-top:0;mso-wrap-distance-right:9pt;mso-wrap-distance-bottom:0;mso-position-horizontal:absolute;mso-position-horizontal-relative:text;mso-position-vertical:absolute;mso-position-vertical-relative:text;mso-width-percent:0;mso-height-percent:0;mso-width-relative:margin;mso-height-relative:margin;v-text-anchor:top" o:gfxdata="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" filled="f" stroked="f" strokeweight=".5pt">
                 <v:textbox>
                   <w:txbxContent>
                     <w:p>
@@ -4013,7 +4013,7 @@
                                     </pic:cNvPicPr>
                                   </pic:nvPicPr>
                                   <pic:blipFill>
-                                    <a:blip r:embed="rId18">
+                                    <a:blip r:embed="rId19">
                                       <a:extLst>
                                         <a:ext uri="{28A0092B-C50C-407E-A947-70E740481C1C}">
                                           <a14:useLocalDpi xmlns:a14="http://schemas.microsoft.com/office/drawing/2010/main" val="0"/>
@@ -4129,7 +4129,7 @@
               </wp:anchor>
             </w:drawing>
           </mc:Choice>
-          <mc:Fallback>
+          <mc:Fallback xmlns:w16sdtdh="http://schemas.microsoft.com/office/word/2020/wordml/sdtdatahash" xmlns:w16="http://schemas.microsoft.com/office/word/2018/wordml" xmlns:w16cex="http://schemas.microsoft.com/office/word/2018/wordml/cex" xmlns:oel="http://schemas.microsoft.com/office/2019/extlst">
             <w:pict>
               <v:line w14:anchorId="67716BA9" id="Conector recto 1039" o:spid="_x0000_s1026" style="position:absolute;z-index:251708416;visibility:visible;mso-wrap-style:square;mso-wrap-distance-left:9pt;mso-wrap-distance-top:0;mso-wrap-distance-right:9pt;mso-wrap-distance-bottom:0;mso-position-horizontal:absolute;mso-position-horizontal-relative:text;mso-position-vertical:absolute;mso-position-vertical-relative:text" from="338.15pt,13.75pt" to="338.15pt,48.8pt" o:gfxdata="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" strokecolor="#0070c0" strokeweight="3pt">
                 <v:stroke joinstyle="miter"/>
@@ -4203,7 +4203,7 @@
               </wp:anchor>
             </w:drawing>
           </mc:Choice>
-          <mc:Fallback>
+          <mc:Fallback xmlns:w16sdtdh="http://schemas.microsoft.com/office/word/2020/wordml/sdtdatahash" xmlns:w16="http://schemas.microsoft.com/office/word/2018/wordml" xmlns:w16cex="http://schemas.microsoft.com/office/word/2018/wordml/cex" xmlns:oel="http://schemas.microsoft.com/office/2019/extlst">
             <w:pict>
               <v:line w14:anchorId="1FEBC1B8" id="Conector recto 1037" o:spid="_x0000_s1026" style="position:absolute;z-index:251705344;visibility:visible;mso-wrap-style:square;mso-wrap-distance-left:9pt;mso-wrap-distance-top:0;mso-wrap-distance-right:9pt;mso-wrap-distance-bottom:0;mso-position-horizontal:absolute;mso-position-horizontal-relative:text;mso-position-vertical:absolute;mso-position-vertical-relative:text" from="136.35pt,18.85pt" to="136.35pt,53.9pt" o:gfxdata="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" strokecolor="#0070c0" strokeweight="3pt">
                 <v:stroke joinstyle="miter"/>
@@ -4270,7 +4270,7 @@
                     </pic:cNvPicPr>
                   </pic:nvPicPr>
                   <pic:blipFill>
-                    <a:blip r:embed="rId19">
+                    <a:blip r:embed="rId20">
                       <a:extLst>
                         <a:ext uri="{28A0092B-C50C-407E-A947-70E740481C1C}">
                           <a14:useLocalDpi xmlns:a14="http://schemas.microsoft.com/office/drawing/2010/main" val="0"/>
@@ -4301,26 +4301,91 @@
     </w:p>
     <w:p>
       <w:pPr>
-        <w:rPr>
-          <w:rFonts w:ascii="Arial" w:hAnsi="Arial" w:cs="Arial"/>
-          <w:b/>
-          <w:bCs/>
-          <w:color w:val="000000" w:themeColor="text1"/>
-          <w:sz w:val="28"/>
-          <w:szCs w:val="28"/>
-        </w:rPr>
-      </w:pPr>
-      <w:r>
-        <w:rPr>
-          <w:rFonts w:ascii="Arial" w:hAnsi="Arial" w:cs="Arial"/>
-          <w:b/>
-          <w:bCs/>
-          <w:color w:val="000000" w:themeColor="text1"/>
-          <w:sz w:val="28"/>
-          <w:szCs w:val="28"/>
-        </w:rPr>
-        <w:br w:type="page"/>
-      </w:r>
+        <w:jc w:val="both"/>
+        <w:rPr>
+          <w:rFonts w:ascii="Arial" w:hAnsi="Arial" w:cs="Arial"/>
+          <w:bCs/>
+          <w:color w:val="000000" w:themeColor="text1"/>
+          <w:sz w:val="24"/>
+          <w:szCs w:val="24"/>
+        </w:rPr>
+      </w:pPr>
+      <w:r>
+        <w:rPr>
+          <w:rFonts w:ascii="Arial" w:hAnsi="Arial" w:cs="Arial"/>
+          <w:bCs/>
+          <w:color w:val="000000" w:themeColor="text1"/>
+          <w:sz w:val="24"/>
+          <w:szCs w:val="24"/>
+        </w:rPr>
+        <w:t>Este resultado resulta muy significativo. La mayor parte de los estudiantes utilizaron una computadora para seguir sus clases en línea, lo cuál se puede derivar en 2 posibles factores:</w:t>
+      </w:r>
+    </w:p>
+    <w:p>
+      <w:pPr>
+        <w:pStyle w:val="Prrafodelista"/>
+        <w:numPr>
+          <w:ilvl w:val="0"/>
+          <w:numId w:val="2"/>
+        </w:numPr>
+        <w:jc w:val="both"/>
+        <w:rPr>
+          <w:rFonts w:ascii="Arial" w:hAnsi="Arial" w:cs="Arial"/>
+          <w:bCs/>
+          <w:color w:val="000000" w:themeColor="text1"/>
+          <w:sz w:val="24"/>
+          <w:szCs w:val="24"/>
+        </w:rPr>
+      </w:pPr>
+      <w:r>
+        <w:rPr>
+          <w:rFonts w:ascii="Arial" w:hAnsi="Arial" w:cs="Arial"/>
+          <w:bCs/>
+          <w:color w:val="000000" w:themeColor="text1"/>
+          <w:sz w:val="24"/>
+          <w:szCs w:val="24"/>
+        </w:rPr>
+        <w:lastRenderedPageBreak/>
+        <w:t>Las plataformas en línea no esta bien adaptadas para su funcionamiento en teléfonos celulares.</w:t>
+      </w:r>
+    </w:p>
+    <w:p>
+      <w:pPr>
+        <w:pStyle w:val="Prrafodelista"/>
+        <w:numPr>
+          <w:ilvl w:val="0"/>
+          <w:numId w:val="2"/>
+        </w:numPr>
+        <w:jc w:val="both"/>
+        <w:rPr>
+          <w:rFonts w:ascii="Arial" w:hAnsi="Arial" w:cs="Arial"/>
+          <w:bCs/>
+          <w:color w:val="000000" w:themeColor="text1"/>
+          <w:sz w:val="24"/>
+          <w:szCs w:val="24"/>
+        </w:rPr>
+      </w:pPr>
+      <w:r>
+        <w:rPr>
+          <w:rFonts w:ascii="Arial" w:hAnsi="Arial" w:cs="Arial"/>
+          <w:bCs/>
+          <w:color w:val="000000" w:themeColor="text1"/>
+          <w:sz w:val="24"/>
+          <w:szCs w:val="24"/>
+        </w:rPr>
+        <w:t>Debido a la naturaleza de las materias de la carrera de TICS, los alumnos deben estar siempre en contacto con sus equipos de computo para seguir las actividades en clase.</w:t>
+      </w:r>
+    </w:p>
+    <w:p>
+      <w:pPr>
+        <w:rPr>
+          <w:rFonts w:ascii="Arial" w:hAnsi="Arial" w:cs="Arial"/>
+          <w:bCs/>
+          <w:color w:val="000000" w:themeColor="text1"/>
+          <w:sz w:val="24"/>
+          <w:szCs w:val="24"/>
+        </w:rPr>
+      </w:pPr>
     </w:p>
     <w:p>
       <w:pPr>
@@ -4349,7 +4414,6 @@
           <w:sz w:val="28"/>
           <w:szCs w:val="28"/>
         </w:rPr>
-        <w:lastRenderedPageBreak/>
         <w:t>Se tuvo la necesidad de comprar algún dispositivo para poder tomar las clases en línea</w:t>
       </w:r>
       <w:r>
@@ -4406,7 +4470,7 @@
                     </pic:cNvPicPr>
                   </pic:nvPicPr>
                   <pic:blipFill>
-                    <a:blip r:embed="rId20">
+                    <a:blip r:embed="rId21">
                       <a:extLst>
                         <a:ext uri="{28A0092B-C50C-407E-A947-70E740481C1C}">
                           <a14:useLocalDpi xmlns:a14="http://schemas.microsoft.com/office/drawing/2010/main" val="0"/>
@@ -4445,6 +4509,100 @@
         <w:jc w:val="both"/>
         <w:rPr>
           <w:rFonts w:ascii="Arial" w:hAnsi="Arial" w:cs="Arial"/>
+          <w:bCs/>
+          <w:color w:val="000000" w:themeColor="text1"/>
+          <w:sz w:val="24"/>
+          <w:szCs w:val="24"/>
+        </w:rPr>
+      </w:pPr>
+      <w:r>
+        <w:rPr>
+          <w:rFonts w:ascii="Arial" w:hAnsi="Arial" w:cs="Arial"/>
+          <w:bCs/>
+          <w:color w:val="000000" w:themeColor="text1"/>
+          <w:sz w:val="24"/>
+          <w:szCs w:val="24"/>
+        </w:rPr>
+        <w:t>Podemos concluir que, debido a la naturaleza del área, la gran cantidad de los compañeros ya contaban con un equipo de cómputo. No obstante, se pudiera dar el caso de que este se encontrara con un funcionamiento limitado y por eso la necesidad de adquirir uno nuevo.</w:t>
+      </w:r>
+    </w:p>
+    <w:p>
+      <w:pPr>
+        <w:pStyle w:val="Prrafodelista"/>
+        <w:spacing w:line="360" w:lineRule="auto"/>
+        <w:jc w:val="both"/>
+        <w:rPr>
+          <w:rFonts w:ascii="Arial" w:hAnsi="Arial" w:cs="Arial"/>
+          <w:bCs/>
+          <w:color w:val="000000" w:themeColor="text1"/>
+          <w:sz w:val="24"/>
+          <w:szCs w:val="24"/>
+        </w:rPr>
+      </w:pPr>
+    </w:p>
+    <w:p>
+      <w:pPr>
+        <w:pStyle w:val="Prrafodelista"/>
+        <w:spacing w:line="360" w:lineRule="auto"/>
+        <w:jc w:val="both"/>
+        <w:rPr>
+          <w:rFonts w:ascii="Arial" w:hAnsi="Arial" w:cs="Arial"/>
+          <w:bCs/>
+          <w:color w:val="000000" w:themeColor="text1"/>
+          <w:sz w:val="24"/>
+          <w:szCs w:val="24"/>
+        </w:rPr>
+      </w:pPr>
+    </w:p>
+    <w:p>
+      <w:pPr>
+        <w:pStyle w:val="Prrafodelista"/>
+        <w:spacing w:line="360" w:lineRule="auto"/>
+        <w:jc w:val="both"/>
+        <w:rPr>
+          <w:rFonts w:ascii="Arial" w:hAnsi="Arial" w:cs="Arial"/>
+          <w:bCs/>
+          <w:color w:val="000000" w:themeColor="text1"/>
+          <w:sz w:val="24"/>
+          <w:szCs w:val="24"/>
+        </w:rPr>
+      </w:pPr>
+    </w:p>
+    <w:p>
+      <w:pPr>
+        <w:pStyle w:val="Prrafodelista"/>
+        <w:spacing w:line="360" w:lineRule="auto"/>
+        <w:jc w:val="both"/>
+        <w:rPr>
+          <w:rFonts w:ascii="Arial" w:hAnsi="Arial" w:cs="Arial"/>
+          <w:bCs/>
+          <w:color w:val="000000" w:themeColor="text1"/>
+          <w:sz w:val="24"/>
+          <w:szCs w:val="24"/>
+        </w:rPr>
+      </w:pPr>
+    </w:p>
+    <w:p>
+      <w:pPr>
+        <w:pStyle w:val="Prrafodelista"/>
+        <w:spacing w:line="360" w:lineRule="auto"/>
+        <w:jc w:val="both"/>
+        <w:rPr>
+          <w:rFonts w:ascii="Arial" w:hAnsi="Arial" w:cs="Arial"/>
+          <w:bCs/>
+          <w:color w:val="000000" w:themeColor="text1"/>
+          <w:sz w:val="24"/>
+          <w:szCs w:val="24"/>
+        </w:rPr>
+      </w:pPr>
+    </w:p>
+    <w:p>
+      <w:pPr>
+        <w:pStyle w:val="Prrafodelista"/>
+        <w:spacing w:line="360" w:lineRule="auto"/>
+        <w:jc w:val="both"/>
+        <w:rPr>
+          <w:rFonts w:ascii="Arial" w:hAnsi="Arial" w:cs="Arial"/>
           <w:b/>
           <w:bCs/>
           <w:color w:val="000000" w:themeColor="text1"/>
@@ -4480,6 +4638,7 @@
           <w:sz w:val="28"/>
           <w:szCs w:val="28"/>
         </w:rPr>
+        <w:lastRenderedPageBreak/>
         <w:t>Que tan complicado fue el manejar las plataformas de educación en línea</w:t>
       </w:r>
       <w:r>
@@ -4536,7 +4695,7 @@
                     </pic:cNvPicPr>
                   </pic:nvPicPr>
                   <pic:blipFill rotWithShape="1">
-                    <a:blip r:embed="rId21">
+                    <a:blip r:embed="rId22">
                       <a:extLst>
                         <a:ext uri="{28A0092B-C50C-407E-A947-70E740481C1C}">
                           <a14:useLocalDpi xmlns:a14="http://schemas.microsoft.com/office/drawing/2010/main" val="0"/>
@@ -4578,13 +4737,93 @@
         <w:jc w:val="both"/>
         <w:rPr>
           <w:rFonts w:ascii="Arial" w:hAnsi="Arial" w:cs="Arial"/>
-          <w:b/>
-          <w:bCs/>
-          <w:color w:val="000000" w:themeColor="text1"/>
-          <w:sz w:val="28"/>
-          <w:szCs w:val="28"/>
-        </w:rPr>
-      </w:pPr>
+          <w:bCs/>
+          <w:color w:val="000000" w:themeColor="text1"/>
+          <w:sz w:val="24"/>
+          <w:szCs w:val="24"/>
+        </w:rPr>
+      </w:pPr>
+      <w:r>
+        <w:rPr>
+          <w:rFonts w:ascii="Arial" w:hAnsi="Arial" w:cs="Arial"/>
+          <w:bCs/>
+          <w:color w:val="000000" w:themeColor="text1"/>
+          <w:sz w:val="24"/>
+          <w:szCs w:val="24"/>
+        </w:rPr>
+        <w:t>Esta gráfica nos permite entender que gracias al dominio de los alumnos en el área de TICS e</w:t>
+      </w:r>
+      <w:r>
+        <w:rPr>
+          <w:rFonts w:ascii="Arial" w:hAnsi="Arial" w:cs="Arial"/>
+          <w:bCs/>
+          <w:color w:val="000000" w:themeColor="text1"/>
+          <w:sz w:val="24"/>
+          <w:szCs w:val="24"/>
+        </w:rPr>
+        <w:t xml:space="preserve">l manejo </w:t>
+      </w:r>
+      <w:r>
+        <w:rPr>
+          <w:rFonts w:ascii="Arial" w:hAnsi="Arial" w:cs="Arial"/>
+          <w:bCs/>
+          <w:color w:val="000000" w:themeColor="text1"/>
+          <w:sz w:val="24"/>
+          <w:szCs w:val="24"/>
+        </w:rPr>
+        <w:t xml:space="preserve">de </w:t>
+      </w:r>
+      <w:r>
+        <w:rPr>
+          <w:rFonts w:ascii="Arial" w:hAnsi="Arial" w:cs="Arial"/>
+          <w:bCs/>
+          <w:color w:val="000000" w:themeColor="text1"/>
+          <w:sz w:val="24"/>
+          <w:szCs w:val="24"/>
+        </w:rPr>
+        <w:t>estas</w:t>
+      </w:r>
+      <w:r>
+        <w:rPr>
+          <w:rFonts w:ascii="Arial" w:hAnsi="Arial" w:cs="Arial"/>
+          <w:bCs/>
+          <w:color w:val="000000" w:themeColor="text1"/>
+          <w:sz w:val="24"/>
+          <w:szCs w:val="24"/>
+        </w:rPr>
+        <w:t xml:space="preserve"> plataformas no fue difícil</w:t>
+      </w:r>
+      <w:r>
+        <w:rPr>
+          <w:rFonts w:ascii="Arial" w:hAnsi="Arial" w:cs="Arial"/>
+          <w:bCs/>
+          <w:color w:val="000000" w:themeColor="text1"/>
+          <w:sz w:val="24"/>
+          <w:szCs w:val="24"/>
+        </w:rPr>
+        <w:t>. Teniendo en cuenta el 39% de poco y el 27% de muy poco, se puede inferir que 2 de cada 3 compañeros les fue fácil el uso de estas plataformas. Por el contrario, el 35%, es decir, un poco más de un tercio de los alumnos, lo encontraron muy complicado o regular.</w:t>
+      </w:r>
+    </w:p>
+    <w:p>
+      <w:pPr>
+        <w:rPr>
+          <w:rFonts w:ascii="Arial" w:hAnsi="Arial" w:cs="Arial"/>
+          <w:bCs/>
+          <w:color w:val="000000" w:themeColor="text1"/>
+          <w:sz w:val="24"/>
+          <w:szCs w:val="24"/>
+        </w:rPr>
+      </w:pPr>
+      <w:r>
+        <w:rPr>
+          <w:rFonts w:ascii="Arial" w:hAnsi="Arial" w:cs="Arial"/>
+          <w:bCs/>
+          <w:color w:val="000000" w:themeColor="text1"/>
+          <w:sz w:val="24"/>
+          <w:szCs w:val="24"/>
+        </w:rPr>
+        <w:br w:type="page"/>
+      </w:r>
     </w:p>
     <w:p>
       <w:pPr>
@@ -4613,6 +4852,7 @@
           <w:sz w:val="28"/>
           <w:szCs w:val="28"/>
         </w:rPr>
+        <w:lastRenderedPageBreak/>
         <w:t>Formas de evaluación on-line que utilizaban las maestras y los maestros para evaluar</w:t>
       </w:r>
       <w:r>
@@ -4669,7 +4909,7 @@
                     </pic:cNvPicPr>
                   </pic:nvPicPr>
                   <pic:blipFill>
-                    <a:blip r:embed="rId22">
+                    <a:blip r:embed="rId23">
                       <a:extLst>
                         <a:ext uri="{28A0092B-C50C-407E-A947-70E740481C1C}">
                           <a14:useLocalDpi xmlns:a14="http://schemas.microsoft.com/office/drawing/2010/main" val="0"/>
@@ -4705,13 +4945,184 @@
         <w:jc w:val="both"/>
         <w:rPr>
           <w:rFonts w:ascii="Arial" w:hAnsi="Arial" w:cs="Arial"/>
-          <w:b/>
-          <w:bCs/>
-          <w:color w:val="000000" w:themeColor="text1"/>
-          <w:sz w:val="28"/>
-          <w:szCs w:val="28"/>
-        </w:rPr>
-      </w:pPr>
+          <w:bCs/>
+          <w:color w:val="000000" w:themeColor="text1"/>
+          <w:sz w:val="24"/>
+          <w:szCs w:val="24"/>
+        </w:rPr>
+      </w:pPr>
+      <w:r>
+        <w:rPr>
+          <w:rFonts w:ascii="Arial" w:hAnsi="Arial" w:cs="Arial"/>
+          <w:bCs/>
+          <w:color w:val="000000" w:themeColor="text1"/>
+          <w:sz w:val="24"/>
+          <w:szCs w:val="24"/>
+        </w:rPr>
+        <w:t>Podemos concluir que l</w:t>
+      </w:r>
+      <w:r>
+        <w:rPr>
+          <w:rFonts w:ascii="Arial" w:hAnsi="Arial" w:cs="Arial"/>
+          <w:bCs/>
+          <w:color w:val="000000" w:themeColor="text1"/>
+          <w:sz w:val="24"/>
+          <w:szCs w:val="24"/>
+        </w:rPr>
+        <w:t xml:space="preserve">as </w:t>
+      </w:r>
+      <w:r>
+        <w:rPr>
+          <w:rFonts w:ascii="Arial" w:hAnsi="Arial" w:cs="Arial"/>
+          <w:bCs/>
+          <w:color w:val="000000" w:themeColor="text1"/>
+          <w:sz w:val="24"/>
+          <w:szCs w:val="24"/>
+        </w:rPr>
+        <w:t xml:space="preserve">formas de evaluar </w:t>
+      </w:r>
+      <w:r>
+        <w:rPr>
+          <w:rFonts w:ascii="Arial" w:hAnsi="Arial" w:cs="Arial"/>
+          <w:bCs/>
+          <w:color w:val="000000" w:themeColor="text1"/>
+          <w:sz w:val="24"/>
+          <w:szCs w:val="24"/>
+        </w:rPr>
+        <w:t>siempre estuvieron compuestas por diferentes tipos de evaluacione</w:t>
+      </w:r>
+      <w:r>
+        <w:rPr>
+          <w:rFonts w:ascii="Arial" w:hAnsi="Arial" w:cs="Arial"/>
+          <w:bCs/>
+          <w:color w:val="000000" w:themeColor="text1"/>
+          <w:sz w:val="24"/>
+          <w:szCs w:val="24"/>
+        </w:rPr>
+        <w:t>s</w:t>
+      </w:r>
+      <w:r>
+        <w:rPr>
+          <w:rFonts w:ascii="Arial" w:hAnsi="Arial" w:cs="Arial"/>
+          <w:bCs/>
+          <w:color w:val="000000" w:themeColor="text1"/>
+          <w:sz w:val="24"/>
+          <w:szCs w:val="24"/>
+        </w:rPr>
+        <w:t>, est</w:t>
+      </w:r>
+      <w:r>
+        <w:rPr>
+          <w:rFonts w:ascii="Arial" w:hAnsi="Arial" w:cs="Arial"/>
+          <w:bCs/>
+          <w:color w:val="000000" w:themeColor="text1"/>
+          <w:sz w:val="24"/>
+          <w:szCs w:val="24"/>
+        </w:rPr>
+        <w:t>o puede</w:t>
+      </w:r>
+      <w:r>
+        <w:rPr>
+          <w:rFonts w:ascii="Arial" w:hAnsi="Arial" w:cs="Arial"/>
+          <w:bCs/>
+          <w:color w:val="000000" w:themeColor="text1"/>
+          <w:sz w:val="24"/>
+          <w:szCs w:val="24"/>
+        </w:rPr>
+        <w:t xml:space="preserve"> </w:t>
+      </w:r>
+      <w:r>
+        <w:rPr>
+          <w:rFonts w:ascii="Arial" w:hAnsi="Arial" w:cs="Arial"/>
+          <w:bCs/>
+          <w:color w:val="000000" w:themeColor="text1"/>
+          <w:sz w:val="24"/>
+          <w:szCs w:val="24"/>
+        </w:rPr>
+        <w:t>obedecer</w:t>
+      </w:r>
+      <w:r>
+        <w:rPr>
+          <w:rFonts w:ascii="Arial" w:hAnsi="Arial" w:cs="Arial"/>
+          <w:bCs/>
+          <w:color w:val="000000" w:themeColor="text1"/>
+          <w:sz w:val="24"/>
+          <w:szCs w:val="24"/>
+        </w:rPr>
+        <w:t xml:space="preserve"> en </w:t>
+      </w:r>
+      <w:r>
+        <w:rPr>
+          <w:rFonts w:ascii="Arial" w:hAnsi="Arial" w:cs="Arial"/>
+          <w:bCs/>
+          <w:color w:val="000000" w:themeColor="text1"/>
+          <w:sz w:val="24"/>
+          <w:szCs w:val="24"/>
+        </w:rPr>
+        <w:t>gran medida</w:t>
+      </w:r>
+      <w:r>
+        <w:rPr>
+          <w:rFonts w:ascii="Arial" w:hAnsi="Arial" w:cs="Arial"/>
+          <w:bCs/>
+          <w:color w:val="000000" w:themeColor="text1"/>
+          <w:sz w:val="24"/>
+          <w:szCs w:val="24"/>
+        </w:rPr>
+        <w:t xml:space="preserve"> a la filosofía de la universidad que es un 70% práctico y un 30% teórico. Además, </w:t>
+      </w:r>
+      <w:r>
+        <w:rPr>
+          <w:rFonts w:ascii="Arial" w:hAnsi="Arial" w:cs="Arial"/>
+          <w:bCs/>
+          <w:color w:val="000000" w:themeColor="text1"/>
+          <w:sz w:val="24"/>
+          <w:szCs w:val="24"/>
+        </w:rPr>
+        <w:t xml:space="preserve">de que ciertos métodos de evaluación son menos prácticos de manera virtual que otros., por ejemplo, </w:t>
+      </w:r>
+      <w:bookmarkStart w:id="0" w:name="_GoBack"/>
+      <w:bookmarkEnd w:id="0"/>
+      <w:r>
+        <w:rPr>
+          <w:rFonts w:ascii="Arial" w:hAnsi="Arial" w:cs="Arial"/>
+          <w:bCs/>
+          <w:color w:val="000000" w:themeColor="text1"/>
+          <w:sz w:val="24"/>
+          <w:szCs w:val="24"/>
+        </w:rPr>
+        <w:t>los exámenes</w:t>
+      </w:r>
+      <w:r>
+        <w:rPr>
+          <w:rFonts w:ascii="Arial" w:hAnsi="Arial" w:cs="Arial"/>
+          <w:bCs/>
+          <w:color w:val="000000" w:themeColor="text1"/>
+          <w:sz w:val="24"/>
+          <w:szCs w:val="24"/>
+        </w:rPr>
+        <w:t xml:space="preserve"> en línea fue de las pruebas más utilizadas por los profesores</w:t>
+      </w:r>
+      <w:r>
+        <w:rPr>
+          <w:rFonts w:ascii="Arial" w:hAnsi="Arial" w:cs="Arial"/>
+          <w:bCs/>
+          <w:color w:val="000000" w:themeColor="text1"/>
+          <w:sz w:val="24"/>
+          <w:szCs w:val="24"/>
+        </w:rPr>
+        <w:t xml:space="preserve"> y el menos popular fue el examen de tipo oral</w:t>
+      </w:r>
+      <w:r>
+        <w:rPr>
+          <w:rFonts w:ascii="Arial" w:hAnsi="Arial" w:cs="Arial"/>
+          <w:bCs/>
+          <w:color w:val="000000" w:themeColor="text1"/>
+          <w:sz w:val="24"/>
+          <w:szCs w:val="24"/>
+        </w:rPr>
+        <w:t>.</w:t>
+      </w:r>
     </w:p>
     <w:p>
       <w:pPr>
@@ -5034,7 +5445,6 @@
         <w:rPr>
           <w:noProof/>
         </w:rPr>
-        <w:lastRenderedPageBreak/>
         <w:drawing>
           <wp:anchor distT="0" distB="0" distL="114300" distR="114300" simplePos="0" relativeHeight="251714560" behindDoc="1" locked="0" layoutInCell="1" allowOverlap="1" wp14:anchorId="02D129DF" wp14:editId="3A0BB32F">
             <wp:simplePos x="0" y="0"/>
@@ -5067,7 +5477,7 @@
                     <pic:cNvPicPr/>
                   </pic:nvPicPr>
                   <pic:blipFill>
-                    <a:blip r:embed="rId23">
+                    <a:blip r:embed="rId24">
                       <a:extLst>
                         <a:ext uri="{28A0092B-C50C-407E-A947-70E740481C1C}">
                           <a14:useLocalDpi xmlns:a14="http://schemas.microsoft.com/office/drawing/2010/main" val="0"/>
@@ -5324,6 +5734,7 @@
         <w:rPr>
           <w:noProof/>
         </w:rPr>
+        <w:lastRenderedPageBreak/>
         <w:drawing>
           <wp:anchor distT="0" distB="0" distL="114300" distR="114300" simplePos="0" relativeHeight="251712512" behindDoc="0" locked="0" layoutInCell="1" allowOverlap="1" wp14:anchorId="501B9011" wp14:editId="1344263B">
             <wp:simplePos x="0" y="0"/>
@@ -5356,7 +5767,7 @@
                     <pic:cNvPicPr/>
                   </pic:nvPicPr>
                   <pic:blipFill>
-                    <a:blip r:embed="rId24">
+                    <a:blip r:embed="rId25">
                       <a:extLst>
                         <a:ext uri="{28A0092B-C50C-407E-A947-70E740481C1C}">
                           <a14:useLocalDpi xmlns:a14="http://schemas.microsoft.com/office/drawing/2010/main" val="0"/>
@@ -5460,7 +5871,6 @@
           <w:sz w:val="28"/>
           <w:szCs w:val="28"/>
         </w:rPr>
-        <w:lastRenderedPageBreak/>
         <w:t>Durante el tiempo de las clases a distancia, crees que aprendiste</w:t>
       </w:r>
       <w:r>
@@ -5517,7 +5927,7 @@
                     <pic:cNvPicPr/>
                   </pic:nvPicPr>
                   <pic:blipFill>
-                    <a:blip r:embed="rId25">
+                    <a:blip r:embed="rId26">
                       <a:extLst>
                         <a:ext uri="{28A0092B-C50C-407E-A947-70E740481C1C}">
                           <a14:useLocalDpi xmlns:a14="http://schemas.microsoft.com/office/drawing/2010/main" val="0"/>
@@ -5742,31 +6152,7 @@
           <w:sz w:val="28"/>
           <w:szCs w:val="28"/>
         </w:rPr>
-        <w:t xml:space="preserve">Extrañabas convivir con tus </w:t>
-      </w:r>
-      <w:proofErr w:type="gramStart"/>
-      <w:r>
-        <w:rPr>
-          <w:rFonts w:ascii="Arial" w:hAnsi="Arial" w:cs="Arial"/>
-          <w:b/>
-          <w:bCs/>
-          <w:color w:val="000000" w:themeColor="text1"/>
-          <w:sz w:val="28"/>
-          <w:szCs w:val="28"/>
-        </w:rPr>
-        <w:t>maestras y maestros</w:t>
-      </w:r>
-      <w:proofErr w:type="gramEnd"/>
-      <w:r>
-        <w:rPr>
-          <w:rFonts w:ascii="Arial" w:hAnsi="Arial" w:cs="Arial"/>
-          <w:b/>
-          <w:bCs/>
-          <w:color w:val="000000" w:themeColor="text1"/>
-          <w:sz w:val="28"/>
-          <w:szCs w:val="28"/>
-        </w:rPr>
-        <w:t>.</w:t>
+        <w:t>Extrañabas convivir con tus maestras y maestros.</w:t>
       </w:r>
     </w:p>
     <w:p>
@@ -5811,7 +6197,7 @@
                     <pic:cNvPicPr/>
                   </pic:nvPicPr>
                   <pic:blipFill>
-                    <a:blip r:embed="rId26">
+                    <a:blip r:embed="rId27">
                       <a:extLst>
                         <a:ext uri="{28A0092B-C50C-407E-A947-70E740481C1C}">
                           <a14:useLocalDpi xmlns:a14="http://schemas.microsoft.com/office/drawing/2010/main" val="0"/>
@@ -6096,7 +6482,7 @@
                     <pic:cNvPicPr/>
                   </pic:nvPicPr>
                   <pic:blipFill>
-                    <a:blip r:embed="rId27">
+                    <a:blip r:embed="rId28">
                       <a:extLst>
                         <a:ext uri="{28A0092B-C50C-407E-A947-70E740481C1C}">
                           <a14:useLocalDpi xmlns:a14="http://schemas.microsoft.com/office/drawing/2010/main" val="0"/>
@@ -6544,7 +6930,7 @@
 </file>
 
 <file path=word/numbering.xml><?xml version="1.0" encoding="utf-8"?>
-<w:numbering xmlns:wpc="http://schemas.microsoft.com/office/word/2010/wordprocessingCanvas" xmlns:cx="http://schemas.microsoft.com/office/drawing/2014/chartex" xmlns:cx1="http://schemas.microsoft.com/office/drawing/2015/9/8/chartex" xmlns:cx2="http://schemas.microsoft.com/office/drawing/2015/10/21/chartex" xmlns:cx3="http://schemas.microsoft.com/office/drawing/2016/5/9/chartex" xmlns:cx4="http://schemas.microsoft.com/office/drawing/2016/5/10/chartex" xmlns:cx5="http://schemas.microsoft.com/office/drawing/2016/5/11/chartex" xmlns:cx6="http://schemas.microsoft.com/office/drawing/2016/5/12/chartex" xmlns:cx7="http://schemas.microsoft.com/office/drawing/2016/5/13/chartex" xmlns:cx8="http://schemas.microsoft.com/office/drawing/2016/5/14/chartex" xmlns:mc="http://schemas.openxmlformats.org/markup-compatibility/2006" xmlns:aink="http://schemas.microsoft.com/office/drawing/2016/ink" xmlns:am3d="http://schemas.microsoft.com/office/drawing/2017/model3d" xmlns:o="urn:schemas-microsoft-com:office:office" xmlns:oel="http://schemas.microsoft.com/office/2019/extlst" xmlns:r="http://schemas.openxmlformats.org/officeDocument/2006/relationships" xmlns:m="http://schemas.openxmlformats.org/officeDocument/2006/math" xmlns:v="urn:schemas-microsoft-com:vml" xmlns:wp14="http://schemas.microsoft.com/office/word/2010/wordprocessingDrawing" xmlns:wp="http://schemas.openxmlformats.org/drawingml/2006/wordprocessingDrawing" xmlns:w10="urn:schemas-microsoft-com:office:word" xmlns:w="http://schemas.openxmlformats.org/wordprocessingml/2006/main" xmlns:w14="http://schemas.microsoft.com/office/word/2010/wordml" xmlns:w15="http://schemas.microsoft.com/office/word/2012/wordml" xmlns:w16cex="http://schemas.microsoft.com/office/word/2018/wordml/cex" xmlns:w16cid="http://schemas.microsoft.com/office/word/2016/wordml/cid" xmlns:w16="http://schemas.microsoft.com/office/word/2018/wordml" xmlns:w16sdtdh="http://schemas.microsoft.com/office/word/2020/wordml/sdtdatahash" xmlns:w16se="http://schemas.microsoft.com/office/word/2015/wordml/symex" xmlns:wpg="http://schemas.microsoft.com/office/word/2010/wordprocessingGroup" xmlns:wpi="http://schemas.microsoft.com/office/word/2010/wordprocessingInk" xmlns:wne="http://schemas.microsoft.com/office/word/2006/wordml" xmlns:wps="http://schemas.microsoft.com/office/word/2010/wordprocessingShape" mc:Ignorable="w14 w15 w16se w16cid w16 w16cex w16sdtdh wp14">
+<w:numbering xmlns:wpc="http://schemas.microsoft.com/office/word/2010/wordprocessingCanvas" xmlns:cx="http://schemas.microsoft.com/office/drawing/2014/chartex" xmlns:cx1="http://schemas.microsoft.com/office/drawing/2015/9/8/chartex" xmlns:cx2="http://schemas.microsoft.com/office/drawing/2015/10/21/chartex" xmlns:cx3="http://schemas.microsoft.com/office/drawing/2016/5/9/chartex" xmlns:cx4="http://schemas.microsoft.com/office/drawing/2016/5/10/chartex" xmlns:cx5="http://schemas.microsoft.com/office/drawing/2016/5/11/chartex" xmlns:cx6="http://schemas.microsoft.com/office/drawing/2016/5/12/chartex" xmlns:cx7="http://schemas.microsoft.com/office/drawing/2016/5/13/chartex" xmlns:cx8="http://schemas.microsoft.com/office/drawing/2016/5/14/chartex" xmlns:mc="http://schemas.openxmlformats.org/markup-compatibility/2006" xmlns:aink="http://schemas.microsoft.com/office/drawing/2016/ink" xmlns:am3d="http://schemas.microsoft.com/office/drawing/2017/model3d" xmlns:o="urn:schemas-microsoft-com:office:office" xmlns:r="http://schemas.openxmlformats.org/officeDocument/2006/relationships" xmlns:m="http://schemas.openxmlformats.org/officeDocument/2006/math" xmlns:v="urn:schemas-microsoft-com:vml" xmlns:wp14="http://schemas.microsoft.com/office/word/2010/wordprocessingDrawing" xmlns:wp="http://schemas.openxmlformats.org/drawingml/2006/wordprocessingDrawing" xmlns:w10="urn:schemas-microsoft-com:office:word" xmlns:w="http://schemas.openxmlformats.org/wordprocessingml/2006/main" xmlns:w14="http://schemas.microsoft.com/office/word/2010/wordml" xmlns:w15="http://schemas.microsoft.com/office/word/2012/wordml" xmlns:w16cid="http://schemas.microsoft.com/office/word/2016/wordml/cid" xmlns:w16se="http://schemas.microsoft.com/office/word/2015/wordml/symex" xmlns:wpg="http://schemas.microsoft.com/office/word/2010/wordprocessingGroup" xmlns:wpi="http://schemas.microsoft.com/office/word/2010/wordprocessingInk" xmlns:wne="http://schemas.microsoft.com/office/word/2006/wordml" xmlns:wps="http://schemas.microsoft.com/office/word/2010/wordprocessingShape" mc:Ignorable="w14 w15 w16se w16cid wp14">
   <w:numPicBullet w:numPicBulletId="0">
     <w:pict>
       <v:shapetype w14:anchorId="184ACCD1" id="_x0000_t75" coordsize="21600,21600" o:spt="75" o:preferrelative="t" path="m@4@5l@4@11@9@11@9@5xe" filled="f" stroked="f">
@@ -6566,12 +6952,101 @@
         <v:path o:extrusionok="f" gradientshapeok="t" o:connecttype="rect"/>
         <o:lock v:ext="edit" aspectratio="t"/>
       </v:shapetype>
-      <v:shape id="_x0000_i1066" type="#_x0000_t75" style="width:15.5pt;height:15.5pt;visibility:visible;mso-wrap-style:square" o:bullet="t">
+      <v:shape id="_x0000_i1033" type="#_x0000_t75" style="width:15.35pt;height:15.35pt;visibility:visible;mso-wrap-style:square" o:bullet="t">
         <v:imagedata r:id="rId1" o:title=""/>
       </v:shape>
     </w:pict>
   </w:numPicBullet>
   <w:abstractNum w:abstractNumId="0" w15:restartNumberingAfterBreak="0">
+    <w:nsid w:val="23164089"/>
+    <w:multiLevelType w:val="hybridMultilevel"/>
+    <w:tmpl w:val="1A9EA36A"/>
+    <w:lvl w:ilvl="0" w:tplc="080A000F">
+      <w:start w:val="1"/>
+      <w:numFmt w:val="decimal"/>
+      <w:lvlText w:val="%1."/>
+      <w:lvlJc w:val="left"/>
+      <w:pPr>
+        <w:ind w:left="720" w:hanging="360"/>
+      </w:pPr>
+      <w:rPr>
+        <w:rFonts w:hint="default"/>
+      </w:rPr>
+    </w:lvl>
+    <w:lvl w:ilvl="1" w:tplc="080A0019" w:tentative="1">
+      <w:start w:val="1"/>
+      <w:numFmt w:val="lowerLetter"/>
+      <w:lvlText w:val="%2."/>
+      <w:lvlJc w:val="left"/>
+      <w:pPr>
+        <w:ind w:left="1440" w:hanging="360"/>
+      </w:pPr>
+    </w:lvl>
+    <w:lvl w:ilvl="2" w:tplc="080A001B" w:tentative="1">
+      <w:start w:val="1"/>
+      <w:numFmt w:val="lowerRoman"/>
+      <w:lvlText w:val="%3."/>
+      <w:lvlJc w:val="right"/>
+      <w:pPr>
+        <w:ind w:left="2160" w:hanging="180"/>
+      </w:pPr>
+    </w:lvl>
+    <w:lvl w:ilvl="3" w:tplc="080A000F" w:tentative="1">
+      <w:start w:val="1"/>
+      <w:numFmt w:val="decimal"/>
+      <w:lvlText w:val="%4."/>
+      <w:lvlJc w:val="left"/>
+      <w:pPr>
+        <w:ind w:left="2880" w:hanging="360"/>
+      </w:pPr>
+    </w:lvl>
+    <w:lvl w:ilvl="4" w:tplc="080A0019" w:tentative="1">
+      <w:start w:val="1"/>
+      <w:numFmt w:val="lowerLetter"/>
+      <w:lvlText w:val="%5."/>
+      <w:lvlJc w:val="left"/>
+      <w:pPr>
+        <w:ind w:left="3600" w:hanging="360"/>
+      </w:pPr>
+    </w:lvl>
+    <w:lvl w:ilvl="5" w:tplc="080A001B" w:tentative="1">
+      <w:start w:val="1"/>
+      <w:numFmt w:val="lowerRoman"/>
+      <w:lvlText w:val="%6."/>
+      <w:lvlJc w:val="right"/>
+      <w:pPr>
+        <w:ind w:left="4320" w:hanging="180"/>
+      </w:pPr>
+    </w:lvl>
+    <w:lvl w:ilvl="6" w:tplc="080A000F" w:tentative="1">
+      <w:start w:val="1"/>
+      <w:numFmt w:val="decimal"/>
+      <w:lvlText w:val="%7."/>
+      <w:lvlJc w:val="left"/>
+      <w:pPr>
+        <w:ind w:left="5040" w:hanging="360"/>
+      </w:pPr>
+    </w:lvl>
+    <w:lvl w:ilvl="7" w:tplc="080A0019" w:tentative="1">
+      <w:start w:val="1"/>
+      <w:numFmt w:val="lowerLetter"/>
+      <w:lvlText w:val="%8."/>
+      <w:lvlJc w:val="left"/>
+      <w:pPr>
+        <w:ind w:left="5760" w:hanging="360"/>
+      </w:pPr>
+    </w:lvl>
+    <w:lvl w:ilvl="8" w:tplc="080A001B" w:tentative="1">
+      <w:start w:val="1"/>
+      <w:numFmt w:val="lowerRoman"/>
+      <w:lvlText w:val="%9."/>
+      <w:lvlJc w:val="right"/>
+      <w:pPr>
+        <w:ind w:left="6480" w:hanging="180"/>
+      </w:pPr>
+    </w:lvl>
+  </w:abstractNum>
+  <w:abstractNum w:abstractNumId="1" w15:restartNumberingAfterBreak="0">
     <w:nsid w:val="59537CA9"/>
     <w:multiLevelType w:val="hybridMultilevel"/>
     <w:tmpl w:val="EAFC48C0"/>
@@ -6662,14 +7137,17 @@
       </w:pPr>
     </w:lvl>
   </w:abstractNum>
-  <w:num w:numId="1" w16cid:durableId="1411075280">
+  <w:num w:numId="1">
+    <w:abstractNumId w:val="1"/>
+  </w:num>
+  <w:num w:numId="2">
     <w:abstractNumId w:val="0"/>
   </w:num>
 </w:numbering>
 </file>
 
 <file path=word/styles.xml><?xml version="1.0" encoding="utf-8"?>
-<w:styles xmlns:mc="http://schemas.openxmlformats.org/markup-compatibility/2006" xmlns:r="http://schemas.openxmlformats.org/officeDocument/2006/relationships" xmlns:w="http://schemas.openxmlformats.org/wordprocessingml/2006/main" xmlns:w14="http://schemas.microsoft.com/office/word/2010/wordml" xmlns:w15="http://schemas.microsoft.com/office/word/2012/wordml" xmlns:w16cex="http://schemas.microsoft.com/office/word/2018/wordml/cex" xmlns:w16cid="http://schemas.microsoft.com/office/word/2016/wordml/cid" xmlns:w16="http://schemas.microsoft.com/office/word/2018/wordml" xmlns:w16sdtdh="http://schemas.microsoft.com/office/word/2020/wordml/sdtdatahash" xmlns:w16se="http://schemas.microsoft.com/office/word/2015/wordml/symex" mc:Ignorable="w14 w15 w16se w16cid w16 w16cex w16sdtdh">
+<w:styles xmlns:mc="http://schemas.openxmlformats.org/markup-compatibility/2006" xmlns:r="http://schemas.openxmlformats.org/officeDocument/2006/relationships" xmlns:w="http://schemas.openxmlformats.org/wordprocessingml/2006/main" xmlns:w14="http://schemas.microsoft.com/office/word/2010/wordml" xmlns:w15="http://schemas.microsoft.com/office/word/2012/wordml" xmlns:w16cid="http://schemas.microsoft.com/office/word/2016/wordml/cid" xmlns:w16se="http://schemas.microsoft.com/office/word/2015/wordml/symex" mc:Ignorable="w14 w15 w16se w16cid">
   <w:docDefaults>
     <w:rPrDefault>
       <w:rPr>
@@ -6685,7 +7163,7 @@
       </w:pPr>
     </w:pPrDefault>
   </w:docDefaults>
-  <w:latentStyles w:defLockedState="0" w:defUIPriority="99" w:defSemiHidden="0" w:defUnhideWhenUsed="0" w:defQFormat="0" w:count="376">
+  <w:latentStyles w:defLockedState="0" w:defUIPriority="99" w:defSemiHidden="0" w:defUnhideWhenUsed="0" w:defQFormat="0" w:count="375">
     <w:lsdException w:name="Normal" w:uiPriority="0" w:qFormat="1"/>
     <w:lsdException w:name="heading 1" w:uiPriority="9" w:qFormat="1"/>
     <w:lsdException w:name="heading 2" w:semiHidden="1" w:uiPriority="9" w:unhideWhenUsed="1" w:qFormat="1"/>
@@ -7061,7 +7539,6 @@
     <w:lsdException w:name="Smart Hyperlink" w:semiHidden="1" w:unhideWhenUsed="1"/>
     <w:lsdException w:name="Hashtag" w:semiHidden="1" w:unhideWhenUsed="1"/>
     <w:lsdException w:name="Unresolved Mention" w:semiHidden="1" w:unhideWhenUsed="1"/>
-    <w:lsdException w:name="Smart Link" w:semiHidden="1" w:unhideWhenUsed="1"/>
   </w:latentStyles>
   <w:style w:type="paragraph" w:default="1" w:styleId="Normal">
     <w:name w:val="Normal"/>
@@ -7421,4 +7898,16 @@
     </a:ext>
   </a:extLst>
 </a:theme>
+</file>
+
+<file path=customXml/item1.xml><?xml version="1.0" encoding="utf-8"?>
+<b:Sources xmlns:b="http://schemas.openxmlformats.org/officeDocument/2006/bibliography" xmlns="http://schemas.openxmlformats.org/officeDocument/2006/bibliography" SelectedStyle="\APASixthEditionOfficeOnline.xsl" StyleName="APA" Version="6"/>
+</file>
+
+<file path=customXml/itemProps1.xml><?xml version="1.0" encoding="utf-8"?>
+<ds:datastoreItem xmlns:ds="http://schemas.openxmlformats.org/officeDocument/2006/customXml" ds:itemID="{0D0266D5-0F05-4D01-8CF6-23F9FBFBBEF8}">
+  <ds:schemaRefs>
+    <ds:schemaRef ds:uri="http://schemas.openxmlformats.org/officeDocument/2006/bibliography"/>
+  </ds:schemaRefs>
+</ds:datastoreItem>
 </file>
</xml_diff>

<commit_message>
Graficas 19 a 22
</commit_message>
<xml_diff>
--- a/3er parcial/Graficas/Presentación de Resultados encuesta.docx
+++ b/3er parcial/Graficas/Presentación de Resultados encuesta.docx
@@ -1592,6 +1592,7 @@
       <w:r>
         <w:rPr>
           <w:rFonts w:ascii="Arial" w:hAnsi="Arial" w:cs="Arial"/>
+          <w:noProof/>
           <w:sz w:val="24"/>
           <w:szCs w:val="24"/>
         </w:rPr>
@@ -1610,7 +1611,7 @@
                 <wp:effectExtent l="0" t="0" r="22860" b="3810"/>
                 <wp:wrapNone/>
                 <wp:docPr id="21" name="Google Shape;5276;p61"/>
-                <wp:cNvGraphicFramePr xmlns:a="http://schemas.openxmlformats.org/drawingml/2006/main"/>
+                <wp:cNvGraphicFramePr/>
                 <a:graphic xmlns:a="http://schemas.openxmlformats.org/drawingml/2006/main">
                   <a:graphicData uri="http://schemas.microsoft.com/office/word/2010/wordprocessingGroup">
                     <wpg:wgp>
@@ -1812,6 +1813,7 @@
       <w:r>
         <w:rPr>
           <w:rFonts w:ascii="Arial" w:hAnsi="Arial" w:cs="Arial"/>
+          <w:noProof/>
           <w:sz w:val="24"/>
           <w:szCs w:val="24"/>
         </w:rPr>
@@ -1830,7 +1832,7 @@
                 <wp:effectExtent l="19050" t="0" r="3810" b="3810"/>
                 <wp:wrapNone/>
                 <wp:docPr id="18" name="Google Shape;5276;p61"/>
-                <wp:cNvGraphicFramePr xmlns:a="http://schemas.openxmlformats.org/drawingml/2006/main"/>
+                <wp:cNvGraphicFramePr/>
                 <a:graphic xmlns:a="http://schemas.openxmlformats.org/drawingml/2006/main">
                   <a:graphicData uri="http://schemas.microsoft.com/office/word/2010/wordprocessingGroup">
                     <wpg:wgp>
@@ -3954,6 +3956,9 @@
                           <w:txbxContent>
                             <w:p>
                               <w:r>
+                                <w:rPr>
+                                  <w:noProof/>
+                                </w:rPr>
                                 <w:drawing>
                                   <wp:inline distT="0" distB="0" distL="0" distR="0" wp14:anchorId="3D8397E6" wp14:editId="231034D1">
                                     <wp:extent cx="1165860" cy="182880"/>
@@ -4116,6 +4121,9 @@
                     <w:txbxContent>
                       <w:p>
                         <w:r>
+                          <w:rPr>
+                            <w:noProof/>
+                          </w:rPr>
                           <w:drawing>
                             <wp:inline distT="0" distB="0" distL="0" distR="0" wp14:anchorId="3D8397E6" wp14:editId="231034D1">
                               <wp:extent cx="1165860" cy="182880"/>
@@ -4435,6 +4443,9 @@
                           <w:txbxContent>
                             <w:p>
                               <w:r>
+                                <w:rPr>
+                                  <w:noProof/>
+                                </w:rPr>
                                 <w:drawing>
                                   <wp:inline distT="0" distB="0" distL="0" distR="0" wp14:anchorId="6869DBB4" wp14:editId="401E7F27">
                                     <wp:extent cx="1165860" cy="182880"/>
@@ -4600,6 +4611,9 @@
                     <w:txbxContent>
                       <w:p>
                         <w:r>
+                          <w:rPr>
+                            <w:noProof/>
+                          </w:rPr>
                           <w:drawing>
                             <wp:inline distT="0" distB="0" distL="0" distR="0" wp14:anchorId="6869DBB4" wp14:editId="401E7F27">
                               <wp:extent cx="1165860" cy="182880"/>
@@ -5068,6 +5082,9 @@
                           <w:txbxContent>
                             <w:p>
                               <w:r>
+                                <w:rPr>
+                                  <w:noProof/>
+                                </w:rPr>
                                 <w:drawing>
                                   <wp:inline distT="0" distB="0" distL="0" distR="0" wp14:anchorId="6F15386E" wp14:editId="1C22B8F7">
                                     <wp:extent cx="1165860" cy="182880"/>
@@ -5233,6 +5250,9 @@
                     <w:txbxContent>
                       <w:p>
                         <w:r>
+                          <w:rPr>
+                            <w:noProof/>
+                          </w:rPr>
                           <w:drawing>
                             <wp:inline distT="0" distB="0" distL="0" distR="0" wp14:anchorId="6F15386E" wp14:editId="1C22B8F7">
                               <wp:extent cx="1165860" cy="182880"/>
@@ -5727,7 +5747,7 @@
         <mc:AlternateContent>
           <mc:Choice Requires="wps">
             <w:drawing>
-              <wp:anchor distT="0" distB="0" distL="114300" distR="114300" simplePos="0" relativeHeight="251740160" behindDoc="0" locked="0" layoutInCell="1" allowOverlap="1" wp14:anchorId="21238053" wp14:editId="5384BA3D">
+              <wp:anchor distT="0" distB="0" distL="114300" distR="114300" simplePos="0" relativeHeight="251740160" behindDoc="0" locked="0" layoutInCell="1" allowOverlap="1" wp14:anchorId="21238053" wp14:editId="75B92D02">
                 <wp:simplePos x="0" y="0"/>
                 <wp:positionH relativeFrom="column">
                   <wp:posOffset>200025</wp:posOffset>
@@ -5953,6 +5973,9 @@
                           <w:txbxContent>
                             <w:p>
                               <w:r>
+                                <w:rPr>
+                                  <w:noProof/>
+                                </w:rPr>
                                 <w:drawing>
                                   <wp:inline distT="0" distB="0" distL="0" distR="0" wp14:anchorId="6471EC77" wp14:editId="01896C92">
                                     <wp:extent cx="1165860" cy="182880"/>
@@ -6043,6 +6066,59 @@
                                   <w:noProof/>
                                 </w:rPr>
                                 <w:drawing>
+                                  <wp:inline distT="0" distB="0" distL="0" distR="0" wp14:anchorId="697C34EE" wp14:editId="5D076B12">
+                                    <wp:extent cx="335280" cy="335280"/>
+                                    <wp:effectExtent l="0" t="0" r="7620" b="7620"/>
+                                    <wp:docPr id="37" name="Imagen 37" descr="Información, Info, Consejos, Icono, png | PNGWing"/>
+                                    <wp:cNvGraphicFramePr>
+                                      <a:graphicFrameLocks xmlns:a="http://schemas.openxmlformats.org/drawingml/2006/main" noChangeAspect="1"/>
+                                    </wp:cNvGraphicFramePr>
+                                    <a:graphic xmlns:a="http://schemas.openxmlformats.org/drawingml/2006/main">
+                                      <a:graphicData uri="http://schemas.openxmlformats.org/drawingml/2006/picture">
+                                        <pic:pic xmlns:pic="http://schemas.openxmlformats.org/drawingml/2006/picture">
+                                          <pic:nvPicPr>
+                                            <pic:cNvPr id="0" name="Picture 12" descr="Información, Info, Consejos, Icono, png | PNGWing"/>
+                                            <pic:cNvPicPr>
+                                              <a:picLocks noChangeAspect="1" noChangeArrowheads="1"/>
+                                            </pic:cNvPicPr>
+                                          </pic:nvPicPr>
+                                          <pic:blipFill>
+                                            <a:blip r:embed="rId19">
+                                              <a:extLst>
+                                                <a:ext uri="{28A0092B-C50C-407E-A947-70E740481C1C}">
+                                                  <a14:useLocalDpi xmlns:a14="http://schemas.microsoft.com/office/drawing/2010/main" val="0"/>
+                                                </a:ext>
+                                              </a:extLst>
+                                            </a:blip>
+                                            <a:srcRect/>
+                                            <a:stretch>
+                                              <a:fillRect/>
+                                            </a:stretch>
+                                          </pic:blipFill>
+                                          <pic:spPr bwMode="auto">
+                                            <a:xfrm>
+                                              <a:off x="0" y="0"/>
+                                              <a:ext cx="335280" cy="335280"/>
+                                            </a:xfrm>
+                                            <a:prstGeom prst="ellipse">
+                                              <a:avLst/>
+                                            </a:prstGeom>
+                                            <a:noFill/>
+                                            <a:ln>
+                                              <a:noFill/>
+                                            </a:ln>
+                                          </pic:spPr>
+                                        </pic:pic>
+                                      </a:graphicData>
+                                    </a:graphic>
+                                  </wp:inline>
+                                </w:drawing>
+                              </w:r>
+                              <w:r>
+                                <w:rPr>
+                                  <w:noProof/>
+                                </w:rPr>
+                                <w:drawing>
                                   <wp:inline distT="0" distB="0" distL="0" distR="0" wp14:anchorId="134EB283" wp14:editId="4D2305E2">
                                     <wp:extent cx="335280" cy="335280"/>
                                     <wp:effectExtent l="0" t="0" r="7620" b="7620"/>
@@ -6118,6 +6194,9 @@
                     <w:txbxContent>
                       <w:p>
                         <w:r>
+                          <w:rPr>
+                            <w:noProof/>
+                          </w:rPr>
                           <w:drawing>
                             <wp:inline distT="0" distB="0" distL="0" distR="0" wp14:anchorId="6471EC77" wp14:editId="01896C92">
                               <wp:extent cx="1165860" cy="182880"/>
@@ -6187,6 +6266,59 @@
                             <w:noProof/>
                           </w:rPr>
                           <w:drawing>
+                            <wp:inline distT="0" distB="0" distL="0" distR="0" wp14:anchorId="697C34EE" wp14:editId="5D076B12">
+                              <wp:extent cx="335280" cy="335280"/>
+                              <wp:effectExtent l="0" t="0" r="7620" b="7620"/>
+                              <wp:docPr id="37" name="Imagen 37" descr="Información, Info, Consejos, Icono, png | PNGWing"/>
+                              <wp:cNvGraphicFramePr>
+                                <a:graphicFrameLocks xmlns:a="http://schemas.openxmlformats.org/drawingml/2006/main" noChangeAspect="1"/>
+                              </wp:cNvGraphicFramePr>
+                              <a:graphic xmlns:a="http://schemas.openxmlformats.org/drawingml/2006/main">
+                                <a:graphicData uri="http://schemas.openxmlformats.org/drawingml/2006/picture">
+                                  <pic:pic xmlns:pic="http://schemas.openxmlformats.org/drawingml/2006/picture">
+                                    <pic:nvPicPr>
+                                      <pic:cNvPr id="0" name="Picture 12" descr="Información, Info, Consejos, Icono, png | PNGWing"/>
+                                      <pic:cNvPicPr>
+                                        <a:picLocks noChangeAspect="1" noChangeArrowheads="1"/>
+                                      </pic:cNvPicPr>
+                                    </pic:nvPicPr>
+                                    <pic:blipFill>
+                                      <a:blip r:embed="rId19">
+                                        <a:extLst>
+                                          <a:ext uri="{28A0092B-C50C-407E-A947-70E740481C1C}">
+                                            <a14:useLocalDpi xmlns:a14="http://schemas.microsoft.com/office/drawing/2010/main" val="0"/>
+                                          </a:ext>
+                                        </a:extLst>
+                                      </a:blip>
+                                      <a:srcRect/>
+                                      <a:stretch>
+                                        <a:fillRect/>
+                                      </a:stretch>
+                                    </pic:blipFill>
+                                    <pic:spPr bwMode="auto">
+                                      <a:xfrm>
+                                        <a:off x="0" y="0"/>
+                                        <a:ext cx="335280" cy="335280"/>
+                                      </a:xfrm>
+                                      <a:prstGeom prst="ellipse">
+                                        <a:avLst/>
+                                      </a:prstGeom>
+                                      <a:noFill/>
+                                      <a:ln>
+                                        <a:noFill/>
+                                      </a:ln>
+                                    </pic:spPr>
+                                  </pic:pic>
+                                </a:graphicData>
+                              </a:graphic>
+                            </wp:inline>
+                          </w:drawing>
+                        </w:r>
+                        <w:r>
+                          <w:rPr>
+                            <w:noProof/>
+                          </w:rPr>
+                          <w:drawing>
                             <wp:inline distT="0" distB="0" distL="0" distR="0" wp14:anchorId="134EB283" wp14:editId="4D2305E2">
                               <wp:extent cx="335280" cy="335280"/>
                               <wp:effectExtent l="0" t="0" r="7620" b="7620"/>
@@ -6450,6 +6582,9 @@
                           <w:txbxContent>
                             <w:p>
                               <w:r>
+                                <w:rPr>
+                                  <w:noProof/>
+                                </w:rPr>
                                 <w:drawing>
                                   <wp:inline distT="0" distB="0" distL="0" distR="0" wp14:anchorId="633A13EF" wp14:editId="461BB5DB">
                                     <wp:extent cx="1165860" cy="182880"/>
@@ -6615,6 +6750,9 @@
                     <w:txbxContent>
                       <w:p>
                         <w:r>
+                          <w:rPr>
+                            <w:noProof/>
+                          </w:rPr>
                           <w:drawing>
                             <wp:inline distT="0" distB="0" distL="0" distR="0" wp14:anchorId="633A13EF" wp14:editId="461BB5DB">
                               <wp:extent cx="1165860" cy="182880"/>
@@ -7207,6 +7345,9 @@
                           <w:txbxContent>
                             <w:p>
                               <w:r>
+                                <w:rPr>
+                                  <w:noProof/>
+                                </w:rPr>
                                 <w:drawing>
                                   <wp:inline distT="0" distB="0" distL="0" distR="0" wp14:anchorId="1AE1D835" wp14:editId="653025F2">
                                     <wp:extent cx="1165860" cy="182880"/>
@@ -7372,6 +7513,9 @@
                     <w:txbxContent>
                       <w:p>
                         <w:r>
+                          <w:rPr>
+                            <w:noProof/>
+                          </w:rPr>
                           <w:drawing>
                             <wp:inline distT="0" distB="0" distL="0" distR="0" wp14:anchorId="1AE1D835" wp14:editId="653025F2">
                               <wp:extent cx="1165860" cy="182880"/>
@@ -8019,6 +8163,9 @@
                           <w:txbxContent>
                             <w:p>
                               <w:r>
+                                <w:rPr>
+                                  <w:noProof/>
+                                </w:rPr>
                                 <w:drawing>
                                   <wp:inline distT="0" distB="0" distL="0" distR="0" wp14:anchorId="12AE8C22" wp14:editId="4D42AAC0">
                                     <wp:extent cx="1165860" cy="182880"/>
@@ -8184,6 +8331,9 @@
                     <w:txbxContent>
                       <w:p>
                         <w:r>
+                          <w:rPr>
+                            <w:noProof/>
+                          </w:rPr>
                           <w:drawing>
                             <wp:inline distT="0" distB="0" distL="0" distR="0" wp14:anchorId="12AE8C22" wp14:editId="4D42AAC0">
                               <wp:extent cx="1165860" cy="182880"/>
@@ -8550,6 +8700,9 @@
                           <w:txbxContent>
                             <w:p>
                               <w:r>
+                                <w:rPr>
+                                  <w:noProof/>
+                                </w:rPr>
                                 <w:drawing>
                                   <wp:inline distT="0" distB="0" distL="0" distR="0" wp14:anchorId="796CCAAB" wp14:editId="5DA7F8BB">
                                     <wp:extent cx="1165860" cy="182880"/>
@@ -8715,6 +8868,9 @@
                     <w:txbxContent>
                       <w:p>
                         <w:r>
+                          <w:rPr>
+                            <w:noProof/>
+                          </w:rPr>
                           <w:drawing>
                             <wp:inline distT="0" distB="0" distL="0" distR="0" wp14:anchorId="796CCAAB" wp14:editId="5DA7F8BB">
                               <wp:extent cx="1165860" cy="182880"/>
@@ -9130,6 +9286,9 @@
                           <w:txbxContent>
                             <w:p>
                               <w:r>
+                                <w:rPr>
+                                  <w:noProof/>
+                                </w:rPr>
                                 <w:drawing>
                                   <wp:inline distT="0" distB="0" distL="0" distR="0" wp14:anchorId="205C96AE" wp14:editId="1B0D52DA">
                                     <wp:extent cx="1165860" cy="182880"/>
@@ -9295,6 +9454,9 @@
                     <w:txbxContent>
                       <w:p>
                         <w:r>
+                          <w:rPr>
+                            <w:noProof/>
+                          </w:rPr>
                           <w:drawing>
                             <wp:inline distT="0" distB="0" distL="0" distR="0" wp14:anchorId="205C96AE" wp14:editId="1B0D52DA">
                               <wp:extent cx="1165860" cy="182880"/>
@@ -9832,96 +9994,6 @@
     <w:p>
       <w:pPr>
         <w:pStyle w:val="Prrafodelista"/>
-        <w:spacing w:line="360" w:lineRule="auto"/>
-        <w:jc w:val="both"/>
-        <w:rPr>
-          <w:rFonts w:ascii="Arial" w:hAnsi="Arial" w:cs="Arial"/>
-          <w:b/>
-          <w:bCs/>
-          <w:color w:val="000000" w:themeColor="text1"/>
-          <w:sz w:val="28"/>
-          <w:szCs w:val="28"/>
-        </w:rPr>
-      </w:pPr>
-    </w:p>
-    <w:p>
-      <w:pPr>
-        <w:pStyle w:val="Prrafodelista"/>
-        <w:spacing w:line="360" w:lineRule="auto"/>
-        <w:jc w:val="both"/>
-        <w:rPr>
-          <w:rFonts w:ascii="Arial" w:hAnsi="Arial" w:cs="Arial"/>
-          <w:b/>
-          <w:bCs/>
-          <w:color w:val="000000" w:themeColor="text1"/>
-          <w:sz w:val="28"/>
-          <w:szCs w:val="28"/>
-        </w:rPr>
-      </w:pPr>
-    </w:p>
-    <w:p>
-      <w:pPr>
-        <w:pStyle w:val="Prrafodelista"/>
-        <w:spacing w:line="360" w:lineRule="auto"/>
-        <w:jc w:val="both"/>
-        <w:rPr>
-          <w:rFonts w:ascii="Arial" w:hAnsi="Arial" w:cs="Arial"/>
-          <w:b/>
-          <w:bCs/>
-          <w:color w:val="000000" w:themeColor="text1"/>
-          <w:sz w:val="28"/>
-          <w:szCs w:val="28"/>
-        </w:rPr>
-      </w:pPr>
-    </w:p>
-    <w:p>
-      <w:pPr>
-        <w:pStyle w:val="Prrafodelista"/>
-        <w:spacing w:line="360" w:lineRule="auto"/>
-        <w:jc w:val="both"/>
-        <w:rPr>
-          <w:rFonts w:ascii="Arial" w:hAnsi="Arial" w:cs="Arial"/>
-          <w:b/>
-          <w:bCs/>
-          <w:color w:val="000000" w:themeColor="text1"/>
-          <w:sz w:val="28"/>
-          <w:szCs w:val="28"/>
-        </w:rPr>
-      </w:pPr>
-    </w:p>
-    <w:p>
-      <w:pPr>
-        <w:pStyle w:val="Prrafodelista"/>
-        <w:spacing w:line="360" w:lineRule="auto"/>
-        <w:jc w:val="both"/>
-        <w:rPr>
-          <w:rFonts w:ascii="Arial" w:hAnsi="Arial" w:cs="Arial"/>
-          <w:b/>
-          <w:bCs/>
-          <w:color w:val="000000" w:themeColor="text1"/>
-          <w:sz w:val="28"/>
-          <w:szCs w:val="28"/>
-        </w:rPr>
-      </w:pPr>
-    </w:p>
-    <w:p>
-      <w:pPr>
-        <w:pStyle w:val="Prrafodelista"/>
-        <w:spacing w:line="360" w:lineRule="auto"/>
-        <w:jc w:val="both"/>
-        <w:rPr>
-          <w:rFonts w:ascii="Arial" w:hAnsi="Arial" w:cs="Arial"/>
-          <w:b/>
-          <w:bCs/>
-          <w:color w:val="000000" w:themeColor="text1"/>
-          <w:sz w:val="28"/>
-          <w:szCs w:val="28"/>
-        </w:rPr>
-      </w:pPr>
-    </w:p>
-    <w:p>
-      <w:pPr>
-        <w:pStyle w:val="Prrafodelista"/>
         <w:numPr>
           <w:ilvl w:val="0"/>
           <w:numId w:val="1"/>
@@ -9941,11 +10013,12 @@
         <w:rPr>
           <w:noProof/>
         </w:rPr>
+        <w:lastRenderedPageBreak/>
         <w:drawing>
-          <wp:anchor distT="0" distB="0" distL="114300" distR="114300" simplePos="0" relativeHeight="251713536" behindDoc="1" locked="0" layoutInCell="1" allowOverlap="1" wp14:anchorId="02D129DF" wp14:editId="74802FA1">
+          <wp:anchor distT="0" distB="0" distL="114300" distR="114300" simplePos="0" relativeHeight="251713536" behindDoc="1" locked="0" layoutInCell="1" allowOverlap="1" wp14:anchorId="02D129DF" wp14:editId="73466382">
             <wp:simplePos x="0" y="0"/>
             <wp:positionH relativeFrom="margin">
-              <wp:align>center</wp:align>
+              <wp:posOffset>-436521</wp:posOffset>
             </wp:positionH>
             <wp:positionV relativeFrom="paragraph">
               <wp:posOffset>280670</wp:posOffset>
@@ -10057,6 +10130,461 @@
           <w:szCs w:val="28"/>
         </w:rPr>
       </w:pPr>
+      <w:r>
+        <w:rPr>
+          <w:noProof/>
+        </w:rPr>
+        <mc:AlternateContent>
+          <mc:Choice Requires="wpg">
+            <w:drawing>
+              <wp:anchor distT="0" distB="0" distL="114300" distR="114300" simplePos="0" relativeHeight="251755520" behindDoc="0" locked="0" layoutInCell="1" allowOverlap="1" wp14:anchorId="538D3307" wp14:editId="077D6EC4">
+                <wp:simplePos x="0" y="0"/>
+                <wp:positionH relativeFrom="column">
+                  <wp:posOffset>3202329</wp:posOffset>
+                </wp:positionH>
+                <wp:positionV relativeFrom="paragraph">
+                  <wp:posOffset>183515</wp:posOffset>
+                </wp:positionV>
+                <wp:extent cx="2324100" cy="495300"/>
+                <wp:effectExtent l="0" t="0" r="0" b="0"/>
+                <wp:wrapNone/>
+                <wp:docPr id="50" name="Grupo 50"/>
+                <wp:cNvGraphicFramePr/>
+                <a:graphic xmlns:a="http://schemas.openxmlformats.org/drawingml/2006/main">
+                  <a:graphicData uri="http://schemas.microsoft.com/office/word/2010/wordprocessingGroup">
+                    <wpg:wgp>
+                      <wpg:cNvGrpSpPr/>
+                      <wpg:grpSpPr>
+                        <a:xfrm>
+                          <a:off x="0" y="0"/>
+                          <a:ext cx="2324100" cy="495300"/>
+                          <a:chOff x="0" y="0"/>
+                          <a:chExt cx="2324100" cy="495300"/>
+                        </a:xfrm>
+                      </wpg:grpSpPr>
+                      <wps:wsp>
+                        <wps:cNvPr id="51" name="Cuadro de texto 51"/>
+                        <wps:cNvSpPr txBox="1"/>
+                        <wps:spPr>
+                          <a:xfrm>
+                            <a:off x="297180" y="68580"/>
+                            <a:ext cx="2026920" cy="426720"/>
+                          </a:xfrm>
+                          <a:prstGeom prst="rect">
+                            <a:avLst/>
+                          </a:prstGeom>
+                          <a:noFill/>
+                          <a:ln w="6350">
+                            <a:noFill/>
+                          </a:ln>
+                        </wps:spPr>
+                        <wps:txbx>
+                          <w:txbxContent>
+                            <w:p>
+                              <w:r>
+                                <w:rPr>
+                                  <w:noProof/>
+                                </w:rPr>
+                                <w:drawing>
+                                  <wp:inline distT="0" distB="0" distL="0" distR="0" wp14:anchorId="301A24CD" wp14:editId="7602A722">
+                                    <wp:extent cx="1165860" cy="182880"/>
+                                    <wp:effectExtent l="0" t="0" r="0" b="7620"/>
+                                    <wp:docPr id="53" name="Imagen 53"/>
+                                    <wp:cNvGraphicFramePr>
+                                      <a:graphicFrameLocks xmlns:a="http://schemas.openxmlformats.org/drawingml/2006/main" noChangeAspect="1"/>
+                                    </wp:cNvGraphicFramePr>
+                                    <a:graphic xmlns:a="http://schemas.openxmlformats.org/drawingml/2006/main">
+                                      <a:graphicData uri="http://schemas.openxmlformats.org/drawingml/2006/picture">
+                                        <pic:pic xmlns:pic="http://schemas.openxmlformats.org/drawingml/2006/picture">
+                                          <pic:nvPicPr>
+                                            <pic:cNvPr id="0" name="Picture 14"/>
+                                            <pic:cNvPicPr>
+                                              <a:picLocks noChangeAspect="1" noChangeArrowheads="1"/>
+                                            </pic:cNvPicPr>
+                                          </pic:nvPicPr>
+                                          <pic:blipFill>
+                                            <a:blip r:embed="rId18">
+                                              <a:duotone>
+                                                <a:prstClr val="black"/>
+                                                <a:schemeClr val="accent5">
+                                                  <a:tint val="45000"/>
+                                                  <a:satMod val="400000"/>
+                                                </a:schemeClr>
+                                              </a:duotone>
+                                              <a:extLst>
+                                                <a:ext uri="{28A0092B-C50C-407E-A947-70E740481C1C}">
+                                                  <a14:useLocalDpi xmlns:a14="http://schemas.microsoft.com/office/drawing/2010/main" val="0"/>
+                                                </a:ext>
+                                              </a:extLst>
+                                            </a:blip>
+                                            <a:srcRect/>
+                                            <a:stretch>
+                                              <a:fillRect/>
+                                            </a:stretch>
+                                          </pic:blipFill>
+                                          <pic:spPr bwMode="auto">
+                                            <a:xfrm>
+                                              <a:off x="0" y="0"/>
+                                              <a:ext cx="1165860" cy="182880"/>
+                                            </a:xfrm>
+                                            <a:prstGeom prst="rect">
+                                              <a:avLst/>
+                                            </a:prstGeom>
+                                            <a:noFill/>
+                                            <a:ln>
+                                              <a:noFill/>
+                                            </a:ln>
+                                          </pic:spPr>
+                                        </pic:pic>
+                                      </a:graphicData>
+                                    </a:graphic>
+                                  </wp:inline>
+                                </w:drawing>
+                              </w:r>
+                            </w:p>
+                          </w:txbxContent>
+                        </wps:txbx>
+                        <wps:bodyPr rot="0" spcFirstLastPara="0" vertOverflow="overflow" horzOverflow="overflow" vert="horz" wrap="square" lIns="91440" tIns="45720" rIns="91440" bIns="45720" numCol="1" spcCol="0" rtlCol="0" fromWordArt="0" anchor="t" anchorCtr="0" forceAA="0" compatLnSpc="1">
+                          <a:prstTxWarp prst="textNoShape">
+                            <a:avLst/>
+                          </a:prstTxWarp>
+                          <a:noAutofit/>
+                        </wps:bodyPr>
+                      </wps:wsp>
+                      <wps:wsp>
+                        <wps:cNvPr id="52" name="Cuadro de texto 52"/>
+                        <wps:cNvSpPr txBox="1"/>
+                        <wps:spPr>
+                          <a:xfrm>
+                            <a:off x="0" y="0"/>
+                            <a:ext cx="563880" cy="464820"/>
+                          </a:xfrm>
+                          <a:prstGeom prst="rect">
+                            <a:avLst/>
+                          </a:prstGeom>
+                          <a:noFill/>
+                          <a:ln w="6350">
+                            <a:noFill/>
+                          </a:ln>
+                        </wps:spPr>
+                        <wps:txbx>
+                          <w:txbxContent>
+                            <w:p>
+                              <w:r>
+                                <w:rPr>
+                                  <w:noProof/>
+                                </w:rPr>
+                                <w:drawing>
+                                  <wp:inline distT="0" distB="0" distL="0" distR="0" wp14:anchorId="5568BE8F" wp14:editId="2E634D44">
+                                    <wp:extent cx="335280" cy="335280"/>
+                                    <wp:effectExtent l="0" t="0" r="7620" b="7620"/>
+                                    <wp:docPr id="57" name="Imagen 57" descr="Información, Info, Consejos, Icono, png | PNGWing"/>
+                                    <wp:cNvGraphicFramePr>
+                                      <a:graphicFrameLocks xmlns:a="http://schemas.openxmlformats.org/drawingml/2006/main" noChangeAspect="1"/>
+                                    </wp:cNvGraphicFramePr>
+                                    <a:graphic xmlns:a="http://schemas.openxmlformats.org/drawingml/2006/main">
+                                      <a:graphicData uri="http://schemas.openxmlformats.org/drawingml/2006/picture">
+                                        <pic:pic xmlns:pic="http://schemas.openxmlformats.org/drawingml/2006/picture">
+                                          <pic:nvPicPr>
+                                            <pic:cNvPr id="0" name="Picture 12" descr="Información, Info, Consejos, Icono, png | PNGWing"/>
+                                            <pic:cNvPicPr>
+                                              <a:picLocks noChangeAspect="1" noChangeArrowheads="1"/>
+                                            </pic:cNvPicPr>
+                                          </pic:nvPicPr>
+                                          <pic:blipFill>
+                                            <a:blip r:embed="rId19">
+                                              <a:extLst>
+                                                <a:ext uri="{28A0092B-C50C-407E-A947-70E740481C1C}">
+                                                  <a14:useLocalDpi xmlns:a14="http://schemas.microsoft.com/office/drawing/2010/main" val="0"/>
+                                                </a:ext>
+                                              </a:extLst>
+                                            </a:blip>
+                                            <a:srcRect/>
+                                            <a:stretch>
+                                              <a:fillRect/>
+                                            </a:stretch>
+                                          </pic:blipFill>
+                                          <pic:spPr bwMode="auto">
+                                            <a:xfrm>
+                                              <a:off x="0" y="0"/>
+                                              <a:ext cx="335280" cy="335280"/>
+                                            </a:xfrm>
+                                            <a:prstGeom prst="ellipse">
+                                              <a:avLst/>
+                                            </a:prstGeom>
+                                            <a:noFill/>
+                                            <a:ln>
+                                              <a:noFill/>
+                                            </a:ln>
+                                          </pic:spPr>
+                                        </pic:pic>
+                                      </a:graphicData>
+                                    </a:graphic>
+                                  </wp:inline>
+                                </w:drawing>
+                              </w:r>
+                              <w:r>
+                                <w:rPr>
+                                  <w:noProof/>
+                                </w:rPr>
+                                <w:drawing>
+                                  <wp:inline distT="0" distB="0" distL="0" distR="0" wp14:anchorId="3297F0F6" wp14:editId="0A03DD3F">
+                                    <wp:extent cx="335280" cy="335280"/>
+                                    <wp:effectExtent l="0" t="0" r="7620" b="7620"/>
+                                    <wp:docPr id="58" name="Imagen 58" descr="Información, Info, Consejos, Icono, png | PNGWing"/>
+                                    <wp:cNvGraphicFramePr>
+                                      <a:graphicFrameLocks xmlns:a="http://schemas.openxmlformats.org/drawingml/2006/main" noChangeAspect="1"/>
+                                    </wp:cNvGraphicFramePr>
+                                    <a:graphic xmlns:a="http://schemas.openxmlformats.org/drawingml/2006/main">
+                                      <a:graphicData uri="http://schemas.openxmlformats.org/drawingml/2006/picture">
+                                        <pic:pic xmlns:pic="http://schemas.openxmlformats.org/drawingml/2006/picture">
+                                          <pic:nvPicPr>
+                                            <pic:cNvPr id="0" name="Picture 12" descr="Información, Info, Consejos, Icono, png | PNGWing"/>
+                                            <pic:cNvPicPr>
+                                              <a:picLocks noChangeAspect="1" noChangeArrowheads="1"/>
+                                            </pic:cNvPicPr>
+                                          </pic:nvPicPr>
+                                          <pic:blipFill>
+                                            <a:blip r:embed="rId19">
+                                              <a:extLst>
+                                                <a:ext uri="{28A0092B-C50C-407E-A947-70E740481C1C}">
+                                                  <a14:useLocalDpi xmlns:a14="http://schemas.microsoft.com/office/drawing/2010/main" val="0"/>
+                                                </a:ext>
+                                              </a:extLst>
+                                            </a:blip>
+                                            <a:srcRect/>
+                                            <a:stretch>
+                                              <a:fillRect/>
+                                            </a:stretch>
+                                          </pic:blipFill>
+                                          <pic:spPr bwMode="auto">
+                                            <a:xfrm>
+                                              <a:off x="0" y="0"/>
+                                              <a:ext cx="335280" cy="335280"/>
+                                            </a:xfrm>
+                                            <a:prstGeom prst="ellipse">
+                                              <a:avLst/>
+                                            </a:prstGeom>
+                                            <a:noFill/>
+                                            <a:ln>
+                                              <a:noFill/>
+                                            </a:ln>
+                                          </pic:spPr>
+                                        </pic:pic>
+                                      </a:graphicData>
+                                    </a:graphic>
+                                  </wp:inline>
+                                </w:drawing>
+                              </w:r>
+                            </w:p>
+                          </w:txbxContent>
+                        </wps:txbx>
+                        <wps:bodyPr rot="0" spcFirstLastPara="0" vertOverflow="overflow" horzOverflow="overflow" vert="horz" wrap="square" lIns="91440" tIns="45720" rIns="91440" bIns="45720" numCol="1" spcCol="0" rtlCol="0" fromWordArt="0" anchor="t" anchorCtr="0" forceAA="0" compatLnSpc="1">
+                          <a:prstTxWarp prst="textNoShape">
+                            <a:avLst/>
+                          </a:prstTxWarp>
+                          <a:noAutofit/>
+                        </wps:bodyPr>
+                      </wps:wsp>
+                    </wpg:wgp>
+                  </a:graphicData>
+                </a:graphic>
+                <wp14:sizeRelH relativeFrom="margin">
+                  <wp14:pctWidth>0</wp14:pctWidth>
+                </wp14:sizeRelH>
+              </wp:anchor>
+            </w:drawing>
+          </mc:Choice>
+          <mc:Fallback>
+            <w:pict>
+              <v:group w14:anchorId="538D3307" id="Grupo 50" o:spid="_x0000_s1069" style="position:absolute;left:0;text-align:left;margin-left:252.15pt;margin-top:14.45pt;width:183pt;height:39pt;z-index:251755520;mso-width-relative:margin" coordsize="23241,4953" o:gfxdata="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">
+                <v:shape id="Cuadro de texto 51" o:spid="_x0000_s1070" type="#_x0000_t202" style="position:absolute;left:2971;top:685;width:20270;height:4268;visibility:visible;mso-wrap-style:square;v-text-anchor:top" o:gfxdata="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" filled="f" stroked="f" strokeweight=".5pt">
+                  <v:textbox>
+                    <w:txbxContent>
+                      <w:p>
+                        <w:r>
+                          <w:rPr>
+                            <w:noProof/>
+                          </w:rPr>
+                          <w:drawing>
+                            <wp:inline distT="0" distB="0" distL="0" distR="0" wp14:anchorId="301A24CD" wp14:editId="7602A722">
+                              <wp:extent cx="1165860" cy="182880"/>
+                              <wp:effectExtent l="0" t="0" r="0" b="7620"/>
+                              <wp:docPr id="53" name="Imagen 53"/>
+                              <wp:cNvGraphicFramePr>
+                                <a:graphicFrameLocks xmlns:a="http://schemas.openxmlformats.org/drawingml/2006/main" noChangeAspect="1"/>
+                              </wp:cNvGraphicFramePr>
+                              <a:graphic xmlns:a="http://schemas.openxmlformats.org/drawingml/2006/main">
+                                <a:graphicData uri="http://schemas.openxmlformats.org/drawingml/2006/picture">
+                                  <pic:pic xmlns:pic="http://schemas.openxmlformats.org/drawingml/2006/picture">
+                                    <pic:nvPicPr>
+                                      <pic:cNvPr id="0" name="Picture 14"/>
+                                      <pic:cNvPicPr>
+                                        <a:picLocks noChangeAspect="1" noChangeArrowheads="1"/>
+                                      </pic:cNvPicPr>
+                                    </pic:nvPicPr>
+                                    <pic:blipFill>
+                                      <a:blip r:embed="rId18">
+                                        <a:duotone>
+                                          <a:prstClr val="black"/>
+                                          <a:schemeClr val="accent5">
+                                            <a:tint val="45000"/>
+                                            <a:satMod val="400000"/>
+                                          </a:schemeClr>
+                                        </a:duotone>
+                                        <a:extLst>
+                                          <a:ext uri="{28A0092B-C50C-407E-A947-70E740481C1C}">
+                                            <a14:useLocalDpi xmlns:a14="http://schemas.microsoft.com/office/drawing/2010/main" val="0"/>
+                                          </a:ext>
+                                        </a:extLst>
+                                      </a:blip>
+                                      <a:srcRect/>
+                                      <a:stretch>
+                                        <a:fillRect/>
+                                      </a:stretch>
+                                    </pic:blipFill>
+                                    <pic:spPr bwMode="auto">
+                                      <a:xfrm>
+                                        <a:off x="0" y="0"/>
+                                        <a:ext cx="1165860" cy="182880"/>
+                                      </a:xfrm>
+                                      <a:prstGeom prst="rect">
+                                        <a:avLst/>
+                                      </a:prstGeom>
+                                      <a:noFill/>
+                                      <a:ln>
+                                        <a:noFill/>
+                                      </a:ln>
+                                    </pic:spPr>
+                                  </pic:pic>
+                                </a:graphicData>
+                              </a:graphic>
+                            </wp:inline>
+                          </w:drawing>
+                        </w:r>
+                      </w:p>
+                    </w:txbxContent>
+                  </v:textbox>
+                </v:shape>
+                <v:shape id="Cuadro de texto 52" o:spid="_x0000_s1071" type="#_x0000_t202" style="position:absolute;width:5638;height:4648;visibility:visible;mso-wrap-style:square;v-text-anchor:top" o:gfxdata="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" filled="f" stroked="f" strokeweight=".5pt">
+                  <v:textbox>
+                    <w:txbxContent>
+                      <w:p>
+                        <w:r>
+                          <w:rPr>
+                            <w:noProof/>
+                          </w:rPr>
+                          <w:drawing>
+                            <wp:inline distT="0" distB="0" distL="0" distR="0" wp14:anchorId="5568BE8F" wp14:editId="2E634D44">
+                              <wp:extent cx="335280" cy="335280"/>
+                              <wp:effectExtent l="0" t="0" r="7620" b="7620"/>
+                              <wp:docPr id="57" name="Imagen 57" descr="Información, Info, Consejos, Icono, png | PNGWing"/>
+                              <wp:cNvGraphicFramePr>
+                                <a:graphicFrameLocks xmlns:a="http://schemas.openxmlformats.org/drawingml/2006/main" noChangeAspect="1"/>
+                              </wp:cNvGraphicFramePr>
+                              <a:graphic xmlns:a="http://schemas.openxmlformats.org/drawingml/2006/main">
+                                <a:graphicData uri="http://schemas.openxmlformats.org/drawingml/2006/picture">
+                                  <pic:pic xmlns:pic="http://schemas.openxmlformats.org/drawingml/2006/picture">
+                                    <pic:nvPicPr>
+                                      <pic:cNvPr id="0" name="Picture 12" descr="Información, Info, Consejos, Icono, png | PNGWing"/>
+                                      <pic:cNvPicPr>
+                                        <a:picLocks noChangeAspect="1" noChangeArrowheads="1"/>
+                                      </pic:cNvPicPr>
+                                    </pic:nvPicPr>
+                                    <pic:blipFill>
+                                      <a:blip r:embed="rId19">
+                                        <a:extLst>
+                                          <a:ext uri="{28A0092B-C50C-407E-A947-70E740481C1C}">
+                                            <a14:useLocalDpi xmlns:a14="http://schemas.microsoft.com/office/drawing/2010/main" val="0"/>
+                                          </a:ext>
+                                        </a:extLst>
+                                      </a:blip>
+                                      <a:srcRect/>
+                                      <a:stretch>
+                                        <a:fillRect/>
+                                      </a:stretch>
+                                    </pic:blipFill>
+                                    <pic:spPr bwMode="auto">
+                                      <a:xfrm>
+                                        <a:off x="0" y="0"/>
+                                        <a:ext cx="335280" cy="335280"/>
+                                      </a:xfrm>
+                                      <a:prstGeom prst="ellipse">
+                                        <a:avLst/>
+                                      </a:prstGeom>
+                                      <a:noFill/>
+                                      <a:ln>
+                                        <a:noFill/>
+                                      </a:ln>
+                                    </pic:spPr>
+                                  </pic:pic>
+                                </a:graphicData>
+                              </a:graphic>
+                            </wp:inline>
+                          </w:drawing>
+                        </w:r>
+                        <w:r>
+                          <w:rPr>
+                            <w:noProof/>
+                          </w:rPr>
+                          <w:drawing>
+                            <wp:inline distT="0" distB="0" distL="0" distR="0" wp14:anchorId="3297F0F6" wp14:editId="0A03DD3F">
+                              <wp:extent cx="335280" cy="335280"/>
+                              <wp:effectExtent l="0" t="0" r="7620" b="7620"/>
+                              <wp:docPr id="58" name="Imagen 58" descr="Información, Info, Consejos, Icono, png | PNGWing"/>
+                              <wp:cNvGraphicFramePr>
+                                <a:graphicFrameLocks xmlns:a="http://schemas.openxmlformats.org/drawingml/2006/main" noChangeAspect="1"/>
+                              </wp:cNvGraphicFramePr>
+                              <a:graphic xmlns:a="http://schemas.openxmlformats.org/drawingml/2006/main">
+                                <a:graphicData uri="http://schemas.openxmlformats.org/drawingml/2006/picture">
+                                  <pic:pic xmlns:pic="http://schemas.openxmlformats.org/drawingml/2006/picture">
+                                    <pic:nvPicPr>
+                                      <pic:cNvPr id="0" name="Picture 12" descr="Información, Info, Consejos, Icono, png | PNGWing"/>
+                                      <pic:cNvPicPr>
+                                        <a:picLocks noChangeAspect="1" noChangeArrowheads="1"/>
+                                      </pic:cNvPicPr>
+                                    </pic:nvPicPr>
+                                    <pic:blipFill>
+                                      <a:blip r:embed="rId19">
+                                        <a:extLst>
+                                          <a:ext uri="{28A0092B-C50C-407E-A947-70E740481C1C}">
+                                            <a14:useLocalDpi xmlns:a14="http://schemas.microsoft.com/office/drawing/2010/main" val="0"/>
+                                          </a:ext>
+                                        </a:extLst>
+                                      </a:blip>
+                                      <a:srcRect/>
+                                      <a:stretch>
+                                        <a:fillRect/>
+                                      </a:stretch>
+                                    </pic:blipFill>
+                                    <pic:spPr bwMode="auto">
+                                      <a:xfrm>
+                                        <a:off x="0" y="0"/>
+                                        <a:ext cx="335280" cy="335280"/>
+                                      </a:xfrm>
+                                      <a:prstGeom prst="ellipse">
+                                        <a:avLst/>
+                                      </a:prstGeom>
+                                      <a:noFill/>
+                                      <a:ln>
+                                        <a:noFill/>
+                                      </a:ln>
+                                    </pic:spPr>
+                                  </pic:pic>
+                                </a:graphicData>
+                              </a:graphic>
+                            </wp:inline>
+                          </w:drawing>
+                        </w:r>
+                      </w:p>
+                    </w:txbxContent>
+                  </v:textbox>
+                </v:shape>
+              </v:group>
+            </w:pict>
+          </mc:Fallback>
+        </mc:AlternateContent>
+      </w:r>
     </w:p>
     <w:p>
       <w:pPr>
@@ -10072,6 +10600,205 @@
           <w:szCs w:val="28"/>
         </w:rPr>
       </w:pPr>
+      <w:r>
+        <w:rPr>
+          <w:rFonts w:ascii="Arial" w:hAnsi="Arial" w:cs="Arial"/>
+          <w:b/>
+          <w:bCs/>
+          <w:noProof/>
+          <w:color w:val="000000" w:themeColor="text1"/>
+          <w:sz w:val="28"/>
+          <w:szCs w:val="28"/>
+        </w:rPr>
+        <mc:AlternateContent>
+          <mc:Choice Requires="wps">
+            <w:drawing>
+              <wp:anchor distT="0" distB="0" distL="114300" distR="114300" simplePos="0" relativeHeight="251757568" behindDoc="0" locked="0" layoutInCell="1" allowOverlap="1" wp14:anchorId="5E918600" wp14:editId="66B4732A">
+                <wp:simplePos x="0" y="0"/>
+                <wp:positionH relativeFrom="margin">
+                  <wp:posOffset>3215819</wp:posOffset>
+                </wp:positionH>
+                <wp:positionV relativeFrom="paragraph">
+                  <wp:posOffset>8890</wp:posOffset>
+                </wp:positionV>
+                <wp:extent cx="2932981" cy="2635250"/>
+                <wp:effectExtent l="0" t="0" r="0" b="0"/>
+                <wp:wrapNone/>
+                <wp:docPr id="59" name="Cuadro de texto 59"/>
+                <wp:cNvGraphicFramePr/>
+                <a:graphic xmlns:a="http://schemas.openxmlformats.org/drawingml/2006/main">
+                  <a:graphicData uri="http://schemas.microsoft.com/office/word/2010/wordprocessingShape">
+                    <wps:wsp>
+                      <wps:cNvSpPr txBox="1"/>
+                      <wps:spPr>
+                        <a:xfrm>
+                          <a:off x="0" y="0"/>
+                          <a:ext cx="2932981" cy="2635250"/>
+                        </a:xfrm>
+                        <a:prstGeom prst="rect">
+                          <a:avLst/>
+                        </a:prstGeom>
+                        <a:noFill/>
+                        <a:ln w="6350">
+                          <a:noFill/>
+                        </a:ln>
+                      </wps:spPr>
+                      <wps:txbx>
+                        <w:txbxContent>
+                          <w:p/>
+                          <w:p>
+                            <w:pPr>
+                              <w:spacing w:line="360" w:lineRule="auto"/>
+                              <w:jc w:val="both"/>
+                              <w:rPr>
+                                <w:rFonts w:ascii="Arial" w:hAnsi="Arial" w:cs="Arial"/>
+                                <w:sz w:val="24"/>
+                                <w:szCs w:val="24"/>
+                              </w:rPr>
+                            </w:pPr>
+                            <w:r>
+                              <w:rPr>
+                                <w:rFonts w:ascii="Arial" w:hAnsi="Arial" w:cs="Arial"/>
+                                <w:sz w:val="24"/>
+                                <w:szCs w:val="24"/>
+                              </w:rPr>
+                              <w:t>En la gr</w:t>
+                            </w:r>
+                            <w:r>
+                              <w:rPr>
+                                <w:rFonts w:ascii="Arial" w:hAnsi="Arial" w:cs="Arial"/>
+                                <w:sz w:val="24"/>
+                                <w:szCs w:val="24"/>
+                              </w:rPr>
+                              <w:t>á</w:t>
+                            </w:r>
+                            <w:r>
+                              <w:rPr>
+                                <w:rFonts w:ascii="Arial" w:hAnsi="Arial" w:cs="Arial"/>
+                                <w:sz w:val="24"/>
+                                <w:szCs w:val="24"/>
+                              </w:rPr>
+                              <w:t>fica se puede observar que un 69% de los estudiantes piensas que comprender un tema era igual que si hubiera estado presencial mientras que un 6% piense que era mucho mejor la comprensión de forma virtual, un 8% que no era tan fácil o que se le complicaba comprender nuevos temas y un 16% que era relativamente fáci</w:t>
+                            </w:r>
+                            <w:r>
+                              <w:rPr>
+                                <w:rFonts w:ascii="Arial" w:hAnsi="Arial" w:cs="Arial"/>
+                                <w:sz w:val="24"/>
+                                <w:szCs w:val="24"/>
+                              </w:rPr>
+                              <w:t xml:space="preserve">l </w:t>
+                            </w:r>
+                            <w:proofErr w:type="spellStart"/>
+                            <w:r>
+                              <w:rPr>
+                                <w:rFonts w:ascii="Arial" w:hAnsi="Arial" w:cs="Arial"/>
+                                <w:sz w:val="24"/>
+                                <w:szCs w:val="24"/>
+                              </w:rPr>
+                              <w:t>entener</w:t>
+                            </w:r>
+                            <w:proofErr w:type="spellEnd"/>
+                            <w:r>
+                              <w:rPr>
+                                <w:rFonts w:ascii="Arial" w:hAnsi="Arial" w:cs="Arial"/>
+                                <w:sz w:val="24"/>
+                                <w:szCs w:val="24"/>
+                              </w:rPr>
+                              <w:t>.</w:t>
+                            </w:r>
+                          </w:p>
+                        </w:txbxContent>
+                      </wps:txbx>
+                      <wps:bodyPr rot="0" spcFirstLastPara="0" vertOverflow="overflow" horzOverflow="overflow" vert="horz" wrap="square" lIns="91440" tIns="45720" rIns="91440" bIns="45720" numCol="1" spcCol="0" rtlCol="0" fromWordArt="0" anchor="t" anchorCtr="0" forceAA="0" compatLnSpc="1">
+                        <a:prstTxWarp prst="textNoShape">
+                          <a:avLst/>
+                        </a:prstTxWarp>
+                        <a:noAutofit/>
+                      </wps:bodyPr>
+                    </wps:wsp>
+                  </a:graphicData>
+                </a:graphic>
+                <wp14:sizeRelH relativeFrom="margin">
+                  <wp14:pctWidth>0</wp14:pctWidth>
+                </wp14:sizeRelH>
+              </wp:anchor>
+            </w:drawing>
+          </mc:Choice>
+          <mc:Fallback>
+            <w:pict>
+              <v:shape w14:anchorId="5E918600" id="Cuadro de texto 59" o:spid="_x0000_s1072" type="#_x0000_t202" style="position:absolute;left:0;text-align:left;margin-left:253.2pt;margin-top:.7pt;width:230.95pt;height:207.5pt;z-index:251757568;visibility:visible;mso-wrap-style:square;mso-width-percent:0;mso-wrap-distance-left:9pt;mso-wrap-distance-top:0;mso-wrap-distance-right:9pt;mso-wrap-distance-bottom:0;mso-position-horizontal:absolute;mso-position-horizontal-relative:margin;mso-position-vertical:absolute;mso-position-vertical-relative:text;mso-width-percent:0;mso-width-relative:margin;v-text-anchor:top" o:gfxdata="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" filled="f" stroked="f" strokeweight=".5pt">
+                <v:textbox>
+                  <w:txbxContent>
+                    <w:p/>
+                    <w:p>
+                      <w:pPr>
+                        <w:spacing w:line="360" w:lineRule="auto"/>
+                        <w:jc w:val="both"/>
+                        <w:rPr>
+                          <w:rFonts w:ascii="Arial" w:hAnsi="Arial" w:cs="Arial"/>
+                          <w:sz w:val="24"/>
+                          <w:szCs w:val="24"/>
+                        </w:rPr>
+                      </w:pPr>
+                      <w:r>
+                        <w:rPr>
+                          <w:rFonts w:ascii="Arial" w:hAnsi="Arial" w:cs="Arial"/>
+                          <w:sz w:val="24"/>
+                          <w:szCs w:val="24"/>
+                        </w:rPr>
+                        <w:t>En la gr</w:t>
+                      </w:r>
+                      <w:r>
+                        <w:rPr>
+                          <w:rFonts w:ascii="Arial" w:hAnsi="Arial" w:cs="Arial"/>
+                          <w:sz w:val="24"/>
+                          <w:szCs w:val="24"/>
+                        </w:rPr>
+                        <w:t>á</w:t>
+                      </w:r>
+                      <w:r>
+                        <w:rPr>
+                          <w:rFonts w:ascii="Arial" w:hAnsi="Arial" w:cs="Arial"/>
+                          <w:sz w:val="24"/>
+                          <w:szCs w:val="24"/>
+                        </w:rPr>
+                        <w:t>fica se puede observar que un 69% de los estudiantes piensas que comprender un tema era igual que si hubiera estado presencial mientras que un 6% piense que era mucho mejor la comprensión de forma virtual, un 8% que no era tan fácil o que se le complicaba comprender nuevos temas y un 16% que era relativamente fáci</w:t>
+                      </w:r>
+                      <w:r>
+                        <w:rPr>
+                          <w:rFonts w:ascii="Arial" w:hAnsi="Arial" w:cs="Arial"/>
+                          <w:sz w:val="24"/>
+                          <w:szCs w:val="24"/>
+                        </w:rPr>
+                        <w:t xml:space="preserve">l </w:t>
+                      </w:r>
+                      <w:proofErr w:type="spellStart"/>
+                      <w:r>
+                        <w:rPr>
+                          <w:rFonts w:ascii="Arial" w:hAnsi="Arial" w:cs="Arial"/>
+                          <w:sz w:val="24"/>
+                          <w:szCs w:val="24"/>
+                        </w:rPr>
+                        <w:t>entener</w:t>
+                      </w:r>
+                      <w:proofErr w:type="spellEnd"/>
+                      <w:r>
+                        <w:rPr>
+                          <w:rFonts w:ascii="Arial" w:hAnsi="Arial" w:cs="Arial"/>
+                          <w:sz w:val="24"/>
+                          <w:szCs w:val="24"/>
+                        </w:rPr>
+                        <w:t>.</w:t>
+                      </w:r>
+                    </w:p>
+                  </w:txbxContent>
+                </v:textbox>
+                <w10:wrap anchorx="margin"/>
+              </v:shape>
+            </w:pict>
+          </mc:Fallback>
+        </mc:AlternateContent>
+      </w:r>
     </w:p>
     <w:p>
       <w:pPr>
@@ -10230,24 +10957,23 @@
         <w:rPr>
           <w:noProof/>
         </w:rPr>
-        <w:lastRenderedPageBreak/>
         <w:drawing>
-          <wp:anchor distT="0" distB="0" distL="114300" distR="114300" simplePos="0" relativeHeight="251711488" behindDoc="0" locked="0" layoutInCell="1" allowOverlap="1" wp14:anchorId="501B9011" wp14:editId="6BBAB35F">
+          <wp:anchor distT="0" distB="0" distL="114300" distR="114300" simplePos="0" relativeHeight="251711488" behindDoc="0" locked="0" layoutInCell="1" allowOverlap="1" wp14:anchorId="501B9011" wp14:editId="48B1785C">
             <wp:simplePos x="0" y="0"/>
             <wp:positionH relativeFrom="margin">
-              <wp:posOffset>82550</wp:posOffset>
+              <wp:posOffset>1433350</wp:posOffset>
             </wp:positionH>
             <wp:positionV relativeFrom="paragraph">
-              <wp:posOffset>634365</wp:posOffset>
+              <wp:posOffset>649078</wp:posOffset>
             </wp:positionV>
-            <wp:extent cx="5525770" cy="3622675"/>
-            <wp:effectExtent l="0" t="0" r="0" b="0"/>
+            <wp:extent cx="4603750" cy="3018155"/>
+            <wp:effectExtent l="0" t="0" r="6350" b="0"/>
             <wp:wrapThrough wrapText="bothSides">
               <wp:wrapPolygon edited="0">
                 <wp:start x="0" y="0"/>
-                <wp:lineTo x="0" y="21467"/>
-                <wp:lineTo x="21521" y="21467"/>
-                <wp:lineTo x="21521" y="0"/>
+                <wp:lineTo x="0" y="21405"/>
+                <wp:lineTo x="21540" y="21405"/>
+                <wp:lineTo x="21540" y="0"/>
                 <wp:lineTo x="0" y="0"/>
               </wp:wrapPolygon>
             </wp:wrapThrough>
@@ -10277,7 +11003,7 @@
                   <pic:spPr>
                     <a:xfrm>
                       <a:off x="0" y="0"/>
-                      <a:ext cx="5525770" cy="3622675"/>
+                      <a:ext cx="4603750" cy="3018155"/>
                     </a:xfrm>
                     <a:prstGeom prst="rect">
                       <a:avLst/>
@@ -10342,6 +11068,650 @@
     </w:p>
     <w:p>
       <w:pPr>
+        <w:rPr>
+          <w:rFonts w:ascii="Arial" w:hAnsi="Arial" w:cs="Arial"/>
+          <w:b/>
+          <w:bCs/>
+          <w:color w:val="000000" w:themeColor="text1"/>
+          <w:sz w:val="28"/>
+          <w:szCs w:val="28"/>
+        </w:rPr>
+      </w:pPr>
+      <w:r>
+        <w:rPr>
+          <w:rFonts w:ascii="Arial" w:hAnsi="Arial" w:cs="Arial"/>
+          <w:b/>
+          <w:bCs/>
+          <w:noProof/>
+          <w:color w:val="000000" w:themeColor="text1"/>
+          <w:sz w:val="28"/>
+          <w:szCs w:val="28"/>
+        </w:rPr>
+        <mc:AlternateContent>
+          <mc:Choice Requires="wps">
+            <w:drawing>
+              <wp:anchor distT="0" distB="0" distL="114300" distR="114300" simplePos="0" relativeHeight="251761664" behindDoc="0" locked="0" layoutInCell="1" allowOverlap="1" wp14:anchorId="413218CA" wp14:editId="59919807">
+                <wp:simplePos x="0" y="0"/>
+                <wp:positionH relativeFrom="margin">
+                  <wp:posOffset>-381635</wp:posOffset>
+                </wp:positionH>
+                <wp:positionV relativeFrom="paragraph">
+                  <wp:posOffset>126365</wp:posOffset>
+                </wp:positionV>
+                <wp:extent cx="3028950" cy="3238500"/>
+                <wp:effectExtent l="0" t="0" r="0" b="0"/>
+                <wp:wrapNone/>
+                <wp:docPr id="1024" name="Cuadro de texto 1024"/>
+                <wp:cNvGraphicFramePr/>
+                <a:graphic xmlns:a="http://schemas.openxmlformats.org/drawingml/2006/main">
+                  <a:graphicData uri="http://schemas.microsoft.com/office/word/2010/wordprocessingShape">
+                    <wps:wsp>
+                      <wps:cNvSpPr txBox="1"/>
+                      <wps:spPr>
+                        <a:xfrm>
+                          <a:off x="0" y="0"/>
+                          <a:ext cx="3028950" cy="3238500"/>
+                        </a:xfrm>
+                        <a:prstGeom prst="rect">
+                          <a:avLst/>
+                        </a:prstGeom>
+                        <a:noFill/>
+                        <a:ln w="6350">
+                          <a:noFill/>
+                        </a:ln>
+                      </wps:spPr>
+                      <wps:txbx>
+                        <w:txbxContent>
+                          <w:p/>
+                          <w:p>
+                            <w:pPr>
+                              <w:spacing w:line="360" w:lineRule="auto"/>
+                              <w:jc w:val="both"/>
+                              <w:rPr>
+                                <w:rFonts w:ascii="Arial" w:hAnsi="Arial" w:cs="Arial"/>
+                                <w:sz w:val="24"/>
+                                <w:szCs w:val="24"/>
+                              </w:rPr>
+                            </w:pPr>
+                            <w:r>
+                              <w:rPr>
+                                <w:rFonts w:ascii="Arial" w:hAnsi="Arial" w:cs="Arial"/>
+                                <w:sz w:val="24"/>
+                                <w:szCs w:val="24"/>
+                              </w:rPr>
+                              <w:t xml:space="preserve">Los porcentajes mostrados en la siguiente grafica nos hace mención que un 47% de los alumnos </w:t>
+                            </w:r>
+                            <w:r>
+                              <w:rPr>
+                                <w:rFonts w:ascii="Arial" w:hAnsi="Arial" w:cs="Arial"/>
+                                <w:sz w:val="24"/>
+                                <w:szCs w:val="24"/>
+                              </w:rPr>
+                              <w:t xml:space="preserve">dedicaron que se puede ver justo para realizas sus actividades, un 18% y 14% dedicaban un tiempo más estándar para acabar sin problemas sus trabajos e investigaciones, </w:t>
+                            </w:r>
+                            <w:r>
+                              <w:rPr>
+                                <w:rFonts w:ascii="Arial" w:hAnsi="Arial" w:cs="Arial"/>
+                                <w:sz w:val="24"/>
+                                <w:szCs w:val="24"/>
+                              </w:rPr>
+                              <w:t xml:space="preserve">mientras que un 20% dedicaba un tiempo bastante largo para informarse </w:t>
+                            </w:r>
+                            <w:r>
+                              <w:rPr>
+                                <w:rFonts w:ascii="Arial" w:hAnsi="Arial" w:cs="Arial"/>
+                                <w:sz w:val="24"/>
+                                <w:szCs w:val="24"/>
+                              </w:rPr>
+                              <w:t>posiblemente sobre algún tema o en querer realizar algún trabajo de calidad.</w:t>
+                            </w:r>
+                          </w:p>
+                        </w:txbxContent>
+                      </wps:txbx>
+                      <wps:bodyPr rot="0" spcFirstLastPara="0" vertOverflow="overflow" horzOverflow="overflow" vert="horz" wrap="square" lIns="91440" tIns="45720" rIns="91440" bIns="45720" numCol="1" spcCol="0" rtlCol="0" fromWordArt="0" anchor="t" anchorCtr="0" forceAA="0" compatLnSpc="1">
+                        <a:prstTxWarp prst="textNoShape">
+                          <a:avLst/>
+                        </a:prstTxWarp>
+                        <a:noAutofit/>
+                      </wps:bodyPr>
+                    </wps:wsp>
+                  </a:graphicData>
+                </a:graphic>
+                <wp14:sizeRelH relativeFrom="margin">
+                  <wp14:pctWidth>0</wp14:pctWidth>
+                </wp14:sizeRelH>
+                <wp14:sizeRelV relativeFrom="margin">
+                  <wp14:pctHeight>0</wp14:pctHeight>
+                </wp14:sizeRelV>
+              </wp:anchor>
+            </w:drawing>
+          </mc:Choice>
+          <mc:Fallback>
+            <w:pict>
+              <v:shape w14:anchorId="413218CA" id="Cuadro de texto 1024" o:spid="_x0000_s1073" type="#_x0000_t202" style="position:absolute;margin-left:-30.05pt;margin-top:9.95pt;width:238.5pt;height:255pt;z-index:251761664;visibility:visible;mso-wrap-style:square;mso-width-percent:0;mso-height-percent:0;mso-wrap-distance-left:9pt;mso-wrap-distance-top:0;mso-wrap-distance-right:9pt;mso-wrap-distance-bottom:0;mso-position-horizontal:absolute;mso-position-horizontal-relative:margin;mso-position-vertical:absolute;mso-position-vertical-relative:text;mso-width-percent:0;mso-height-percent:0;mso-width-relative:margin;mso-height-relative:margin;v-text-anchor:top" o:gfxdata="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" filled="f" stroked="f" strokeweight=".5pt">
+                <v:textbox>
+                  <w:txbxContent>
+                    <w:p/>
+                    <w:p>
+                      <w:pPr>
+                        <w:spacing w:line="360" w:lineRule="auto"/>
+                        <w:jc w:val="both"/>
+                        <w:rPr>
+                          <w:rFonts w:ascii="Arial" w:hAnsi="Arial" w:cs="Arial"/>
+                          <w:sz w:val="24"/>
+                          <w:szCs w:val="24"/>
+                        </w:rPr>
+                      </w:pPr>
+                      <w:r>
+                        <w:rPr>
+                          <w:rFonts w:ascii="Arial" w:hAnsi="Arial" w:cs="Arial"/>
+                          <w:sz w:val="24"/>
+                          <w:szCs w:val="24"/>
+                        </w:rPr>
+                        <w:t xml:space="preserve">Los porcentajes mostrados en la siguiente grafica nos hace mención que un 47% de los alumnos </w:t>
+                      </w:r>
+                      <w:r>
+                        <w:rPr>
+                          <w:rFonts w:ascii="Arial" w:hAnsi="Arial" w:cs="Arial"/>
+                          <w:sz w:val="24"/>
+                          <w:szCs w:val="24"/>
+                        </w:rPr>
+                        <w:t xml:space="preserve">dedicaron que se puede ver justo para realizas sus actividades, un 18% y 14% dedicaban un tiempo más estándar para acabar sin problemas sus trabajos e investigaciones, </w:t>
+                      </w:r>
+                      <w:r>
+                        <w:rPr>
+                          <w:rFonts w:ascii="Arial" w:hAnsi="Arial" w:cs="Arial"/>
+                          <w:sz w:val="24"/>
+                          <w:szCs w:val="24"/>
+                        </w:rPr>
+                        <w:t xml:space="preserve">mientras que un 20% dedicaba un tiempo bastante largo para informarse </w:t>
+                      </w:r>
+                      <w:r>
+                        <w:rPr>
+                          <w:rFonts w:ascii="Arial" w:hAnsi="Arial" w:cs="Arial"/>
+                          <w:sz w:val="24"/>
+                          <w:szCs w:val="24"/>
+                        </w:rPr>
+                        <w:t>posiblemente sobre algún tema o en querer realizar algún trabajo de calidad.</w:t>
+                      </w:r>
+                    </w:p>
+                  </w:txbxContent>
+                </v:textbox>
+                <w10:wrap anchorx="margin"/>
+              </v:shape>
+            </w:pict>
+          </mc:Fallback>
+        </mc:AlternateContent>
+      </w:r>
+      <w:r>
+        <w:rPr>
+          <w:noProof/>
+        </w:rPr>
+        <mc:AlternateContent>
+          <mc:Choice Requires="wpg">
+            <w:drawing>
+              <wp:anchor distT="0" distB="0" distL="114300" distR="114300" simplePos="0" relativeHeight="251759616" behindDoc="0" locked="0" layoutInCell="1" allowOverlap="1" wp14:anchorId="3FFF0B75" wp14:editId="4D80C8FD">
+                <wp:simplePos x="0" y="0"/>
+                <wp:positionH relativeFrom="column">
+                  <wp:posOffset>-471805</wp:posOffset>
+                </wp:positionH>
+                <wp:positionV relativeFrom="paragraph">
+                  <wp:posOffset>3175</wp:posOffset>
+                </wp:positionV>
+                <wp:extent cx="2324100" cy="495300"/>
+                <wp:effectExtent l="0" t="0" r="0" b="0"/>
+                <wp:wrapNone/>
+                <wp:docPr id="458" name="Grupo 458"/>
+                <wp:cNvGraphicFramePr/>
+                <a:graphic xmlns:a="http://schemas.openxmlformats.org/drawingml/2006/main">
+                  <a:graphicData uri="http://schemas.microsoft.com/office/word/2010/wordprocessingGroup">
+                    <wpg:wgp>
+                      <wpg:cNvGrpSpPr/>
+                      <wpg:grpSpPr>
+                        <a:xfrm>
+                          <a:off x="0" y="0"/>
+                          <a:ext cx="2324100" cy="495300"/>
+                          <a:chOff x="0" y="0"/>
+                          <a:chExt cx="2324100" cy="495300"/>
+                        </a:xfrm>
+                      </wpg:grpSpPr>
+                      <wps:wsp>
+                        <wps:cNvPr id="459" name="Cuadro de texto 459"/>
+                        <wps:cNvSpPr txBox="1"/>
+                        <wps:spPr>
+                          <a:xfrm>
+                            <a:off x="297180" y="68580"/>
+                            <a:ext cx="2026920" cy="426720"/>
+                          </a:xfrm>
+                          <a:prstGeom prst="rect">
+                            <a:avLst/>
+                          </a:prstGeom>
+                          <a:noFill/>
+                          <a:ln w="6350">
+                            <a:noFill/>
+                          </a:ln>
+                        </wps:spPr>
+                        <wps:txbx>
+                          <w:txbxContent>
+                            <w:p>
+                              <w:r>
+                                <w:rPr>
+                                  <w:noProof/>
+                                </w:rPr>
+                                <w:drawing>
+                                  <wp:inline distT="0" distB="0" distL="0" distR="0" wp14:anchorId="42D72924" wp14:editId="53522FD4">
+                                    <wp:extent cx="1165860" cy="182880"/>
+                                    <wp:effectExtent l="0" t="0" r="0" b="7620"/>
+                                    <wp:docPr id="462" name="Imagen 462"/>
+                                    <wp:cNvGraphicFramePr>
+                                      <a:graphicFrameLocks xmlns:a="http://schemas.openxmlformats.org/drawingml/2006/main" noChangeAspect="1"/>
+                                    </wp:cNvGraphicFramePr>
+                                    <a:graphic xmlns:a="http://schemas.openxmlformats.org/drawingml/2006/main">
+                                      <a:graphicData uri="http://schemas.openxmlformats.org/drawingml/2006/picture">
+                                        <pic:pic xmlns:pic="http://schemas.openxmlformats.org/drawingml/2006/picture">
+                                          <pic:nvPicPr>
+                                            <pic:cNvPr id="0" name="Picture 14"/>
+                                            <pic:cNvPicPr>
+                                              <a:picLocks noChangeAspect="1" noChangeArrowheads="1"/>
+                                            </pic:cNvPicPr>
+                                          </pic:nvPicPr>
+                                          <pic:blipFill>
+                                            <a:blip r:embed="rId18">
+                                              <a:duotone>
+                                                <a:prstClr val="black"/>
+                                                <a:schemeClr val="accent5">
+                                                  <a:tint val="45000"/>
+                                                  <a:satMod val="400000"/>
+                                                </a:schemeClr>
+                                              </a:duotone>
+                                              <a:extLst>
+                                                <a:ext uri="{28A0092B-C50C-407E-A947-70E740481C1C}">
+                                                  <a14:useLocalDpi xmlns:a14="http://schemas.microsoft.com/office/drawing/2010/main" val="0"/>
+                                                </a:ext>
+                                              </a:extLst>
+                                            </a:blip>
+                                            <a:srcRect/>
+                                            <a:stretch>
+                                              <a:fillRect/>
+                                            </a:stretch>
+                                          </pic:blipFill>
+                                          <pic:spPr bwMode="auto">
+                                            <a:xfrm>
+                                              <a:off x="0" y="0"/>
+                                              <a:ext cx="1165860" cy="182880"/>
+                                            </a:xfrm>
+                                            <a:prstGeom prst="rect">
+                                              <a:avLst/>
+                                            </a:prstGeom>
+                                            <a:noFill/>
+                                            <a:ln>
+                                              <a:noFill/>
+                                            </a:ln>
+                                          </pic:spPr>
+                                        </pic:pic>
+                                      </a:graphicData>
+                                    </a:graphic>
+                                  </wp:inline>
+                                </w:drawing>
+                              </w:r>
+                            </w:p>
+                          </w:txbxContent>
+                        </wps:txbx>
+                        <wps:bodyPr rot="0" spcFirstLastPara="0" vertOverflow="overflow" horzOverflow="overflow" vert="horz" wrap="square" lIns="91440" tIns="45720" rIns="91440" bIns="45720" numCol="1" spcCol="0" rtlCol="0" fromWordArt="0" anchor="t" anchorCtr="0" forceAA="0" compatLnSpc="1">
+                          <a:prstTxWarp prst="textNoShape">
+                            <a:avLst/>
+                          </a:prstTxWarp>
+                          <a:noAutofit/>
+                        </wps:bodyPr>
+                      </wps:wsp>
+                      <wps:wsp>
+                        <wps:cNvPr id="461" name="Cuadro de texto 461"/>
+                        <wps:cNvSpPr txBox="1"/>
+                        <wps:spPr>
+                          <a:xfrm>
+                            <a:off x="0" y="0"/>
+                            <a:ext cx="563880" cy="464820"/>
+                          </a:xfrm>
+                          <a:prstGeom prst="rect">
+                            <a:avLst/>
+                          </a:prstGeom>
+                          <a:noFill/>
+                          <a:ln w="6350">
+                            <a:noFill/>
+                          </a:ln>
+                        </wps:spPr>
+                        <wps:txbx>
+                          <w:txbxContent>
+                            <w:p>
+                              <w:r>
+                                <w:rPr>
+                                  <w:noProof/>
+                                </w:rPr>
+                                <w:drawing>
+                                  <wp:inline distT="0" distB="0" distL="0" distR="0" wp14:anchorId="46E80400" wp14:editId="4DEE576E">
+                                    <wp:extent cx="335280" cy="335280"/>
+                                    <wp:effectExtent l="0" t="0" r="7620" b="7620"/>
+                                    <wp:docPr id="483" name="Imagen 483" descr="Información, Info, Consejos, Icono, png | PNGWing"/>
+                                    <wp:cNvGraphicFramePr>
+                                      <a:graphicFrameLocks xmlns:a="http://schemas.openxmlformats.org/drawingml/2006/main" noChangeAspect="1"/>
+                                    </wp:cNvGraphicFramePr>
+                                    <a:graphic xmlns:a="http://schemas.openxmlformats.org/drawingml/2006/main">
+                                      <a:graphicData uri="http://schemas.openxmlformats.org/drawingml/2006/picture">
+                                        <pic:pic xmlns:pic="http://schemas.openxmlformats.org/drawingml/2006/picture">
+                                          <pic:nvPicPr>
+                                            <pic:cNvPr id="0" name="Picture 12" descr="Información, Info, Consejos, Icono, png | PNGWing"/>
+                                            <pic:cNvPicPr>
+                                              <a:picLocks noChangeAspect="1" noChangeArrowheads="1"/>
+                                            </pic:cNvPicPr>
+                                          </pic:nvPicPr>
+                                          <pic:blipFill>
+                                            <a:blip r:embed="rId19">
+                                              <a:extLst>
+                                                <a:ext uri="{28A0092B-C50C-407E-A947-70E740481C1C}">
+                                                  <a14:useLocalDpi xmlns:a14="http://schemas.microsoft.com/office/drawing/2010/main" val="0"/>
+                                                </a:ext>
+                                              </a:extLst>
+                                            </a:blip>
+                                            <a:srcRect/>
+                                            <a:stretch>
+                                              <a:fillRect/>
+                                            </a:stretch>
+                                          </pic:blipFill>
+                                          <pic:spPr bwMode="auto">
+                                            <a:xfrm>
+                                              <a:off x="0" y="0"/>
+                                              <a:ext cx="335280" cy="335280"/>
+                                            </a:xfrm>
+                                            <a:prstGeom prst="ellipse">
+                                              <a:avLst/>
+                                            </a:prstGeom>
+                                            <a:noFill/>
+                                            <a:ln>
+                                              <a:noFill/>
+                                            </a:ln>
+                                          </pic:spPr>
+                                        </pic:pic>
+                                      </a:graphicData>
+                                    </a:graphic>
+                                  </wp:inline>
+                                </w:drawing>
+                              </w:r>
+                              <w:r>
+                                <w:rPr>
+                                  <w:noProof/>
+                                </w:rPr>
+                                <w:drawing>
+                                  <wp:inline distT="0" distB="0" distL="0" distR="0" wp14:anchorId="4B9CF239" wp14:editId="5F0557B0">
+                                    <wp:extent cx="335280" cy="335280"/>
+                                    <wp:effectExtent l="0" t="0" r="7620" b="7620"/>
+                                    <wp:docPr id="511" name="Imagen 511" descr="Información, Info, Consejos, Icono, png | PNGWing"/>
+                                    <wp:cNvGraphicFramePr>
+                                      <a:graphicFrameLocks xmlns:a="http://schemas.openxmlformats.org/drawingml/2006/main" noChangeAspect="1"/>
+                                    </wp:cNvGraphicFramePr>
+                                    <a:graphic xmlns:a="http://schemas.openxmlformats.org/drawingml/2006/main">
+                                      <a:graphicData uri="http://schemas.openxmlformats.org/drawingml/2006/picture">
+                                        <pic:pic xmlns:pic="http://schemas.openxmlformats.org/drawingml/2006/picture">
+                                          <pic:nvPicPr>
+                                            <pic:cNvPr id="0" name="Picture 12" descr="Información, Info, Consejos, Icono, png | PNGWing"/>
+                                            <pic:cNvPicPr>
+                                              <a:picLocks noChangeAspect="1" noChangeArrowheads="1"/>
+                                            </pic:cNvPicPr>
+                                          </pic:nvPicPr>
+                                          <pic:blipFill>
+                                            <a:blip r:embed="rId19">
+                                              <a:extLst>
+                                                <a:ext uri="{28A0092B-C50C-407E-A947-70E740481C1C}">
+                                                  <a14:useLocalDpi xmlns:a14="http://schemas.microsoft.com/office/drawing/2010/main" val="0"/>
+                                                </a:ext>
+                                              </a:extLst>
+                                            </a:blip>
+                                            <a:srcRect/>
+                                            <a:stretch>
+                                              <a:fillRect/>
+                                            </a:stretch>
+                                          </pic:blipFill>
+                                          <pic:spPr bwMode="auto">
+                                            <a:xfrm>
+                                              <a:off x="0" y="0"/>
+                                              <a:ext cx="335280" cy="335280"/>
+                                            </a:xfrm>
+                                            <a:prstGeom prst="ellipse">
+                                              <a:avLst/>
+                                            </a:prstGeom>
+                                            <a:noFill/>
+                                            <a:ln>
+                                              <a:noFill/>
+                                            </a:ln>
+                                          </pic:spPr>
+                                        </pic:pic>
+                                      </a:graphicData>
+                                    </a:graphic>
+                                  </wp:inline>
+                                </w:drawing>
+                              </w:r>
+                            </w:p>
+                          </w:txbxContent>
+                        </wps:txbx>
+                        <wps:bodyPr rot="0" spcFirstLastPara="0" vertOverflow="overflow" horzOverflow="overflow" vert="horz" wrap="square" lIns="91440" tIns="45720" rIns="91440" bIns="45720" numCol="1" spcCol="0" rtlCol="0" fromWordArt="0" anchor="t" anchorCtr="0" forceAA="0" compatLnSpc="1">
+                          <a:prstTxWarp prst="textNoShape">
+                            <a:avLst/>
+                          </a:prstTxWarp>
+                          <a:noAutofit/>
+                        </wps:bodyPr>
+                      </wps:wsp>
+                    </wpg:wgp>
+                  </a:graphicData>
+                </a:graphic>
+                <wp14:sizeRelH relativeFrom="margin">
+                  <wp14:pctWidth>0</wp14:pctWidth>
+                </wp14:sizeRelH>
+              </wp:anchor>
+            </w:drawing>
+          </mc:Choice>
+          <mc:Fallback>
+            <w:pict>
+              <v:group w14:anchorId="3FFF0B75" id="Grupo 458" o:spid="_x0000_s1074" style="position:absolute;margin-left:-37.15pt;margin-top:.25pt;width:183pt;height:39pt;z-index:251759616;mso-width-relative:margin" coordsize="23241,4953" o:gfxdata="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">
+                <v:shape id="Cuadro de texto 459" o:spid="_x0000_s1075" type="#_x0000_t202" style="position:absolute;left:2971;top:685;width:20270;height:4268;visibility:visible;mso-wrap-style:square;v-text-anchor:top" o:gfxdata="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" filled="f" stroked="f" strokeweight=".5pt">
+                  <v:textbox>
+                    <w:txbxContent>
+                      <w:p>
+                        <w:r>
+                          <w:rPr>
+                            <w:noProof/>
+                          </w:rPr>
+                          <w:drawing>
+                            <wp:inline distT="0" distB="0" distL="0" distR="0" wp14:anchorId="42D72924" wp14:editId="53522FD4">
+                              <wp:extent cx="1165860" cy="182880"/>
+                              <wp:effectExtent l="0" t="0" r="0" b="7620"/>
+                              <wp:docPr id="462" name="Imagen 462"/>
+                              <wp:cNvGraphicFramePr>
+                                <a:graphicFrameLocks xmlns:a="http://schemas.openxmlformats.org/drawingml/2006/main" noChangeAspect="1"/>
+                              </wp:cNvGraphicFramePr>
+                              <a:graphic xmlns:a="http://schemas.openxmlformats.org/drawingml/2006/main">
+                                <a:graphicData uri="http://schemas.openxmlformats.org/drawingml/2006/picture">
+                                  <pic:pic xmlns:pic="http://schemas.openxmlformats.org/drawingml/2006/picture">
+                                    <pic:nvPicPr>
+                                      <pic:cNvPr id="0" name="Picture 14"/>
+                                      <pic:cNvPicPr>
+                                        <a:picLocks noChangeAspect="1" noChangeArrowheads="1"/>
+                                      </pic:cNvPicPr>
+                                    </pic:nvPicPr>
+                                    <pic:blipFill>
+                                      <a:blip r:embed="rId18">
+                                        <a:duotone>
+                                          <a:prstClr val="black"/>
+                                          <a:schemeClr val="accent5">
+                                            <a:tint val="45000"/>
+                                            <a:satMod val="400000"/>
+                                          </a:schemeClr>
+                                        </a:duotone>
+                                        <a:extLst>
+                                          <a:ext uri="{28A0092B-C50C-407E-A947-70E740481C1C}">
+                                            <a14:useLocalDpi xmlns:a14="http://schemas.microsoft.com/office/drawing/2010/main" val="0"/>
+                                          </a:ext>
+                                        </a:extLst>
+                                      </a:blip>
+                                      <a:srcRect/>
+                                      <a:stretch>
+                                        <a:fillRect/>
+                                      </a:stretch>
+                                    </pic:blipFill>
+                                    <pic:spPr bwMode="auto">
+                                      <a:xfrm>
+                                        <a:off x="0" y="0"/>
+                                        <a:ext cx="1165860" cy="182880"/>
+                                      </a:xfrm>
+                                      <a:prstGeom prst="rect">
+                                        <a:avLst/>
+                                      </a:prstGeom>
+                                      <a:noFill/>
+                                      <a:ln>
+                                        <a:noFill/>
+                                      </a:ln>
+                                    </pic:spPr>
+                                  </pic:pic>
+                                </a:graphicData>
+                              </a:graphic>
+                            </wp:inline>
+                          </w:drawing>
+                        </w:r>
+                      </w:p>
+                    </w:txbxContent>
+                  </v:textbox>
+                </v:shape>
+                <v:shape id="Cuadro de texto 461" o:spid="_x0000_s1076" type="#_x0000_t202" style="position:absolute;width:5638;height:4648;visibility:visible;mso-wrap-style:square;v-text-anchor:top" o:gfxdata="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" filled="f" stroked="f" strokeweight=".5pt">
+                  <v:textbox>
+                    <w:txbxContent>
+                      <w:p>
+                        <w:r>
+                          <w:rPr>
+                            <w:noProof/>
+                          </w:rPr>
+                          <w:drawing>
+                            <wp:inline distT="0" distB="0" distL="0" distR="0" wp14:anchorId="46E80400" wp14:editId="4DEE576E">
+                              <wp:extent cx="335280" cy="335280"/>
+                              <wp:effectExtent l="0" t="0" r="7620" b="7620"/>
+                              <wp:docPr id="483" name="Imagen 483" descr="Información, Info, Consejos, Icono, png | PNGWing"/>
+                              <wp:cNvGraphicFramePr>
+                                <a:graphicFrameLocks xmlns:a="http://schemas.openxmlformats.org/drawingml/2006/main" noChangeAspect="1"/>
+                              </wp:cNvGraphicFramePr>
+                              <a:graphic xmlns:a="http://schemas.openxmlformats.org/drawingml/2006/main">
+                                <a:graphicData uri="http://schemas.openxmlformats.org/drawingml/2006/picture">
+                                  <pic:pic xmlns:pic="http://schemas.openxmlformats.org/drawingml/2006/picture">
+                                    <pic:nvPicPr>
+                                      <pic:cNvPr id="0" name="Picture 12" descr="Información, Info, Consejos, Icono, png | PNGWing"/>
+                                      <pic:cNvPicPr>
+                                        <a:picLocks noChangeAspect="1" noChangeArrowheads="1"/>
+                                      </pic:cNvPicPr>
+                                    </pic:nvPicPr>
+                                    <pic:blipFill>
+                                      <a:blip r:embed="rId19">
+                                        <a:extLst>
+                                          <a:ext uri="{28A0092B-C50C-407E-A947-70E740481C1C}">
+                                            <a14:useLocalDpi xmlns:a14="http://schemas.microsoft.com/office/drawing/2010/main" val="0"/>
+                                          </a:ext>
+                                        </a:extLst>
+                                      </a:blip>
+                                      <a:srcRect/>
+                                      <a:stretch>
+                                        <a:fillRect/>
+                                      </a:stretch>
+                                    </pic:blipFill>
+                                    <pic:spPr bwMode="auto">
+                                      <a:xfrm>
+                                        <a:off x="0" y="0"/>
+                                        <a:ext cx="335280" cy="335280"/>
+                                      </a:xfrm>
+                                      <a:prstGeom prst="ellipse">
+                                        <a:avLst/>
+                                      </a:prstGeom>
+                                      <a:noFill/>
+                                      <a:ln>
+                                        <a:noFill/>
+                                      </a:ln>
+                                    </pic:spPr>
+                                  </pic:pic>
+                                </a:graphicData>
+                              </a:graphic>
+                            </wp:inline>
+                          </w:drawing>
+                        </w:r>
+                        <w:r>
+                          <w:rPr>
+                            <w:noProof/>
+                          </w:rPr>
+                          <w:drawing>
+                            <wp:inline distT="0" distB="0" distL="0" distR="0" wp14:anchorId="4B9CF239" wp14:editId="5F0557B0">
+                              <wp:extent cx="335280" cy="335280"/>
+                              <wp:effectExtent l="0" t="0" r="7620" b="7620"/>
+                              <wp:docPr id="511" name="Imagen 511" descr="Información, Info, Consejos, Icono, png | PNGWing"/>
+                              <wp:cNvGraphicFramePr>
+                                <a:graphicFrameLocks xmlns:a="http://schemas.openxmlformats.org/drawingml/2006/main" noChangeAspect="1"/>
+                              </wp:cNvGraphicFramePr>
+                              <a:graphic xmlns:a="http://schemas.openxmlformats.org/drawingml/2006/main">
+                                <a:graphicData uri="http://schemas.openxmlformats.org/drawingml/2006/picture">
+                                  <pic:pic xmlns:pic="http://schemas.openxmlformats.org/drawingml/2006/picture">
+                                    <pic:nvPicPr>
+                                      <pic:cNvPr id="0" name="Picture 12" descr="Información, Info, Consejos, Icono, png | PNGWing"/>
+                                      <pic:cNvPicPr>
+                                        <a:picLocks noChangeAspect="1" noChangeArrowheads="1"/>
+                                      </pic:cNvPicPr>
+                                    </pic:nvPicPr>
+                                    <pic:blipFill>
+                                      <a:blip r:embed="rId19">
+                                        <a:extLst>
+                                          <a:ext uri="{28A0092B-C50C-407E-A947-70E740481C1C}">
+                                            <a14:useLocalDpi xmlns:a14="http://schemas.microsoft.com/office/drawing/2010/main" val="0"/>
+                                          </a:ext>
+                                        </a:extLst>
+                                      </a:blip>
+                                      <a:srcRect/>
+                                      <a:stretch>
+                                        <a:fillRect/>
+                                      </a:stretch>
+                                    </pic:blipFill>
+                                    <pic:spPr bwMode="auto">
+                                      <a:xfrm>
+                                        <a:off x="0" y="0"/>
+                                        <a:ext cx="335280" cy="335280"/>
+                                      </a:xfrm>
+                                      <a:prstGeom prst="ellipse">
+                                        <a:avLst/>
+                                      </a:prstGeom>
+                                      <a:noFill/>
+                                      <a:ln>
+                                        <a:noFill/>
+                                      </a:ln>
+                                    </pic:spPr>
+                                  </pic:pic>
+                                </a:graphicData>
+                              </a:graphic>
+                            </wp:inline>
+                          </w:drawing>
+                        </w:r>
+                      </w:p>
+                    </w:txbxContent>
+                  </v:textbox>
+                </v:shape>
+              </v:group>
+            </w:pict>
+          </mc:Fallback>
+        </mc:AlternateContent>
+      </w:r>
+      <w:r>
+        <w:rPr>
+          <w:rFonts w:ascii="Arial" w:hAnsi="Arial" w:cs="Arial"/>
+          <w:b/>
+          <w:bCs/>
+          <w:color w:val="000000" w:themeColor="text1"/>
+          <w:sz w:val="28"/>
+          <w:szCs w:val="28"/>
+        </w:rPr>
+        <w:br w:type="page"/>
+      </w:r>
+    </w:p>
+    <w:p>
+      <w:pPr>
         <w:pStyle w:val="Prrafodelista"/>
         <w:numPr>
           <w:ilvl w:val="0"/>
@@ -10367,6 +11737,7 @@
           <w:sz w:val="28"/>
           <w:szCs w:val="28"/>
         </w:rPr>
+        <w:lastRenderedPageBreak/>
         <w:t>Durante el tiempo de las clases a distancia, crees que aprendiste</w:t>
       </w:r>
       <w:r>
@@ -10400,16 +11771,16 @@
           <w:noProof/>
         </w:rPr>
         <w:drawing>
-          <wp:anchor distT="0" distB="0" distL="114300" distR="114300" simplePos="0" relativeHeight="251714560" behindDoc="0" locked="0" layoutInCell="1" allowOverlap="1" wp14:anchorId="765FBA54" wp14:editId="74B037E2">
+          <wp:anchor distT="0" distB="0" distL="114300" distR="114300" simplePos="0" relativeHeight="251714560" behindDoc="0" locked="0" layoutInCell="1" allowOverlap="1" wp14:anchorId="765FBA54" wp14:editId="4190D186">
             <wp:simplePos x="0" y="0"/>
             <wp:positionH relativeFrom="margin">
-              <wp:align>center</wp:align>
+              <wp:posOffset>-571500</wp:posOffset>
             </wp:positionH>
             <wp:positionV relativeFrom="paragraph">
-              <wp:posOffset>14605</wp:posOffset>
+              <wp:posOffset>24130</wp:posOffset>
             </wp:positionV>
-            <wp:extent cx="5299898" cy="3521872"/>
-            <wp:effectExtent l="0" t="0" r="0" b="2540"/>
+            <wp:extent cx="4752753" cy="3158284"/>
+            <wp:effectExtent l="0" t="0" r="0" b="4445"/>
             <wp:wrapNone/>
             <wp:docPr id="12" name="Imagen 12" descr="Gráfico, Gráfico circular&#10;&#10;Descripción generada automáticamente"/>
             <wp:cNvGraphicFramePr>
@@ -10437,7 +11808,7 @@
                   <pic:spPr>
                     <a:xfrm>
                       <a:off x="0" y="0"/>
-                      <a:ext cx="5299898" cy="3521872"/>
+                      <a:ext cx="4752753" cy="3158284"/>
                     </a:xfrm>
                     <a:prstGeom prst="rect">
                       <a:avLst/>
@@ -10470,6 +11841,579 @@
           <w:szCs w:val="28"/>
         </w:rPr>
       </w:pPr>
+      <w:r>
+        <w:rPr>
+          <w:rFonts w:ascii="Arial" w:hAnsi="Arial" w:cs="Arial"/>
+          <w:b/>
+          <w:bCs/>
+          <w:noProof/>
+          <w:color w:val="000000" w:themeColor="text1"/>
+          <w:sz w:val="28"/>
+          <w:szCs w:val="28"/>
+        </w:rPr>
+        <mc:AlternateContent>
+          <mc:Choice Requires="wps">
+            <w:drawing>
+              <wp:anchor distT="0" distB="0" distL="114300" distR="114300" simplePos="0" relativeHeight="251765760" behindDoc="0" locked="0" layoutInCell="1" allowOverlap="1" wp14:anchorId="78378704" wp14:editId="44F73669">
+                <wp:simplePos x="0" y="0"/>
+                <wp:positionH relativeFrom="margin">
+                  <wp:posOffset>3523615</wp:posOffset>
+                </wp:positionH>
+                <wp:positionV relativeFrom="paragraph">
+                  <wp:posOffset>180340</wp:posOffset>
+                </wp:positionV>
+                <wp:extent cx="2603500" cy="2997200"/>
+                <wp:effectExtent l="0" t="0" r="0" b="0"/>
+                <wp:wrapNone/>
+                <wp:docPr id="1043" name="Cuadro de texto 1043"/>
+                <wp:cNvGraphicFramePr/>
+                <a:graphic xmlns:a="http://schemas.openxmlformats.org/drawingml/2006/main">
+                  <a:graphicData uri="http://schemas.microsoft.com/office/word/2010/wordprocessingShape">
+                    <wps:wsp>
+                      <wps:cNvSpPr txBox="1"/>
+                      <wps:spPr>
+                        <a:xfrm>
+                          <a:off x="0" y="0"/>
+                          <a:ext cx="2603500" cy="2997200"/>
+                        </a:xfrm>
+                        <a:prstGeom prst="rect">
+                          <a:avLst/>
+                        </a:prstGeom>
+                        <a:noFill/>
+                        <a:ln w="6350">
+                          <a:noFill/>
+                        </a:ln>
+                      </wps:spPr>
+                      <wps:txbx>
+                        <w:txbxContent>
+                          <w:p/>
+                          <w:p>
+                            <w:pPr>
+                              <w:spacing w:line="360" w:lineRule="auto"/>
+                              <w:jc w:val="both"/>
+                              <w:rPr>
+                                <w:rFonts w:ascii="Arial" w:hAnsi="Arial" w:cs="Arial"/>
+                                <w:sz w:val="24"/>
+                                <w:szCs w:val="24"/>
+                              </w:rPr>
+                            </w:pPr>
+                            <w:r>
+                              <w:rPr>
+                                <w:rFonts w:ascii="Arial" w:hAnsi="Arial" w:cs="Arial"/>
+                                <w:sz w:val="24"/>
+                                <w:szCs w:val="24"/>
+                              </w:rPr>
+                              <w:t>El 43% de los estudiantes consideraron que aprendieron los mismo que si hubieran estado en presencial, mientras que el 41% piensa que no aprendió menos estando en clases virtuales y que tal vez hubiera aprendido más estando presencial y solo un 16% opina que aprendió en virtual que si asistiera a presencialmente.</w:t>
+                            </w:r>
+                          </w:p>
+                        </w:txbxContent>
+                      </wps:txbx>
+                      <wps:bodyPr rot="0" spcFirstLastPara="0" vertOverflow="overflow" horzOverflow="overflow" vert="horz" wrap="square" lIns="91440" tIns="45720" rIns="91440" bIns="45720" numCol="1" spcCol="0" rtlCol="0" fromWordArt="0" anchor="t" anchorCtr="0" forceAA="0" compatLnSpc="1">
+                        <a:prstTxWarp prst="textNoShape">
+                          <a:avLst/>
+                        </a:prstTxWarp>
+                        <a:noAutofit/>
+                      </wps:bodyPr>
+                    </wps:wsp>
+                  </a:graphicData>
+                </a:graphic>
+                <wp14:sizeRelH relativeFrom="margin">
+                  <wp14:pctWidth>0</wp14:pctWidth>
+                </wp14:sizeRelH>
+                <wp14:sizeRelV relativeFrom="margin">
+                  <wp14:pctHeight>0</wp14:pctHeight>
+                </wp14:sizeRelV>
+              </wp:anchor>
+            </w:drawing>
+          </mc:Choice>
+          <mc:Fallback>
+            <w:pict>
+              <v:shape w14:anchorId="78378704" id="Cuadro de texto 1043" o:spid="_x0000_s1077" type="#_x0000_t202" style="position:absolute;left:0;text-align:left;margin-left:277.45pt;margin-top:14.2pt;width:205pt;height:236pt;z-index:251765760;visibility:visible;mso-wrap-style:square;mso-width-percent:0;mso-height-percent:0;mso-wrap-distance-left:9pt;mso-wrap-distance-top:0;mso-wrap-distance-right:9pt;mso-wrap-distance-bottom:0;mso-position-horizontal:absolute;mso-position-horizontal-relative:margin;mso-position-vertical:absolute;mso-position-vertical-relative:text;mso-width-percent:0;mso-height-percent:0;mso-width-relative:margin;mso-height-relative:margin;v-text-anchor:top" o:gfxdata="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" filled="f" stroked="f" strokeweight=".5pt">
+                <v:textbox>
+                  <w:txbxContent>
+                    <w:p/>
+                    <w:p>
+                      <w:pPr>
+                        <w:spacing w:line="360" w:lineRule="auto"/>
+                        <w:jc w:val="both"/>
+                        <w:rPr>
+                          <w:rFonts w:ascii="Arial" w:hAnsi="Arial" w:cs="Arial"/>
+                          <w:sz w:val="24"/>
+                          <w:szCs w:val="24"/>
+                        </w:rPr>
+                      </w:pPr>
+                      <w:r>
+                        <w:rPr>
+                          <w:rFonts w:ascii="Arial" w:hAnsi="Arial" w:cs="Arial"/>
+                          <w:sz w:val="24"/>
+                          <w:szCs w:val="24"/>
+                        </w:rPr>
+                        <w:t>El 43% de los estudiantes consideraron que aprendieron los mismo que si hubieran estado en presencial, mientras que el 41% piensa que no aprendió menos estando en clases virtuales y que tal vez hubiera aprendido más estando presencial y solo un 16% opina que aprendió en virtual que si asistiera a presencialmente.</w:t>
+                      </w:r>
+                    </w:p>
+                  </w:txbxContent>
+                </v:textbox>
+                <w10:wrap anchorx="margin"/>
+              </v:shape>
+            </w:pict>
+          </mc:Fallback>
+        </mc:AlternateContent>
+      </w:r>
+      <w:r>
+        <w:rPr>
+          <w:noProof/>
+        </w:rPr>
+        <mc:AlternateContent>
+          <mc:Choice Requires="wpg">
+            <w:drawing>
+              <wp:anchor distT="0" distB="0" distL="114300" distR="114300" simplePos="0" relativeHeight="251763712" behindDoc="0" locked="0" layoutInCell="1" allowOverlap="1" wp14:anchorId="70AF637B" wp14:editId="3987855B">
+                <wp:simplePos x="0" y="0"/>
+                <wp:positionH relativeFrom="column">
+                  <wp:posOffset>3454400</wp:posOffset>
+                </wp:positionH>
+                <wp:positionV relativeFrom="paragraph">
+                  <wp:posOffset>37465</wp:posOffset>
+                </wp:positionV>
+                <wp:extent cx="2324100" cy="495300"/>
+                <wp:effectExtent l="0" t="0" r="0" b="0"/>
+                <wp:wrapNone/>
+                <wp:docPr id="1025" name="Grupo 1025"/>
+                <wp:cNvGraphicFramePr/>
+                <a:graphic xmlns:a="http://schemas.openxmlformats.org/drawingml/2006/main">
+                  <a:graphicData uri="http://schemas.microsoft.com/office/word/2010/wordprocessingGroup">
+                    <wpg:wgp>
+                      <wpg:cNvGrpSpPr/>
+                      <wpg:grpSpPr>
+                        <a:xfrm>
+                          <a:off x="0" y="0"/>
+                          <a:ext cx="2324100" cy="495300"/>
+                          <a:chOff x="0" y="0"/>
+                          <a:chExt cx="2324100" cy="495300"/>
+                        </a:xfrm>
+                      </wpg:grpSpPr>
+                      <wps:wsp>
+                        <wps:cNvPr id="1026" name="Cuadro de texto 1026"/>
+                        <wps:cNvSpPr txBox="1"/>
+                        <wps:spPr>
+                          <a:xfrm>
+                            <a:off x="297180" y="68580"/>
+                            <a:ext cx="2026920" cy="426720"/>
+                          </a:xfrm>
+                          <a:prstGeom prst="rect">
+                            <a:avLst/>
+                          </a:prstGeom>
+                          <a:noFill/>
+                          <a:ln w="6350">
+                            <a:noFill/>
+                          </a:ln>
+                        </wps:spPr>
+                        <wps:txbx>
+                          <w:txbxContent>
+                            <w:p>
+                              <w:r>
+                                <w:rPr>
+                                  <w:noProof/>
+                                </w:rPr>
+                                <w:drawing>
+                                  <wp:inline distT="0" distB="0" distL="0" distR="0" wp14:anchorId="6A55B650" wp14:editId="754014F8">
+                                    <wp:extent cx="1165860" cy="182880"/>
+                                    <wp:effectExtent l="0" t="0" r="0" b="7620"/>
+                                    <wp:docPr id="1037" name="Imagen 1037"/>
+                                    <wp:cNvGraphicFramePr>
+                                      <a:graphicFrameLocks xmlns:a="http://schemas.openxmlformats.org/drawingml/2006/main" noChangeAspect="1"/>
+                                    </wp:cNvGraphicFramePr>
+                                    <a:graphic xmlns:a="http://schemas.openxmlformats.org/drawingml/2006/main">
+                                      <a:graphicData uri="http://schemas.openxmlformats.org/drawingml/2006/picture">
+                                        <pic:pic xmlns:pic="http://schemas.openxmlformats.org/drawingml/2006/picture">
+                                          <pic:nvPicPr>
+                                            <pic:cNvPr id="0" name="Picture 14"/>
+                                            <pic:cNvPicPr>
+                                              <a:picLocks noChangeAspect="1" noChangeArrowheads="1"/>
+                                            </pic:cNvPicPr>
+                                          </pic:nvPicPr>
+                                          <pic:blipFill>
+                                            <a:blip r:embed="rId18">
+                                              <a:duotone>
+                                                <a:prstClr val="black"/>
+                                                <a:schemeClr val="accent5">
+                                                  <a:tint val="45000"/>
+                                                  <a:satMod val="400000"/>
+                                                </a:schemeClr>
+                                              </a:duotone>
+                                              <a:extLst>
+                                                <a:ext uri="{28A0092B-C50C-407E-A947-70E740481C1C}">
+                                                  <a14:useLocalDpi xmlns:a14="http://schemas.microsoft.com/office/drawing/2010/main" val="0"/>
+                                                </a:ext>
+                                              </a:extLst>
+                                            </a:blip>
+                                            <a:srcRect/>
+                                            <a:stretch>
+                                              <a:fillRect/>
+                                            </a:stretch>
+                                          </pic:blipFill>
+                                          <pic:spPr bwMode="auto">
+                                            <a:xfrm>
+                                              <a:off x="0" y="0"/>
+                                              <a:ext cx="1165860" cy="182880"/>
+                                            </a:xfrm>
+                                            <a:prstGeom prst="rect">
+                                              <a:avLst/>
+                                            </a:prstGeom>
+                                            <a:noFill/>
+                                            <a:ln>
+                                              <a:noFill/>
+                                            </a:ln>
+                                          </pic:spPr>
+                                        </pic:pic>
+                                      </a:graphicData>
+                                    </a:graphic>
+                                  </wp:inline>
+                                </w:drawing>
+                              </w:r>
+                            </w:p>
+                          </w:txbxContent>
+                        </wps:txbx>
+                        <wps:bodyPr rot="0" spcFirstLastPara="0" vertOverflow="overflow" horzOverflow="overflow" vert="horz" wrap="square" lIns="91440" tIns="45720" rIns="91440" bIns="45720" numCol="1" spcCol="0" rtlCol="0" fromWordArt="0" anchor="t" anchorCtr="0" forceAA="0" compatLnSpc="1">
+                          <a:prstTxWarp prst="textNoShape">
+                            <a:avLst/>
+                          </a:prstTxWarp>
+                          <a:noAutofit/>
+                        </wps:bodyPr>
+                      </wps:wsp>
+                      <wps:wsp>
+                        <wps:cNvPr id="1027" name="Cuadro de texto 1027"/>
+                        <wps:cNvSpPr txBox="1"/>
+                        <wps:spPr>
+                          <a:xfrm>
+                            <a:off x="0" y="0"/>
+                            <a:ext cx="563880" cy="464820"/>
+                          </a:xfrm>
+                          <a:prstGeom prst="rect">
+                            <a:avLst/>
+                          </a:prstGeom>
+                          <a:noFill/>
+                          <a:ln w="6350">
+                            <a:noFill/>
+                          </a:ln>
+                        </wps:spPr>
+                        <wps:txbx>
+                          <w:txbxContent>
+                            <w:p>
+                              <w:r>
+                                <w:rPr>
+                                  <w:noProof/>
+                                </w:rPr>
+                                <w:drawing>
+                                  <wp:inline distT="0" distB="0" distL="0" distR="0" wp14:anchorId="49C252A3" wp14:editId="3EE91600">
+                                    <wp:extent cx="335280" cy="335280"/>
+                                    <wp:effectExtent l="0" t="0" r="7620" b="7620"/>
+                                    <wp:docPr id="1039" name="Imagen 1039" descr="Información, Info, Consejos, Icono, png | PNGWing"/>
+                                    <wp:cNvGraphicFramePr>
+                                      <a:graphicFrameLocks xmlns:a="http://schemas.openxmlformats.org/drawingml/2006/main" noChangeAspect="1"/>
+                                    </wp:cNvGraphicFramePr>
+                                    <a:graphic xmlns:a="http://schemas.openxmlformats.org/drawingml/2006/main">
+                                      <a:graphicData uri="http://schemas.openxmlformats.org/drawingml/2006/picture">
+                                        <pic:pic xmlns:pic="http://schemas.openxmlformats.org/drawingml/2006/picture">
+                                          <pic:nvPicPr>
+                                            <pic:cNvPr id="0" name="Picture 12" descr="Información, Info, Consejos, Icono, png | PNGWing"/>
+                                            <pic:cNvPicPr>
+                                              <a:picLocks noChangeAspect="1" noChangeArrowheads="1"/>
+                                            </pic:cNvPicPr>
+                                          </pic:nvPicPr>
+                                          <pic:blipFill>
+                                            <a:blip r:embed="rId19">
+                                              <a:extLst>
+                                                <a:ext uri="{28A0092B-C50C-407E-A947-70E740481C1C}">
+                                                  <a14:useLocalDpi xmlns:a14="http://schemas.microsoft.com/office/drawing/2010/main" val="0"/>
+                                                </a:ext>
+                                              </a:extLst>
+                                            </a:blip>
+                                            <a:srcRect/>
+                                            <a:stretch>
+                                              <a:fillRect/>
+                                            </a:stretch>
+                                          </pic:blipFill>
+                                          <pic:spPr bwMode="auto">
+                                            <a:xfrm>
+                                              <a:off x="0" y="0"/>
+                                              <a:ext cx="335280" cy="335280"/>
+                                            </a:xfrm>
+                                            <a:prstGeom prst="ellipse">
+                                              <a:avLst/>
+                                            </a:prstGeom>
+                                            <a:noFill/>
+                                            <a:ln>
+                                              <a:noFill/>
+                                            </a:ln>
+                                          </pic:spPr>
+                                        </pic:pic>
+                                      </a:graphicData>
+                                    </a:graphic>
+                                  </wp:inline>
+                                </w:drawing>
+                              </w:r>
+                              <w:r>
+                                <w:rPr>
+                                  <w:noProof/>
+                                </w:rPr>
+                                <w:drawing>
+                                  <wp:inline distT="0" distB="0" distL="0" distR="0" wp14:anchorId="0EFDCF3A" wp14:editId="3A0393A7">
+                                    <wp:extent cx="335280" cy="335280"/>
+                                    <wp:effectExtent l="0" t="0" r="7620" b="7620"/>
+                                    <wp:docPr id="1040" name="Imagen 1040" descr="Información, Info, Consejos, Icono, png | PNGWing"/>
+                                    <wp:cNvGraphicFramePr>
+                                      <a:graphicFrameLocks xmlns:a="http://schemas.openxmlformats.org/drawingml/2006/main" noChangeAspect="1"/>
+                                    </wp:cNvGraphicFramePr>
+                                    <a:graphic xmlns:a="http://schemas.openxmlformats.org/drawingml/2006/main">
+                                      <a:graphicData uri="http://schemas.openxmlformats.org/drawingml/2006/picture">
+                                        <pic:pic xmlns:pic="http://schemas.openxmlformats.org/drawingml/2006/picture">
+                                          <pic:nvPicPr>
+                                            <pic:cNvPr id="0" name="Picture 12" descr="Información, Info, Consejos, Icono, png | PNGWing"/>
+                                            <pic:cNvPicPr>
+                                              <a:picLocks noChangeAspect="1" noChangeArrowheads="1"/>
+                                            </pic:cNvPicPr>
+                                          </pic:nvPicPr>
+                                          <pic:blipFill>
+                                            <a:blip r:embed="rId19">
+                                              <a:extLst>
+                                                <a:ext uri="{28A0092B-C50C-407E-A947-70E740481C1C}">
+                                                  <a14:useLocalDpi xmlns:a14="http://schemas.microsoft.com/office/drawing/2010/main" val="0"/>
+                                                </a:ext>
+                                              </a:extLst>
+                                            </a:blip>
+                                            <a:srcRect/>
+                                            <a:stretch>
+                                              <a:fillRect/>
+                                            </a:stretch>
+                                          </pic:blipFill>
+                                          <pic:spPr bwMode="auto">
+                                            <a:xfrm>
+                                              <a:off x="0" y="0"/>
+                                              <a:ext cx="335280" cy="335280"/>
+                                            </a:xfrm>
+                                            <a:prstGeom prst="ellipse">
+                                              <a:avLst/>
+                                            </a:prstGeom>
+                                            <a:noFill/>
+                                            <a:ln>
+                                              <a:noFill/>
+                                            </a:ln>
+                                          </pic:spPr>
+                                        </pic:pic>
+                                      </a:graphicData>
+                                    </a:graphic>
+                                  </wp:inline>
+                                </w:drawing>
+                              </w:r>
+                            </w:p>
+                          </w:txbxContent>
+                        </wps:txbx>
+                        <wps:bodyPr rot="0" spcFirstLastPara="0" vertOverflow="overflow" horzOverflow="overflow" vert="horz" wrap="square" lIns="91440" tIns="45720" rIns="91440" bIns="45720" numCol="1" spcCol="0" rtlCol="0" fromWordArt="0" anchor="t" anchorCtr="0" forceAA="0" compatLnSpc="1">
+                          <a:prstTxWarp prst="textNoShape">
+                            <a:avLst/>
+                          </a:prstTxWarp>
+                          <a:noAutofit/>
+                        </wps:bodyPr>
+                      </wps:wsp>
+                    </wpg:wgp>
+                  </a:graphicData>
+                </a:graphic>
+                <wp14:sizeRelH relativeFrom="margin">
+                  <wp14:pctWidth>0</wp14:pctWidth>
+                </wp14:sizeRelH>
+              </wp:anchor>
+            </w:drawing>
+          </mc:Choice>
+          <mc:Fallback>
+            <w:pict>
+              <v:group w14:anchorId="70AF637B" id="Grupo 1025" o:spid="_x0000_s1078" style="position:absolute;left:0;text-align:left;margin-left:272pt;margin-top:2.95pt;width:183pt;height:39pt;z-index:251763712;mso-width-relative:margin" coordsize="23241,4953" o:gfxdata="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">
+                <v:shape id="Cuadro de texto 1026" o:spid="_x0000_s1079" type="#_x0000_t202" style="position:absolute;left:2971;top:685;width:20270;height:4268;visibility:visible;mso-wrap-style:square;v-text-anchor:top" o:gfxdata="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" filled="f" stroked="f" strokeweight=".5pt">
+                  <v:textbox>
+                    <w:txbxContent>
+                      <w:p>
+                        <w:r>
+                          <w:rPr>
+                            <w:noProof/>
+                          </w:rPr>
+                          <w:drawing>
+                            <wp:inline distT="0" distB="0" distL="0" distR="0" wp14:anchorId="6A55B650" wp14:editId="754014F8">
+                              <wp:extent cx="1165860" cy="182880"/>
+                              <wp:effectExtent l="0" t="0" r="0" b="7620"/>
+                              <wp:docPr id="1037" name="Imagen 1037"/>
+                              <wp:cNvGraphicFramePr>
+                                <a:graphicFrameLocks xmlns:a="http://schemas.openxmlformats.org/drawingml/2006/main" noChangeAspect="1"/>
+                              </wp:cNvGraphicFramePr>
+                              <a:graphic xmlns:a="http://schemas.openxmlformats.org/drawingml/2006/main">
+                                <a:graphicData uri="http://schemas.openxmlformats.org/drawingml/2006/picture">
+                                  <pic:pic xmlns:pic="http://schemas.openxmlformats.org/drawingml/2006/picture">
+                                    <pic:nvPicPr>
+                                      <pic:cNvPr id="0" name="Picture 14"/>
+                                      <pic:cNvPicPr>
+                                        <a:picLocks noChangeAspect="1" noChangeArrowheads="1"/>
+                                      </pic:cNvPicPr>
+                                    </pic:nvPicPr>
+                                    <pic:blipFill>
+                                      <a:blip r:embed="rId18">
+                                        <a:duotone>
+                                          <a:prstClr val="black"/>
+                                          <a:schemeClr val="accent5">
+                                            <a:tint val="45000"/>
+                                            <a:satMod val="400000"/>
+                                          </a:schemeClr>
+                                        </a:duotone>
+                                        <a:extLst>
+                                          <a:ext uri="{28A0092B-C50C-407E-A947-70E740481C1C}">
+                                            <a14:useLocalDpi xmlns:a14="http://schemas.microsoft.com/office/drawing/2010/main" val="0"/>
+                                          </a:ext>
+                                        </a:extLst>
+                                      </a:blip>
+                                      <a:srcRect/>
+                                      <a:stretch>
+                                        <a:fillRect/>
+                                      </a:stretch>
+                                    </pic:blipFill>
+                                    <pic:spPr bwMode="auto">
+                                      <a:xfrm>
+                                        <a:off x="0" y="0"/>
+                                        <a:ext cx="1165860" cy="182880"/>
+                                      </a:xfrm>
+                                      <a:prstGeom prst="rect">
+                                        <a:avLst/>
+                                      </a:prstGeom>
+                                      <a:noFill/>
+                                      <a:ln>
+                                        <a:noFill/>
+                                      </a:ln>
+                                    </pic:spPr>
+                                  </pic:pic>
+                                </a:graphicData>
+                              </a:graphic>
+                            </wp:inline>
+                          </w:drawing>
+                        </w:r>
+                      </w:p>
+                    </w:txbxContent>
+                  </v:textbox>
+                </v:shape>
+                <v:shape id="Cuadro de texto 1027" o:spid="_x0000_s1080" type="#_x0000_t202" style="position:absolute;width:5638;height:4648;visibility:visible;mso-wrap-style:square;v-text-anchor:top" o:gfxdata="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" filled="f" stroked="f" strokeweight=".5pt">
+                  <v:textbox>
+                    <w:txbxContent>
+                      <w:p>
+                        <w:r>
+                          <w:rPr>
+                            <w:noProof/>
+                          </w:rPr>
+                          <w:drawing>
+                            <wp:inline distT="0" distB="0" distL="0" distR="0" wp14:anchorId="49C252A3" wp14:editId="3EE91600">
+                              <wp:extent cx="335280" cy="335280"/>
+                              <wp:effectExtent l="0" t="0" r="7620" b="7620"/>
+                              <wp:docPr id="1039" name="Imagen 1039" descr="Información, Info, Consejos, Icono, png | PNGWing"/>
+                              <wp:cNvGraphicFramePr>
+                                <a:graphicFrameLocks xmlns:a="http://schemas.openxmlformats.org/drawingml/2006/main" noChangeAspect="1"/>
+                              </wp:cNvGraphicFramePr>
+                              <a:graphic xmlns:a="http://schemas.openxmlformats.org/drawingml/2006/main">
+                                <a:graphicData uri="http://schemas.openxmlformats.org/drawingml/2006/picture">
+                                  <pic:pic xmlns:pic="http://schemas.openxmlformats.org/drawingml/2006/picture">
+                                    <pic:nvPicPr>
+                                      <pic:cNvPr id="0" name="Picture 12" descr="Información, Info, Consejos, Icono, png | PNGWing"/>
+                                      <pic:cNvPicPr>
+                                        <a:picLocks noChangeAspect="1" noChangeArrowheads="1"/>
+                                      </pic:cNvPicPr>
+                                    </pic:nvPicPr>
+                                    <pic:blipFill>
+                                      <a:blip r:embed="rId19">
+                                        <a:extLst>
+                                          <a:ext uri="{28A0092B-C50C-407E-A947-70E740481C1C}">
+                                            <a14:useLocalDpi xmlns:a14="http://schemas.microsoft.com/office/drawing/2010/main" val="0"/>
+                                          </a:ext>
+                                        </a:extLst>
+                                      </a:blip>
+                                      <a:srcRect/>
+                                      <a:stretch>
+                                        <a:fillRect/>
+                                      </a:stretch>
+                                    </pic:blipFill>
+                                    <pic:spPr bwMode="auto">
+                                      <a:xfrm>
+                                        <a:off x="0" y="0"/>
+                                        <a:ext cx="335280" cy="335280"/>
+                                      </a:xfrm>
+                                      <a:prstGeom prst="ellipse">
+                                        <a:avLst/>
+                                      </a:prstGeom>
+                                      <a:noFill/>
+                                      <a:ln>
+                                        <a:noFill/>
+                                      </a:ln>
+                                    </pic:spPr>
+                                  </pic:pic>
+                                </a:graphicData>
+                              </a:graphic>
+                            </wp:inline>
+                          </w:drawing>
+                        </w:r>
+                        <w:r>
+                          <w:rPr>
+                            <w:noProof/>
+                          </w:rPr>
+                          <w:drawing>
+                            <wp:inline distT="0" distB="0" distL="0" distR="0" wp14:anchorId="0EFDCF3A" wp14:editId="3A0393A7">
+                              <wp:extent cx="335280" cy="335280"/>
+                              <wp:effectExtent l="0" t="0" r="7620" b="7620"/>
+                              <wp:docPr id="1040" name="Imagen 1040" descr="Información, Info, Consejos, Icono, png | PNGWing"/>
+                              <wp:cNvGraphicFramePr>
+                                <a:graphicFrameLocks xmlns:a="http://schemas.openxmlformats.org/drawingml/2006/main" noChangeAspect="1"/>
+                              </wp:cNvGraphicFramePr>
+                              <a:graphic xmlns:a="http://schemas.openxmlformats.org/drawingml/2006/main">
+                                <a:graphicData uri="http://schemas.openxmlformats.org/drawingml/2006/picture">
+                                  <pic:pic xmlns:pic="http://schemas.openxmlformats.org/drawingml/2006/picture">
+                                    <pic:nvPicPr>
+                                      <pic:cNvPr id="0" name="Picture 12" descr="Información, Info, Consejos, Icono, png | PNGWing"/>
+                                      <pic:cNvPicPr>
+                                        <a:picLocks noChangeAspect="1" noChangeArrowheads="1"/>
+                                      </pic:cNvPicPr>
+                                    </pic:nvPicPr>
+                                    <pic:blipFill>
+                                      <a:blip r:embed="rId19">
+                                        <a:extLst>
+                                          <a:ext uri="{28A0092B-C50C-407E-A947-70E740481C1C}">
+                                            <a14:useLocalDpi xmlns:a14="http://schemas.microsoft.com/office/drawing/2010/main" val="0"/>
+                                          </a:ext>
+                                        </a:extLst>
+                                      </a:blip>
+                                      <a:srcRect/>
+                                      <a:stretch>
+                                        <a:fillRect/>
+                                      </a:stretch>
+                                    </pic:blipFill>
+                                    <pic:spPr bwMode="auto">
+                                      <a:xfrm>
+                                        <a:off x="0" y="0"/>
+                                        <a:ext cx="335280" cy="335280"/>
+                                      </a:xfrm>
+                                      <a:prstGeom prst="ellipse">
+                                        <a:avLst/>
+                                      </a:prstGeom>
+                                      <a:noFill/>
+                                      <a:ln>
+                                        <a:noFill/>
+                                      </a:ln>
+                                    </pic:spPr>
+                                  </pic:pic>
+                                </a:graphicData>
+                              </a:graphic>
+                            </wp:inline>
+                          </w:drawing>
+                        </w:r>
+                      </w:p>
+                    </w:txbxContent>
+                  </v:textbox>
+                </v:shape>
+              </v:group>
+            </w:pict>
+          </mc:Fallback>
+        </mc:AlternateContent>
+      </w:r>
     </w:p>
     <w:p>
       <w:pPr>
@@ -10641,14 +12585,493 @@
       </w:pPr>
       <w:r>
         <w:rPr>
-          <w:rFonts w:ascii="Arial" w:hAnsi="Arial" w:cs="Arial"/>
-          <w:b/>
-          <w:bCs/>
-          <w:color w:val="000000" w:themeColor="text1"/>
-          <w:sz w:val="28"/>
-          <w:szCs w:val="28"/>
-        </w:rPr>
-        <w:t>Extrañabas convivir con tus maestras y maestros.</w:t>
+          <w:noProof/>
+        </w:rPr>
+        <mc:AlternateContent>
+          <mc:Choice Requires="wpg">
+            <w:drawing>
+              <wp:anchor distT="0" distB="0" distL="114300" distR="114300" simplePos="0" relativeHeight="251767808" behindDoc="0" locked="0" layoutInCell="1" allowOverlap="1" wp14:anchorId="3ACF96B0" wp14:editId="4E02834D">
+                <wp:simplePos x="0" y="0"/>
+                <wp:positionH relativeFrom="column">
+                  <wp:posOffset>-423081</wp:posOffset>
+                </wp:positionH>
+                <wp:positionV relativeFrom="paragraph">
+                  <wp:posOffset>313529</wp:posOffset>
+                </wp:positionV>
+                <wp:extent cx="2324100" cy="495300"/>
+                <wp:effectExtent l="0" t="0" r="0" b="0"/>
+                <wp:wrapNone/>
+                <wp:docPr id="1044" name="Grupo 1044"/>
+                <wp:cNvGraphicFramePr/>
+                <a:graphic xmlns:a="http://schemas.openxmlformats.org/drawingml/2006/main">
+                  <a:graphicData uri="http://schemas.microsoft.com/office/word/2010/wordprocessingGroup">
+                    <wpg:wgp>
+                      <wpg:cNvGrpSpPr/>
+                      <wpg:grpSpPr>
+                        <a:xfrm>
+                          <a:off x="0" y="0"/>
+                          <a:ext cx="2324100" cy="495300"/>
+                          <a:chOff x="0" y="0"/>
+                          <a:chExt cx="2324100" cy="495300"/>
+                        </a:xfrm>
+                      </wpg:grpSpPr>
+                      <wps:wsp>
+                        <wps:cNvPr id="1045" name="Cuadro de texto 1045"/>
+                        <wps:cNvSpPr txBox="1"/>
+                        <wps:spPr>
+                          <a:xfrm>
+                            <a:off x="297180" y="68580"/>
+                            <a:ext cx="2026920" cy="426720"/>
+                          </a:xfrm>
+                          <a:prstGeom prst="rect">
+                            <a:avLst/>
+                          </a:prstGeom>
+                          <a:noFill/>
+                          <a:ln w="6350">
+                            <a:noFill/>
+                          </a:ln>
+                        </wps:spPr>
+                        <wps:txbx>
+                          <w:txbxContent>
+                            <w:p>
+                              <w:r>
+                                <w:rPr>
+                                  <w:noProof/>
+                                </w:rPr>
+                                <w:drawing>
+                                  <wp:inline distT="0" distB="0" distL="0" distR="0" wp14:anchorId="1F0F1117" wp14:editId="200F541B">
+                                    <wp:extent cx="1165860" cy="182880"/>
+                                    <wp:effectExtent l="0" t="0" r="0" b="7620"/>
+                                    <wp:docPr id="1047" name="Imagen 1047"/>
+                                    <wp:cNvGraphicFramePr>
+                                      <a:graphicFrameLocks xmlns:a="http://schemas.openxmlformats.org/drawingml/2006/main" noChangeAspect="1"/>
+                                    </wp:cNvGraphicFramePr>
+                                    <a:graphic xmlns:a="http://schemas.openxmlformats.org/drawingml/2006/main">
+                                      <a:graphicData uri="http://schemas.openxmlformats.org/drawingml/2006/picture">
+                                        <pic:pic xmlns:pic="http://schemas.openxmlformats.org/drawingml/2006/picture">
+                                          <pic:nvPicPr>
+                                            <pic:cNvPr id="0" name="Picture 14"/>
+                                            <pic:cNvPicPr>
+                                              <a:picLocks noChangeAspect="1" noChangeArrowheads="1"/>
+                                            </pic:cNvPicPr>
+                                          </pic:nvPicPr>
+                                          <pic:blipFill>
+                                            <a:blip r:embed="rId18">
+                                              <a:duotone>
+                                                <a:prstClr val="black"/>
+                                                <a:schemeClr val="accent5">
+                                                  <a:tint val="45000"/>
+                                                  <a:satMod val="400000"/>
+                                                </a:schemeClr>
+                                              </a:duotone>
+                                              <a:extLst>
+                                                <a:ext uri="{28A0092B-C50C-407E-A947-70E740481C1C}">
+                                                  <a14:useLocalDpi xmlns:a14="http://schemas.microsoft.com/office/drawing/2010/main" val="0"/>
+                                                </a:ext>
+                                              </a:extLst>
+                                            </a:blip>
+                                            <a:srcRect/>
+                                            <a:stretch>
+                                              <a:fillRect/>
+                                            </a:stretch>
+                                          </pic:blipFill>
+                                          <pic:spPr bwMode="auto">
+                                            <a:xfrm>
+                                              <a:off x="0" y="0"/>
+                                              <a:ext cx="1165860" cy="182880"/>
+                                            </a:xfrm>
+                                            <a:prstGeom prst="rect">
+                                              <a:avLst/>
+                                            </a:prstGeom>
+                                            <a:noFill/>
+                                            <a:ln>
+                                              <a:noFill/>
+                                            </a:ln>
+                                          </pic:spPr>
+                                        </pic:pic>
+                                      </a:graphicData>
+                                    </a:graphic>
+                                  </wp:inline>
+                                </w:drawing>
+                              </w:r>
+                            </w:p>
+                          </w:txbxContent>
+                        </wps:txbx>
+                        <wps:bodyPr rot="0" spcFirstLastPara="0" vertOverflow="overflow" horzOverflow="overflow" vert="horz" wrap="square" lIns="91440" tIns="45720" rIns="91440" bIns="45720" numCol="1" spcCol="0" rtlCol="0" fromWordArt="0" anchor="t" anchorCtr="0" forceAA="0" compatLnSpc="1">
+                          <a:prstTxWarp prst="textNoShape">
+                            <a:avLst/>
+                          </a:prstTxWarp>
+                          <a:noAutofit/>
+                        </wps:bodyPr>
+                      </wps:wsp>
+                      <wps:wsp>
+                        <wps:cNvPr id="1046" name="Cuadro de texto 1046"/>
+                        <wps:cNvSpPr txBox="1"/>
+                        <wps:spPr>
+                          <a:xfrm>
+                            <a:off x="0" y="0"/>
+                            <a:ext cx="563880" cy="464820"/>
+                          </a:xfrm>
+                          <a:prstGeom prst="rect">
+                            <a:avLst/>
+                          </a:prstGeom>
+                          <a:noFill/>
+                          <a:ln w="6350">
+                            <a:noFill/>
+                          </a:ln>
+                        </wps:spPr>
+                        <wps:txbx>
+                          <w:txbxContent>
+                            <w:p>
+                              <w:r>
+                                <w:rPr>
+                                  <w:noProof/>
+                                </w:rPr>
+                                <w:drawing>
+                                  <wp:inline distT="0" distB="0" distL="0" distR="0" wp14:anchorId="68D09535" wp14:editId="24F8EEDE">
+                                    <wp:extent cx="335280" cy="335280"/>
+                                    <wp:effectExtent l="0" t="0" r="7620" b="7620"/>
+                                    <wp:docPr id="1048" name="Imagen 1048" descr="Información, Info, Consejos, Icono, png | PNGWing"/>
+                                    <wp:cNvGraphicFramePr>
+                                      <a:graphicFrameLocks xmlns:a="http://schemas.openxmlformats.org/drawingml/2006/main" noChangeAspect="1"/>
+                                    </wp:cNvGraphicFramePr>
+                                    <a:graphic xmlns:a="http://schemas.openxmlformats.org/drawingml/2006/main">
+                                      <a:graphicData uri="http://schemas.openxmlformats.org/drawingml/2006/picture">
+                                        <pic:pic xmlns:pic="http://schemas.openxmlformats.org/drawingml/2006/picture">
+                                          <pic:nvPicPr>
+                                            <pic:cNvPr id="0" name="Picture 12" descr="Información, Info, Consejos, Icono, png | PNGWing"/>
+                                            <pic:cNvPicPr>
+                                              <a:picLocks noChangeAspect="1" noChangeArrowheads="1"/>
+                                            </pic:cNvPicPr>
+                                          </pic:nvPicPr>
+                                          <pic:blipFill>
+                                            <a:blip r:embed="rId19">
+                                              <a:extLst>
+                                                <a:ext uri="{28A0092B-C50C-407E-A947-70E740481C1C}">
+                                                  <a14:useLocalDpi xmlns:a14="http://schemas.microsoft.com/office/drawing/2010/main" val="0"/>
+                                                </a:ext>
+                                              </a:extLst>
+                                            </a:blip>
+                                            <a:srcRect/>
+                                            <a:stretch>
+                                              <a:fillRect/>
+                                            </a:stretch>
+                                          </pic:blipFill>
+                                          <pic:spPr bwMode="auto">
+                                            <a:xfrm>
+                                              <a:off x="0" y="0"/>
+                                              <a:ext cx="335280" cy="335280"/>
+                                            </a:xfrm>
+                                            <a:prstGeom prst="ellipse">
+                                              <a:avLst/>
+                                            </a:prstGeom>
+                                            <a:noFill/>
+                                            <a:ln>
+                                              <a:noFill/>
+                                            </a:ln>
+                                          </pic:spPr>
+                                        </pic:pic>
+                                      </a:graphicData>
+                                    </a:graphic>
+                                  </wp:inline>
+                                </w:drawing>
+                              </w:r>
+                              <w:r>
+                                <w:rPr>
+                                  <w:noProof/>
+                                </w:rPr>
+                                <w:drawing>
+                                  <wp:inline distT="0" distB="0" distL="0" distR="0" wp14:anchorId="7CF0819A" wp14:editId="31A8F1AC">
+                                    <wp:extent cx="335280" cy="335280"/>
+                                    <wp:effectExtent l="0" t="0" r="7620" b="7620"/>
+                                    <wp:docPr id="1049" name="Imagen 1049" descr="Información, Info, Consejos, Icono, png | PNGWing"/>
+                                    <wp:cNvGraphicFramePr>
+                                      <a:graphicFrameLocks xmlns:a="http://schemas.openxmlformats.org/drawingml/2006/main" noChangeAspect="1"/>
+                                    </wp:cNvGraphicFramePr>
+                                    <a:graphic xmlns:a="http://schemas.openxmlformats.org/drawingml/2006/main">
+                                      <a:graphicData uri="http://schemas.openxmlformats.org/drawingml/2006/picture">
+                                        <pic:pic xmlns:pic="http://schemas.openxmlformats.org/drawingml/2006/picture">
+                                          <pic:nvPicPr>
+                                            <pic:cNvPr id="0" name="Picture 12" descr="Información, Info, Consejos, Icono, png | PNGWing"/>
+                                            <pic:cNvPicPr>
+                                              <a:picLocks noChangeAspect="1" noChangeArrowheads="1"/>
+                                            </pic:cNvPicPr>
+                                          </pic:nvPicPr>
+                                          <pic:blipFill>
+                                            <a:blip r:embed="rId19">
+                                              <a:extLst>
+                                                <a:ext uri="{28A0092B-C50C-407E-A947-70E740481C1C}">
+                                                  <a14:useLocalDpi xmlns:a14="http://schemas.microsoft.com/office/drawing/2010/main" val="0"/>
+                                                </a:ext>
+                                              </a:extLst>
+                                            </a:blip>
+                                            <a:srcRect/>
+                                            <a:stretch>
+                                              <a:fillRect/>
+                                            </a:stretch>
+                                          </pic:blipFill>
+                                          <pic:spPr bwMode="auto">
+                                            <a:xfrm>
+                                              <a:off x="0" y="0"/>
+                                              <a:ext cx="335280" cy="335280"/>
+                                            </a:xfrm>
+                                            <a:prstGeom prst="ellipse">
+                                              <a:avLst/>
+                                            </a:prstGeom>
+                                            <a:noFill/>
+                                            <a:ln>
+                                              <a:noFill/>
+                                            </a:ln>
+                                          </pic:spPr>
+                                        </pic:pic>
+                                      </a:graphicData>
+                                    </a:graphic>
+                                  </wp:inline>
+                                </w:drawing>
+                              </w:r>
+                            </w:p>
+                          </w:txbxContent>
+                        </wps:txbx>
+                        <wps:bodyPr rot="0" spcFirstLastPara="0" vertOverflow="overflow" horzOverflow="overflow" vert="horz" wrap="square" lIns="91440" tIns="45720" rIns="91440" bIns="45720" numCol="1" spcCol="0" rtlCol="0" fromWordArt="0" anchor="t" anchorCtr="0" forceAA="0" compatLnSpc="1">
+                          <a:prstTxWarp prst="textNoShape">
+                            <a:avLst/>
+                          </a:prstTxWarp>
+                          <a:noAutofit/>
+                        </wps:bodyPr>
+                      </wps:wsp>
+                    </wpg:wgp>
+                  </a:graphicData>
+                </a:graphic>
+                <wp14:sizeRelH relativeFrom="margin">
+                  <wp14:pctWidth>0</wp14:pctWidth>
+                </wp14:sizeRelH>
+              </wp:anchor>
+            </w:drawing>
+          </mc:Choice>
+          <mc:Fallback>
+            <w:pict>
+              <v:group w14:anchorId="3ACF96B0" id="Grupo 1044" o:spid="_x0000_s1081" style="position:absolute;left:0;text-align:left;margin-left:-33.3pt;margin-top:24.7pt;width:183pt;height:39pt;z-index:251767808;mso-width-relative:margin" coordsize="23241,4953" o:gfxdata="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">
+                <v:shape id="Cuadro de texto 1045" o:spid="_x0000_s1082" type="#_x0000_t202" style="position:absolute;left:2971;top:685;width:20270;height:4268;visibility:visible;mso-wrap-style:square;v-text-anchor:top" o:gfxdata="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" filled="f" stroked="f" strokeweight=".5pt">
+                  <v:textbox>
+                    <w:txbxContent>
+                      <w:p>
+                        <w:r>
+                          <w:rPr>
+                            <w:noProof/>
+                          </w:rPr>
+                          <w:drawing>
+                            <wp:inline distT="0" distB="0" distL="0" distR="0" wp14:anchorId="1F0F1117" wp14:editId="200F541B">
+                              <wp:extent cx="1165860" cy="182880"/>
+                              <wp:effectExtent l="0" t="0" r="0" b="7620"/>
+                              <wp:docPr id="1047" name="Imagen 1047"/>
+                              <wp:cNvGraphicFramePr>
+                                <a:graphicFrameLocks xmlns:a="http://schemas.openxmlformats.org/drawingml/2006/main" noChangeAspect="1"/>
+                              </wp:cNvGraphicFramePr>
+                              <a:graphic xmlns:a="http://schemas.openxmlformats.org/drawingml/2006/main">
+                                <a:graphicData uri="http://schemas.openxmlformats.org/drawingml/2006/picture">
+                                  <pic:pic xmlns:pic="http://schemas.openxmlformats.org/drawingml/2006/picture">
+                                    <pic:nvPicPr>
+                                      <pic:cNvPr id="0" name="Picture 14"/>
+                                      <pic:cNvPicPr>
+                                        <a:picLocks noChangeAspect="1" noChangeArrowheads="1"/>
+                                      </pic:cNvPicPr>
+                                    </pic:nvPicPr>
+                                    <pic:blipFill>
+                                      <a:blip r:embed="rId18">
+                                        <a:duotone>
+                                          <a:prstClr val="black"/>
+                                          <a:schemeClr val="accent5">
+                                            <a:tint val="45000"/>
+                                            <a:satMod val="400000"/>
+                                          </a:schemeClr>
+                                        </a:duotone>
+                                        <a:extLst>
+                                          <a:ext uri="{28A0092B-C50C-407E-A947-70E740481C1C}">
+                                            <a14:useLocalDpi xmlns:a14="http://schemas.microsoft.com/office/drawing/2010/main" val="0"/>
+                                          </a:ext>
+                                        </a:extLst>
+                                      </a:blip>
+                                      <a:srcRect/>
+                                      <a:stretch>
+                                        <a:fillRect/>
+                                      </a:stretch>
+                                    </pic:blipFill>
+                                    <pic:spPr bwMode="auto">
+                                      <a:xfrm>
+                                        <a:off x="0" y="0"/>
+                                        <a:ext cx="1165860" cy="182880"/>
+                                      </a:xfrm>
+                                      <a:prstGeom prst="rect">
+                                        <a:avLst/>
+                                      </a:prstGeom>
+                                      <a:noFill/>
+                                      <a:ln>
+                                        <a:noFill/>
+                                      </a:ln>
+                                    </pic:spPr>
+                                  </pic:pic>
+                                </a:graphicData>
+                              </a:graphic>
+                            </wp:inline>
+                          </w:drawing>
+                        </w:r>
+                      </w:p>
+                    </w:txbxContent>
+                  </v:textbox>
+                </v:shape>
+                <v:shape id="Cuadro de texto 1046" o:spid="_x0000_s1083" type="#_x0000_t202" style="position:absolute;width:5638;height:4648;visibility:visible;mso-wrap-style:square;v-text-anchor:top" o:gfxdata="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" filled="f" stroked="f" strokeweight=".5pt">
+                  <v:textbox>
+                    <w:txbxContent>
+                      <w:p>
+                        <w:r>
+                          <w:rPr>
+                            <w:noProof/>
+                          </w:rPr>
+                          <w:drawing>
+                            <wp:inline distT="0" distB="0" distL="0" distR="0" wp14:anchorId="68D09535" wp14:editId="24F8EEDE">
+                              <wp:extent cx="335280" cy="335280"/>
+                              <wp:effectExtent l="0" t="0" r="7620" b="7620"/>
+                              <wp:docPr id="1048" name="Imagen 1048" descr="Información, Info, Consejos, Icono, png | PNGWing"/>
+                              <wp:cNvGraphicFramePr>
+                                <a:graphicFrameLocks xmlns:a="http://schemas.openxmlformats.org/drawingml/2006/main" noChangeAspect="1"/>
+                              </wp:cNvGraphicFramePr>
+                              <a:graphic xmlns:a="http://schemas.openxmlformats.org/drawingml/2006/main">
+                                <a:graphicData uri="http://schemas.openxmlformats.org/drawingml/2006/picture">
+                                  <pic:pic xmlns:pic="http://schemas.openxmlformats.org/drawingml/2006/picture">
+                                    <pic:nvPicPr>
+                                      <pic:cNvPr id="0" name="Picture 12" descr="Información, Info, Consejos, Icono, png | PNGWing"/>
+                                      <pic:cNvPicPr>
+                                        <a:picLocks noChangeAspect="1" noChangeArrowheads="1"/>
+                                      </pic:cNvPicPr>
+                                    </pic:nvPicPr>
+                                    <pic:blipFill>
+                                      <a:blip r:embed="rId19">
+                                        <a:extLst>
+                                          <a:ext uri="{28A0092B-C50C-407E-A947-70E740481C1C}">
+                                            <a14:useLocalDpi xmlns:a14="http://schemas.microsoft.com/office/drawing/2010/main" val="0"/>
+                                          </a:ext>
+                                        </a:extLst>
+                                      </a:blip>
+                                      <a:srcRect/>
+                                      <a:stretch>
+                                        <a:fillRect/>
+                                      </a:stretch>
+                                    </pic:blipFill>
+                                    <pic:spPr bwMode="auto">
+                                      <a:xfrm>
+                                        <a:off x="0" y="0"/>
+                                        <a:ext cx="335280" cy="335280"/>
+                                      </a:xfrm>
+                                      <a:prstGeom prst="ellipse">
+                                        <a:avLst/>
+                                      </a:prstGeom>
+                                      <a:noFill/>
+                                      <a:ln>
+                                        <a:noFill/>
+                                      </a:ln>
+                                    </pic:spPr>
+                                  </pic:pic>
+                                </a:graphicData>
+                              </a:graphic>
+                            </wp:inline>
+                          </w:drawing>
+                        </w:r>
+                        <w:r>
+                          <w:rPr>
+                            <w:noProof/>
+                          </w:rPr>
+                          <w:drawing>
+                            <wp:inline distT="0" distB="0" distL="0" distR="0" wp14:anchorId="7CF0819A" wp14:editId="31A8F1AC">
+                              <wp:extent cx="335280" cy="335280"/>
+                              <wp:effectExtent l="0" t="0" r="7620" b="7620"/>
+                              <wp:docPr id="1049" name="Imagen 1049" descr="Información, Info, Consejos, Icono, png | PNGWing"/>
+                              <wp:cNvGraphicFramePr>
+                                <a:graphicFrameLocks xmlns:a="http://schemas.openxmlformats.org/drawingml/2006/main" noChangeAspect="1"/>
+                              </wp:cNvGraphicFramePr>
+                              <a:graphic xmlns:a="http://schemas.openxmlformats.org/drawingml/2006/main">
+                                <a:graphicData uri="http://schemas.openxmlformats.org/drawingml/2006/picture">
+                                  <pic:pic xmlns:pic="http://schemas.openxmlformats.org/drawingml/2006/picture">
+                                    <pic:nvPicPr>
+                                      <pic:cNvPr id="0" name="Picture 12" descr="Información, Info, Consejos, Icono, png | PNGWing"/>
+                                      <pic:cNvPicPr>
+                                        <a:picLocks noChangeAspect="1" noChangeArrowheads="1"/>
+                                      </pic:cNvPicPr>
+                                    </pic:nvPicPr>
+                                    <pic:blipFill>
+                                      <a:blip r:embed="rId19">
+                                        <a:extLst>
+                                          <a:ext uri="{28A0092B-C50C-407E-A947-70E740481C1C}">
+                                            <a14:useLocalDpi xmlns:a14="http://schemas.microsoft.com/office/drawing/2010/main" val="0"/>
+                                          </a:ext>
+                                        </a:extLst>
+                                      </a:blip>
+                                      <a:srcRect/>
+                                      <a:stretch>
+                                        <a:fillRect/>
+                                      </a:stretch>
+                                    </pic:blipFill>
+                                    <pic:spPr bwMode="auto">
+                                      <a:xfrm>
+                                        <a:off x="0" y="0"/>
+                                        <a:ext cx="335280" cy="335280"/>
+                                      </a:xfrm>
+                                      <a:prstGeom prst="ellipse">
+                                        <a:avLst/>
+                                      </a:prstGeom>
+                                      <a:noFill/>
+                                      <a:ln>
+                                        <a:noFill/>
+                                      </a:ln>
+                                    </pic:spPr>
+                                  </pic:pic>
+                                </a:graphicData>
+                              </a:graphic>
+                            </wp:inline>
+                          </w:drawing>
+                        </w:r>
+                      </w:p>
+                    </w:txbxContent>
+                  </v:textbox>
+                </v:shape>
+              </v:group>
+            </w:pict>
+          </mc:Fallback>
+        </mc:AlternateContent>
+      </w:r>
+      <w:r>
+        <w:rPr>
+          <w:rFonts w:ascii="Arial" w:hAnsi="Arial" w:cs="Arial"/>
+          <w:b/>
+          <w:bCs/>
+          <w:color w:val="000000" w:themeColor="text1"/>
+          <w:sz w:val="28"/>
+          <w:szCs w:val="28"/>
+        </w:rPr>
+        <w:t xml:space="preserve">Extrañabas convivir con tus </w:t>
+      </w:r>
+      <w:proofErr w:type="gramStart"/>
+      <w:r>
+        <w:rPr>
+          <w:rFonts w:ascii="Arial" w:hAnsi="Arial" w:cs="Arial"/>
+          <w:b/>
+          <w:bCs/>
+          <w:color w:val="000000" w:themeColor="text1"/>
+          <w:sz w:val="28"/>
+          <w:szCs w:val="28"/>
+        </w:rPr>
+        <w:t>maestras y maestros</w:t>
+      </w:r>
+      <w:proofErr w:type="gramEnd"/>
+      <w:r>
+        <w:rPr>
+          <w:rFonts w:ascii="Arial" w:hAnsi="Arial" w:cs="Arial"/>
+          <w:b/>
+          <w:bCs/>
+          <w:color w:val="000000" w:themeColor="text1"/>
+          <w:sz w:val="28"/>
+          <w:szCs w:val="28"/>
+        </w:rPr>
+        <w:t>.</w:t>
       </w:r>
     </w:p>
     <w:p>
@@ -10667,19 +13090,281 @@
       </w:pPr>
       <w:r>
         <w:rPr>
+          <w:rFonts w:ascii="Arial" w:hAnsi="Arial" w:cs="Arial"/>
+          <w:b/>
+          <w:bCs/>
           <w:noProof/>
+          <w:color w:val="000000" w:themeColor="text1"/>
+          <w:sz w:val="28"/>
+          <w:szCs w:val="28"/>
+        </w:rPr>
+        <mc:AlternateContent>
+          <mc:Choice Requires="wps">
+            <w:drawing>
+              <wp:anchor distT="0" distB="0" distL="114300" distR="114300" simplePos="0" relativeHeight="251769856" behindDoc="0" locked="0" layoutInCell="1" allowOverlap="1" wp14:anchorId="1926394E" wp14:editId="6BEBB3FD">
+                <wp:simplePos x="0" y="0"/>
+                <wp:positionH relativeFrom="margin">
+                  <wp:posOffset>-424527</wp:posOffset>
+                </wp:positionH>
+                <wp:positionV relativeFrom="paragraph">
+                  <wp:posOffset>202325</wp:posOffset>
+                </wp:positionV>
+                <wp:extent cx="2941607" cy="3441940"/>
+                <wp:effectExtent l="0" t="0" r="0" b="6350"/>
+                <wp:wrapNone/>
+                <wp:docPr id="1050" name="Cuadro de texto 1050"/>
+                <wp:cNvGraphicFramePr/>
+                <a:graphic xmlns:a="http://schemas.openxmlformats.org/drawingml/2006/main">
+                  <a:graphicData uri="http://schemas.microsoft.com/office/word/2010/wordprocessingShape">
+                    <wps:wsp>
+                      <wps:cNvSpPr txBox="1"/>
+                      <wps:spPr>
+                        <a:xfrm>
+                          <a:off x="0" y="0"/>
+                          <a:ext cx="2941607" cy="3441940"/>
+                        </a:xfrm>
+                        <a:prstGeom prst="rect">
+                          <a:avLst/>
+                        </a:prstGeom>
+                        <a:noFill/>
+                        <a:ln w="6350">
+                          <a:noFill/>
+                        </a:ln>
+                      </wps:spPr>
+                      <wps:txbx>
+                        <w:txbxContent>
+                          <w:p/>
+                          <w:p>
+                            <w:pPr>
+                              <w:spacing w:line="360" w:lineRule="auto"/>
+                              <w:jc w:val="both"/>
+                              <w:rPr>
+                                <w:rFonts w:ascii="Arial" w:hAnsi="Arial" w:cs="Arial"/>
+                                <w:sz w:val="24"/>
+                                <w:szCs w:val="24"/>
+                              </w:rPr>
+                            </w:pPr>
+                            <w:r>
+                              <w:rPr>
+                                <w:rFonts w:ascii="Arial" w:hAnsi="Arial" w:cs="Arial"/>
+                                <w:sz w:val="24"/>
+                                <w:szCs w:val="24"/>
+                              </w:rPr>
+                              <w:t>En la gr</w:t>
+                            </w:r>
+                            <w:r>
+                              <w:rPr>
+                                <w:rFonts w:ascii="Arial" w:hAnsi="Arial" w:cs="Arial"/>
+                                <w:sz w:val="24"/>
+                                <w:szCs w:val="24"/>
+                              </w:rPr>
+                              <w:t>á</w:t>
+                            </w:r>
+                            <w:r>
+                              <w:rPr>
+                                <w:rFonts w:ascii="Arial" w:hAnsi="Arial" w:cs="Arial"/>
+                                <w:sz w:val="24"/>
+                                <w:szCs w:val="24"/>
+                              </w:rPr>
+                              <w:t xml:space="preserve">fica se indica que solo un 14% de los estudiantes extrañaban demasiado poder convivir con sus profesores de forma presencial, casi un cuarto (24%) no extrañaron casi convivir con sus </w:t>
+                            </w:r>
+                            <w:r>
+                              <w:rPr>
+                                <w:rFonts w:ascii="Arial" w:hAnsi="Arial" w:cs="Arial"/>
+                                <w:sz w:val="24"/>
+                                <w:szCs w:val="24"/>
+                              </w:rPr>
+                              <w:t>maestros</w:t>
+                            </w:r>
+                            <w:r>
+                              <w:rPr>
+                                <w:rFonts w:ascii="Arial" w:hAnsi="Arial" w:cs="Arial"/>
+                                <w:sz w:val="24"/>
+                                <w:szCs w:val="24"/>
+                              </w:rPr>
+                              <w:t>, poco menos de la mitad de los estudiantes (49%) pensaron que era lo mismo si platicaban con ellos o no</w:t>
+                            </w:r>
+                            <w:r>
+                              <w:rPr>
+                                <w:rFonts w:ascii="Arial" w:hAnsi="Arial" w:cs="Arial"/>
+                                <w:sz w:val="24"/>
+                                <w:szCs w:val="24"/>
+                              </w:rPr>
+                              <w:t xml:space="preserve">, pero si llegaron a extrañar esas platicas </w:t>
+                            </w:r>
+                            <w:r>
+                              <w:rPr>
+                                <w:rFonts w:ascii="Arial" w:hAnsi="Arial" w:cs="Arial"/>
+                                <w:sz w:val="24"/>
+                                <w:szCs w:val="24"/>
+                              </w:rPr>
+                              <w:t xml:space="preserve">y el 12% final si extrañaron </w:t>
+                            </w:r>
+                            <w:r>
+                              <w:rPr>
+                                <w:rFonts w:ascii="Arial" w:hAnsi="Arial" w:cs="Arial"/>
+                                <w:sz w:val="24"/>
+                                <w:szCs w:val="24"/>
+                              </w:rPr>
+                              <w:t>convivir,</w:t>
+                            </w:r>
+                            <w:r>
+                              <w:rPr>
+                                <w:rFonts w:ascii="Arial" w:hAnsi="Arial" w:cs="Arial"/>
+                                <w:sz w:val="24"/>
+                                <w:szCs w:val="24"/>
+                              </w:rPr>
+                              <w:t xml:space="preserve"> </w:t>
+                            </w:r>
+                            <w:r>
+                              <w:rPr>
+                                <w:rFonts w:ascii="Arial" w:hAnsi="Arial" w:cs="Arial"/>
+                                <w:sz w:val="24"/>
+                                <w:szCs w:val="24"/>
+                              </w:rPr>
+                              <w:t>pero no lo suficiente.</w:t>
+                            </w:r>
+                          </w:p>
+                        </w:txbxContent>
+                      </wps:txbx>
+                      <wps:bodyPr rot="0" spcFirstLastPara="0" vertOverflow="overflow" horzOverflow="overflow" vert="horz" wrap="square" lIns="91440" tIns="45720" rIns="91440" bIns="45720" numCol="1" spcCol="0" rtlCol="0" fromWordArt="0" anchor="t" anchorCtr="0" forceAA="0" compatLnSpc="1">
+                        <a:prstTxWarp prst="textNoShape">
+                          <a:avLst/>
+                        </a:prstTxWarp>
+                        <a:noAutofit/>
+                      </wps:bodyPr>
+                    </wps:wsp>
+                  </a:graphicData>
+                </a:graphic>
+                <wp14:sizeRelH relativeFrom="margin">
+                  <wp14:pctWidth>0</wp14:pctWidth>
+                </wp14:sizeRelH>
+                <wp14:sizeRelV relativeFrom="margin">
+                  <wp14:pctHeight>0</wp14:pctHeight>
+                </wp14:sizeRelV>
+              </wp:anchor>
+            </w:drawing>
+          </mc:Choice>
+          <mc:Fallback>
+            <w:pict>
+              <v:shape w14:anchorId="1926394E" id="Cuadro de texto 1050" o:spid="_x0000_s1084" type="#_x0000_t202" style="position:absolute;left:0;text-align:left;margin-left:-33.45pt;margin-top:15.95pt;width:231.6pt;height:271pt;z-index:251769856;visibility:visible;mso-wrap-style:square;mso-width-percent:0;mso-height-percent:0;mso-wrap-distance-left:9pt;mso-wrap-distance-top:0;mso-wrap-distance-right:9pt;mso-wrap-distance-bottom:0;mso-position-horizontal:absolute;mso-position-horizontal-relative:margin;mso-position-vertical:absolute;mso-position-vertical-relative:text;mso-width-percent:0;mso-height-percent:0;mso-width-relative:margin;mso-height-relative:margin;v-text-anchor:top" o:gfxdata="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" filled="f" stroked="f" strokeweight=".5pt">
+                <v:textbox>
+                  <w:txbxContent>
+                    <w:p/>
+                    <w:p>
+                      <w:pPr>
+                        <w:spacing w:line="360" w:lineRule="auto"/>
+                        <w:jc w:val="both"/>
+                        <w:rPr>
+                          <w:rFonts w:ascii="Arial" w:hAnsi="Arial" w:cs="Arial"/>
+                          <w:sz w:val="24"/>
+                          <w:szCs w:val="24"/>
+                        </w:rPr>
+                      </w:pPr>
+                      <w:r>
+                        <w:rPr>
+                          <w:rFonts w:ascii="Arial" w:hAnsi="Arial" w:cs="Arial"/>
+                          <w:sz w:val="24"/>
+                          <w:szCs w:val="24"/>
+                        </w:rPr>
+                        <w:t>En la gr</w:t>
+                      </w:r>
+                      <w:r>
+                        <w:rPr>
+                          <w:rFonts w:ascii="Arial" w:hAnsi="Arial" w:cs="Arial"/>
+                          <w:sz w:val="24"/>
+                          <w:szCs w:val="24"/>
+                        </w:rPr>
+                        <w:t>á</w:t>
+                      </w:r>
+                      <w:r>
+                        <w:rPr>
+                          <w:rFonts w:ascii="Arial" w:hAnsi="Arial" w:cs="Arial"/>
+                          <w:sz w:val="24"/>
+                          <w:szCs w:val="24"/>
+                        </w:rPr>
+                        <w:t xml:space="preserve">fica se indica que solo un 14% de los estudiantes extrañaban demasiado poder convivir con sus profesores de forma presencial, casi un cuarto (24%) no extrañaron casi convivir con sus </w:t>
+                      </w:r>
+                      <w:r>
+                        <w:rPr>
+                          <w:rFonts w:ascii="Arial" w:hAnsi="Arial" w:cs="Arial"/>
+                          <w:sz w:val="24"/>
+                          <w:szCs w:val="24"/>
+                        </w:rPr>
+                        <w:t>maestros</w:t>
+                      </w:r>
+                      <w:r>
+                        <w:rPr>
+                          <w:rFonts w:ascii="Arial" w:hAnsi="Arial" w:cs="Arial"/>
+                          <w:sz w:val="24"/>
+                          <w:szCs w:val="24"/>
+                        </w:rPr>
+                        <w:t>, poco menos de la mitad de los estudiantes (49%) pensaron que era lo mismo si platicaban con ellos o no</w:t>
+                      </w:r>
+                      <w:r>
+                        <w:rPr>
+                          <w:rFonts w:ascii="Arial" w:hAnsi="Arial" w:cs="Arial"/>
+                          <w:sz w:val="24"/>
+                          <w:szCs w:val="24"/>
+                        </w:rPr>
+                        <w:t xml:space="preserve">, pero si llegaron a extrañar esas platicas </w:t>
+                      </w:r>
+                      <w:r>
+                        <w:rPr>
+                          <w:rFonts w:ascii="Arial" w:hAnsi="Arial" w:cs="Arial"/>
+                          <w:sz w:val="24"/>
+                          <w:szCs w:val="24"/>
+                        </w:rPr>
+                        <w:t xml:space="preserve">y el 12% final si extrañaron </w:t>
+                      </w:r>
+                      <w:r>
+                        <w:rPr>
+                          <w:rFonts w:ascii="Arial" w:hAnsi="Arial" w:cs="Arial"/>
+                          <w:sz w:val="24"/>
+                          <w:szCs w:val="24"/>
+                        </w:rPr>
+                        <w:t>convivir,</w:t>
+                      </w:r>
+                      <w:r>
+                        <w:rPr>
+                          <w:rFonts w:ascii="Arial" w:hAnsi="Arial" w:cs="Arial"/>
+                          <w:sz w:val="24"/>
+                          <w:szCs w:val="24"/>
+                        </w:rPr>
+                        <w:t xml:space="preserve"> </w:t>
+                      </w:r>
+                      <w:r>
+                        <w:rPr>
+                          <w:rFonts w:ascii="Arial" w:hAnsi="Arial" w:cs="Arial"/>
+                          <w:sz w:val="24"/>
+                          <w:szCs w:val="24"/>
+                        </w:rPr>
+                        <w:t>pero no lo suficiente.</w:t>
+                      </w:r>
+                    </w:p>
+                  </w:txbxContent>
+                </v:textbox>
+                <w10:wrap anchorx="margin"/>
+              </v:shape>
+            </w:pict>
+          </mc:Fallback>
+        </mc:AlternateContent>
+      </w:r>
+      <w:r>
+        <w:rPr>
+          <w:noProof/>
         </w:rPr>
         <w:drawing>
-          <wp:anchor distT="0" distB="0" distL="114300" distR="114300" simplePos="0" relativeHeight="251715584" behindDoc="0" locked="0" layoutInCell="1" allowOverlap="1" wp14:anchorId="304ACE8A" wp14:editId="275CD7CF">
+          <wp:anchor distT="0" distB="0" distL="114300" distR="114300" simplePos="0" relativeHeight="251715584" behindDoc="0" locked="0" layoutInCell="1" allowOverlap="1" wp14:anchorId="304ACE8A" wp14:editId="44E8687B">
             <wp:simplePos x="0" y="0"/>
             <wp:positionH relativeFrom="margin">
-              <wp:align>center</wp:align>
+              <wp:posOffset>1820952</wp:posOffset>
             </wp:positionH>
             <wp:positionV relativeFrom="paragraph">
-              <wp:posOffset>8842</wp:posOffset>
+              <wp:posOffset>6350</wp:posOffset>
             </wp:positionV>
-            <wp:extent cx="4501515" cy="3843020"/>
-            <wp:effectExtent l="0" t="0" r="0" b="5080"/>
+            <wp:extent cx="4246960" cy="3625702"/>
+            <wp:effectExtent l="0" t="0" r="1270" b="0"/>
             <wp:wrapNone/>
             <wp:docPr id="13" name="Imagen 13" descr="Gráfico, Gráfico circular&#10;&#10;Descripción generada automáticamente"/>
             <wp:cNvGraphicFramePr>
@@ -10707,7 +13392,7 @@
                   <pic:spPr>
                     <a:xfrm>
                       <a:off x="0" y="0"/>
-                      <a:ext cx="4501515" cy="3843020"/>
+                      <a:ext cx="4246960" cy="3625702"/>
                     </a:xfrm>
                     <a:prstGeom prst="rect">
                       <a:avLst/>
@@ -10863,37 +13548,6 @@
     </w:p>
     <w:p>
       <w:pPr>
-        <w:pStyle w:val="Prrafodelista"/>
-        <w:spacing w:line="360" w:lineRule="auto"/>
-        <w:jc w:val="both"/>
-        <w:rPr>
-          <w:rFonts w:ascii="Arial" w:hAnsi="Arial" w:cs="Arial"/>
-          <w:b/>
-          <w:bCs/>
-          <w:color w:val="000000" w:themeColor="text1"/>
-          <w:sz w:val="28"/>
-          <w:szCs w:val="28"/>
-        </w:rPr>
-      </w:pPr>
-    </w:p>
-    <w:p>
-      <w:pPr>
-        <w:pStyle w:val="Prrafodelista"/>
-        <w:spacing w:line="360" w:lineRule="auto"/>
-        <w:jc w:val="both"/>
-        <w:rPr>
-          <w:rFonts w:ascii="Arial" w:hAnsi="Arial" w:cs="Arial"/>
-          <w:b/>
-          <w:bCs/>
-          <w:color w:val="000000" w:themeColor="text1"/>
-          <w:sz w:val="28"/>
-          <w:szCs w:val="28"/>
-        </w:rPr>
-      </w:pPr>
-    </w:p>
-    <w:p>
-      <w:pPr>
-        <w:pStyle w:val="Prrafodelista"/>
         <w:spacing w:line="360" w:lineRule="auto"/>
         <w:jc w:val="both"/>
         <w:rPr>
@@ -10926,45 +13580,20 @@
       </w:pPr>
       <w:r>
         <w:rPr>
-          <w:rFonts w:ascii="Arial" w:hAnsi="Arial" w:cs="Arial"/>
-          <w:b/>
-          <w:bCs/>
-          <w:color w:val="000000" w:themeColor="text1"/>
-          <w:sz w:val="28"/>
-          <w:szCs w:val="28"/>
-        </w:rPr>
-        <w:t>Extrañaba asistir a la Universidad.</w:t>
-      </w:r>
-    </w:p>
-    <w:p>
-      <w:pPr>
-        <w:pStyle w:val="Prrafodelista"/>
-        <w:spacing w:line="360" w:lineRule="auto"/>
-        <w:jc w:val="both"/>
-        <w:rPr>
-          <w:rFonts w:ascii="Arial" w:hAnsi="Arial" w:cs="Arial"/>
-          <w:b/>
-          <w:bCs/>
-          <w:color w:val="000000" w:themeColor="text1"/>
-          <w:sz w:val="28"/>
-          <w:szCs w:val="28"/>
-        </w:rPr>
-      </w:pPr>
-      <w:r>
-        <w:rPr>
           <w:noProof/>
         </w:rPr>
+        <w:lastRenderedPageBreak/>
         <w:drawing>
-          <wp:anchor distT="0" distB="0" distL="114300" distR="114300" simplePos="0" relativeHeight="251716608" behindDoc="0" locked="0" layoutInCell="1" allowOverlap="1" wp14:anchorId="78CA83B9" wp14:editId="2FCFD9AC">
+          <wp:anchor distT="0" distB="0" distL="114300" distR="114300" simplePos="0" relativeHeight="251716608" behindDoc="0" locked="0" layoutInCell="1" allowOverlap="1" wp14:anchorId="78CA83B9" wp14:editId="1B4007B8">
             <wp:simplePos x="0" y="0"/>
             <wp:positionH relativeFrom="margin">
-              <wp:align>center</wp:align>
+              <wp:posOffset>-405441</wp:posOffset>
             </wp:positionH>
             <wp:positionV relativeFrom="paragraph">
-              <wp:posOffset>14605</wp:posOffset>
+              <wp:posOffset>324485</wp:posOffset>
             </wp:positionV>
-            <wp:extent cx="3610996" cy="3796175"/>
-            <wp:effectExtent l="0" t="0" r="8890" b="0"/>
+            <wp:extent cx="3347701" cy="3519377"/>
+            <wp:effectExtent l="0" t="0" r="5715" b="5080"/>
             <wp:wrapNone/>
             <wp:docPr id="14" name="Imagen 14" descr="Gráfico, Gráfico circular&#10;&#10;Descripción generada automáticamente"/>
             <wp:cNvGraphicFramePr>
@@ -10992,7 +13621,7 @@
                   <pic:spPr>
                     <a:xfrm>
                       <a:off x="0" y="0"/>
-                      <a:ext cx="3610996" cy="3796175"/>
+                      <a:ext cx="3347701" cy="3519377"/>
                     </a:xfrm>
                     <a:prstGeom prst="rect">
                       <a:avLst/>
@@ -11010,6 +13639,23 @@
           </wp:anchor>
         </w:drawing>
       </w:r>
+      <w:r>
+        <w:rPr>
+          <w:rFonts w:ascii="Arial" w:hAnsi="Arial" w:cs="Arial"/>
+          <w:b/>
+          <w:bCs/>
+          <w:color w:val="000000" w:themeColor="text1"/>
+          <w:sz w:val="28"/>
+          <w:szCs w:val="28"/>
+        </w:rPr>
+        <w:t>Extrañaba asistir a la Universidad.</w:t>
+      </w:r>
+      <w:r>
+        <w:rPr>
+          <w:noProof/>
+        </w:rPr>
+        <w:t xml:space="preserve"> </w:t>
+      </w:r>
     </w:p>
     <w:p>
       <w:pPr>
@@ -11025,6 +13671,662 @@
           <w:szCs w:val="28"/>
         </w:rPr>
       </w:pPr>
+      <w:r>
+        <w:rPr>
+          <w:noProof/>
+        </w:rPr>
+        <mc:AlternateContent>
+          <mc:Choice Requires="wpg">
+            <w:drawing>
+              <wp:anchor distT="0" distB="0" distL="114300" distR="114300" simplePos="0" relativeHeight="251771904" behindDoc="0" locked="0" layoutInCell="1" allowOverlap="1" wp14:anchorId="2E46A425" wp14:editId="07D468AA">
+                <wp:simplePos x="0" y="0"/>
+                <wp:positionH relativeFrom="column">
+                  <wp:posOffset>3096128</wp:posOffset>
+                </wp:positionH>
+                <wp:positionV relativeFrom="paragraph">
+                  <wp:posOffset>176267</wp:posOffset>
+                </wp:positionV>
+                <wp:extent cx="2324100" cy="495300"/>
+                <wp:effectExtent l="0" t="0" r="0" b="0"/>
+                <wp:wrapNone/>
+                <wp:docPr id="1051" name="Grupo 1051"/>
+                <wp:cNvGraphicFramePr/>
+                <a:graphic xmlns:a="http://schemas.openxmlformats.org/drawingml/2006/main">
+                  <a:graphicData uri="http://schemas.microsoft.com/office/word/2010/wordprocessingGroup">
+                    <wpg:wgp>
+                      <wpg:cNvGrpSpPr/>
+                      <wpg:grpSpPr>
+                        <a:xfrm>
+                          <a:off x="0" y="0"/>
+                          <a:ext cx="2324100" cy="495300"/>
+                          <a:chOff x="0" y="0"/>
+                          <a:chExt cx="2324100" cy="495300"/>
+                        </a:xfrm>
+                      </wpg:grpSpPr>
+                      <wps:wsp>
+                        <wps:cNvPr id="1052" name="Cuadro de texto 1052"/>
+                        <wps:cNvSpPr txBox="1"/>
+                        <wps:spPr>
+                          <a:xfrm>
+                            <a:off x="297180" y="68580"/>
+                            <a:ext cx="2026920" cy="426720"/>
+                          </a:xfrm>
+                          <a:prstGeom prst="rect">
+                            <a:avLst/>
+                          </a:prstGeom>
+                          <a:noFill/>
+                          <a:ln w="6350">
+                            <a:noFill/>
+                          </a:ln>
+                        </wps:spPr>
+                        <wps:txbx>
+                          <w:txbxContent>
+                            <w:p>
+                              <w:r>
+                                <w:rPr>
+                                  <w:noProof/>
+                                </w:rPr>
+                                <w:drawing>
+                                  <wp:inline distT="0" distB="0" distL="0" distR="0" wp14:anchorId="6836ECAD" wp14:editId="1E229652">
+                                    <wp:extent cx="1165860" cy="182880"/>
+                                    <wp:effectExtent l="0" t="0" r="0" b="7620"/>
+                                    <wp:docPr id="1054" name="Imagen 1054"/>
+                                    <wp:cNvGraphicFramePr>
+                                      <a:graphicFrameLocks xmlns:a="http://schemas.openxmlformats.org/drawingml/2006/main" noChangeAspect="1"/>
+                                    </wp:cNvGraphicFramePr>
+                                    <a:graphic xmlns:a="http://schemas.openxmlformats.org/drawingml/2006/main">
+                                      <a:graphicData uri="http://schemas.openxmlformats.org/drawingml/2006/picture">
+                                        <pic:pic xmlns:pic="http://schemas.openxmlformats.org/drawingml/2006/picture">
+                                          <pic:nvPicPr>
+                                            <pic:cNvPr id="0" name="Picture 14"/>
+                                            <pic:cNvPicPr>
+                                              <a:picLocks noChangeAspect="1" noChangeArrowheads="1"/>
+                                            </pic:cNvPicPr>
+                                          </pic:nvPicPr>
+                                          <pic:blipFill>
+                                            <a:blip r:embed="rId18">
+                                              <a:duotone>
+                                                <a:prstClr val="black"/>
+                                                <a:schemeClr val="accent5">
+                                                  <a:tint val="45000"/>
+                                                  <a:satMod val="400000"/>
+                                                </a:schemeClr>
+                                              </a:duotone>
+                                              <a:extLst>
+                                                <a:ext uri="{28A0092B-C50C-407E-A947-70E740481C1C}">
+                                                  <a14:useLocalDpi xmlns:a14="http://schemas.microsoft.com/office/drawing/2010/main" val="0"/>
+                                                </a:ext>
+                                              </a:extLst>
+                                            </a:blip>
+                                            <a:srcRect/>
+                                            <a:stretch>
+                                              <a:fillRect/>
+                                            </a:stretch>
+                                          </pic:blipFill>
+                                          <pic:spPr bwMode="auto">
+                                            <a:xfrm>
+                                              <a:off x="0" y="0"/>
+                                              <a:ext cx="1165860" cy="182880"/>
+                                            </a:xfrm>
+                                            <a:prstGeom prst="rect">
+                                              <a:avLst/>
+                                            </a:prstGeom>
+                                            <a:noFill/>
+                                            <a:ln>
+                                              <a:noFill/>
+                                            </a:ln>
+                                          </pic:spPr>
+                                        </pic:pic>
+                                      </a:graphicData>
+                                    </a:graphic>
+                                  </wp:inline>
+                                </w:drawing>
+                              </w:r>
+                            </w:p>
+                          </w:txbxContent>
+                        </wps:txbx>
+                        <wps:bodyPr rot="0" spcFirstLastPara="0" vertOverflow="overflow" horzOverflow="overflow" vert="horz" wrap="square" lIns="91440" tIns="45720" rIns="91440" bIns="45720" numCol="1" spcCol="0" rtlCol="0" fromWordArt="0" anchor="t" anchorCtr="0" forceAA="0" compatLnSpc="1">
+                          <a:prstTxWarp prst="textNoShape">
+                            <a:avLst/>
+                          </a:prstTxWarp>
+                          <a:noAutofit/>
+                        </wps:bodyPr>
+                      </wps:wsp>
+                      <wps:wsp>
+                        <wps:cNvPr id="1053" name="Cuadro de texto 1053"/>
+                        <wps:cNvSpPr txBox="1"/>
+                        <wps:spPr>
+                          <a:xfrm>
+                            <a:off x="0" y="0"/>
+                            <a:ext cx="563880" cy="464820"/>
+                          </a:xfrm>
+                          <a:prstGeom prst="rect">
+                            <a:avLst/>
+                          </a:prstGeom>
+                          <a:noFill/>
+                          <a:ln w="6350">
+                            <a:noFill/>
+                          </a:ln>
+                        </wps:spPr>
+                        <wps:txbx>
+                          <w:txbxContent>
+                            <w:p>
+                              <w:r>
+                                <w:rPr>
+                                  <w:noProof/>
+                                </w:rPr>
+                                <w:drawing>
+                                  <wp:inline distT="0" distB="0" distL="0" distR="0" wp14:anchorId="3A1D5E2A" wp14:editId="13B23B11">
+                                    <wp:extent cx="335280" cy="335280"/>
+                                    <wp:effectExtent l="0" t="0" r="7620" b="7620"/>
+                                    <wp:docPr id="1055" name="Imagen 1055" descr="Información, Info, Consejos, Icono, png | PNGWing"/>
+                                    <wp:cNvGraphicFramePr>
+                                      <a:graphicFrameLocks xmlns:a="http://schemas.openxmlformats.org/drawingml/2006/main" noChangeAspect="1"/>
+                                    </wp:cNvGraphicFramePr>
+                                    <a:graphic xmlns:a="http://schemas.openxmlformats.org/drawingml/2006/main">
+                                      <a:graphicData uri="http://schemas.openxmlformats.org/drawingml/2006/picture">
+                                        <pic:pic xmlns:pic="http://schemas.openxmlformats.org/drawingml/2006/picture">
+                                          <pic:nvPicPr>
+                                            <pic:cNvPr id="0" name="Picture 12" descr="Información, Info, Consejos, Icono, png | PNGWing"/>
+                                            <pic:cNvPicPr>
+                                              <a:picLocks noChangeAspect="1" noChangeArrowheads="1"/>
+                                            </pic:cNvPicPr>
+                                          </pic:nvPicPr>
+                                          <pic:blipFill>
+                                            <a:blip r:embed="rId19">
+                                              <a:extLst>
+                                                <a:ext uri="{28A0092B-C50C-407E-A947-70E740481C1C}">
+                                                  <a14:useLocalDpi xmlns:a14="http://schemas.microsoft.com/office/drawing/2010/main" val="0"/>
+                                                </a:ext>
+                                              </a:extLst>
+                                            </a:blip>
+                                            <a:srcRect/>
+                                            <a:stretch>
+                                              <a:fillRect/>
+                                            </a:stretch>
+                                          </pic:blipFill>
+                                          <pic:spPr bwMode="auto">
+                                            <a:xfrm>
+                                              <a:off x="0" y="0"/>
+                                              <a:ext cx="335280" cy="335280"/>
+                                            </a:xfrm>
+                                            <a:prstGeom prst="ellipse">
+                                              <a:avLst/>
+                                            </a:prstGeom>
+                                            <a:noFill/>
+                                            <a:ln>
+                                              <a:noFill/>
+                                            </a:ln>
+                                          </pic:spPr>
+                                        </pic:pic>
+                                      </a:graphicData>
+                                    </a:graphic>
+                                  </wp:inline>
+                                </w:drawing>
+                              </w:r>
+                              <w:r>
+                                <w:rPr>
+                                  <w:noProof/>
+                                </w:rPr>
+                                <w:drawing>
+                                  <wp:inline distT="0" distB="0" distL="0" distR="0" wp14:anchorId="3790AB6E" wp14:editId="440D73E7">
+                                    <wp:extent cx="335280" cy="335280"/>
+                                    <wp:effectExtent l="0" t="0" r="7620" b="7620"/>
+                                    <wp:docPr id="1056" name="Imagen 1056" descr="Información, Info, Consejos, Icono, png | PNGWing"/>
+                                    <wp:cNvGraphicFramePr>
+                                      <a:graphicFrameLocks xmlns:a="http://schemas.openxmlformats.org/drawingml/2006/main" noChangeAspect="1"/>
+                                    </wp:cNvGraphicFramePr>
+                                    <a:graphic xmlns:a="http://schemas.openxmlformats.org/drawingml/2006/main">
+                                      <a:graphicData uri="http://schemas.openxmlformats.org/drawingml/2006/picture">
+                                        <pic:pic xmlns:pic="http://schemas.openxmlformats.org/drawingml/2006/picture">
+                                          <pic:nvPicPr>
+                                            <pic:cNvPr id="0" name="Picture 12" descr="Información, Info, Consejos, Icono, png | PNGWing"/>
+                                            <pic:cNvPicPr>
+                                              <a:picLocks noChangeAspect="1" noChangeArrowheads="1"/>
+                                            </pic:cNvPicPr>
+                                          </pic:nvPicPr>
+                                          <pic:blipFill>
+                                            <a:blip r:embed="rId19">
+                                              <a:extLst>
+                                                <a:ext uri="{28A0092B-C50C-407E-A947-70E740481C1C}">
+                                                  <a14:useLocalDpi xmlns:a14="http://schemas.microsoft.com/office/drawing/2010/main" val="0"/>
+                                                </a:ext>
+                                              </a:extLst>
+                                            </a:blip>
+                                            <a:srcRect/>
+                                            <a:stretch>
+                                              <a:fillRect/>
+                                            </a:stretch>
+                                          </pic:blipFill>
+                                          <pic:spPr bwMode="auto">
+                                            <a:xfrm>
+                                              <a:off x="0" y="0"/>
+                                              <a:ext cx="335280" cy="335280"/>
+                                            </a:xfrm>
+                                            <a:prstGeom prst="ellipse">
+                                              <a:avLst/>
+                                            </a:prstGeom>
+                                            <a:noFill/>
+                                            <a:ln>
+                                              <a:noFill/>
+                                            </a:ln>
+                                          </pic:spPr>
+                                        </pic:pic>
+                                      </a:graphicData>
+                                    </a:graphic>
+                                  </wp:inline>
+                                </w:drawing>
+                              </w:r>
+                            </w:p>
+                          </w:txbxContent>
+                        </wps:txbx>
+                        <wps:bodyPr rot="0" spcFirstLastPara="0" vertOverflow="overflow" horzOverflow="overflow" vert="horz" wrap="square" lIns="91440" tIns="45720" rIns="91440" bIns="45720" numCol="1" spcCol="0" rtlCol="0" fromWordArt="0" anchor="t" anchorCtr="0" forceAA="0" compatLnSpc="1">
+                          <a:prstTxWarp prst="textNoShape">
+                            <a:avLst/>
+                          </a:prstTxWarp>
+                          <a:noAutofit/>
+                        </wps:bodyPr>
+                      </wps:wsp>
+                    </wpg:wgp>
+                  </a:graphicData>
+                </a:graphic>
+                <wp14:sizeRelH relativeFrom="margin">
+                  <wp14:pctWidth>0</wp14:pctWidth>
+                </wp14:sizeRelH>
+              </wp:anchor>
+            </w:drawing>
+          </mc:Choice>
+          <mc:Fallback>
+            <w:pict>
+              <v:group w14:anchorId="2E46A425" id="Grupo 1051" o:spid="_x0000_s1085" style="position:absolute;left:0;text-align:left;margin-left:243.8pt;margin-top:13.9pt;width:183pt;height:39pt;z-index:251771904;mso-width-relative:margin" coordsize="23241,4953" o:gfxdata="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">
+                <v:shape id="Cuadro de texto 1052" o:spid="_x0000_s1086" type="#_x0000_t202" style="position:absolute;left:2971;top:685;width:20270;height:4268;visibility:visible;mso-wrap-style:square;v-text-anchor:top" o:gfxdata="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" filled="f" stroked="f" strokeweight=".5pt">
+                  <v:textbox>
+                    <w:txbxContent>
+                      <w:p>
+                        <w:r>
+                          <w:rPr>
+                            <w:noProof/>
+                          </w:rPr>
+                          <w:drawing>
+                            <wp:inline distT="0" distB="0" distL="0" distR="0" wp14:anchorId="6836ECAD" wp14:editId="1E229652">
+                              <wp:extent cx="1165860" cy="182880"/>
+                              <wp:effectExtent l="0" t="0" r="0" b="7620"/>
+                              <wp:docPr id="1054" name="Imagen 1054"/>
+                              <wp:cNvGraphicFramePr>
+                                <a:graphicFrameLocks xmlns:a="http://schemas.openxmlformats.org/drawingml/2006/main" noChangeAspect="1"/>
+                              </wp:cNvGraphicFramePr>
+                              <a:graphic xmlns:a="http://schemas.openxmlformats.org/drawingml/2006/main">
+                                <a:graphicData uri="http://schemas.openxmlformats.org/drawingml/2006/picture">
+                                  <pic:pic xmlns:pic="http://schemas.openxmlformats.org/drawingml/2006/picture">
+                                    <pic:nvPicPr>
+                                      <pic:cNvPr id="0" name="Picture 14"/>
+                                      <pic:cNvPicPr>
+                                        <a:picLocks noChangeAspect="1" noChangeArrowheads="1"/>
+                                      </pic:cNvPicPr>
+                                    </pic:nvPicPr>
+                                    <pic:blipFill>
+                                      <a:blip r:embed="rId18">
+                                        <a:duotone>
+                                          <a:prstClr val="black"/>
+                                          <a:schemeClr val="accent5">
+                                            <a:tint val="45000"/>
+                                            <a:satMod val="400000"/>
+                                          </a:schemeClr>
+                                        </a:duotone>
+                                        <a:extLst>
+                                          <a:ext uri="{28A0092B-C50C-407E-A947-70E740481C1C}">
+                                            <a14:useLocalDpi xmlns:a14="http://schemas.microsoft.com/office/drawing/2010/main" val="0"/>
+                                          </a:ext>
+                                        </a:extLst>
+                                      </a:blip>
+                                      <a:srcRect/>
+                                      <a:stretch>
+                                        <a:fillRect/>
+                                      </a:stretch>
+                                    </pic:blipFill>
+                                    <pic:spPr bwMode="auto">
+                                      <a:xfrm>
+                                        <a:off x="0" y="0"/>
+                                        <a:ext cx="1165860" cy="182880"/>
+                                      </a:xfrm>
+                                      <a:prstGeom prst="rect">
+                                        <a:avLst/>
+                                      </a:prstGeom>
+                                      <a:noFill/>
+                                      <a:ln>
+                                        <a:noFill/>
+                                      </a:ln>
+                                    </pic:spPr>
+                                  </pic:pic>
+                                </a:graphicData>
+                              </a:graphic>
+                            </wp:inline>
+                          </w:drawing>
+                        </w:r>
+                      </w:p>
+                    </w:txbxContent>
+                  </v:textbox>
+                </v:shape>
+                <v:shape id="Cuadro de texto 1053" o:spid="_x0000_s1087" type="#_x0000_t202" style="position:absolute;width:5638;height:4648;visibility:visible;mso-wrap-style:square;v-text-anchor:top" o:gfxdata="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" filled="f" stroked="f" strokeweight=".5pt">
+                  <v:textbox>
+                    <w:txbxContent>
+                      <w:p>
+                        <w:r>
+                          <w:rPr>
+                            <w:noProof/>
+                          </w:rPr>
+                          <w:drawing>
+                            <wp:inline distT="0" distB="0" distL="0" distR="0" wp14:anchorId="3A1D5E2A" wp14:editId="13B23B11">
+                              <wp:extent cx="335280" cy="335280"/>
+                              <wp:effectExtent l="0" t="0" r="7620" b="7620"/>
+                              <wp:docPr id="1055" name="Imagen 1055" descr="Información, Info, Consejos, Icono, png | PNGWing"/>
+                              <wp:cNvGraphicFramePr>
+                                <a:graphicFrameLocks xmlns:a="http://schemas.openxmlformats.org/drawingml/2006/main" noChangeAspect="1"/>
+                              </wp:cNvGraphicFramePr>
+                              <a:graphic xmlns:a="http://schemas.openxmlformats.org/drawingml/2006/main">
+                                <a:graphicData uri="http://schemas.openxmlformats.org/drawingml/2006/picture">
+                                  <pic:pic xmlns:pic="http://schemas.openxmlformats.org/drawingml/2006/picture">
+                                    <pic:nvPicPr>
+                                      <pic:cNvPr id="0" name="Picture 12" descr="Información, Info, Consejos, Icono, png | PNGWing"/>
+                                      <pic:cNvPicPr>
+                                        <a:picLocks noChangeAspect="1" noChangeArrowheads="1"/>
+                                      </pic:cNvPicPr>
+                                    </pic:nvPicPr>
+                                    <pic:blipFill>
+                                      <a:blip r:embed="rId19">
+                                        <a:extLst>
+                                          <a:ext uri="{28A0092B-C50C-407E-A947-70E740481C1C}">
+                                            <a14:useLocalDpi xmlns:a14="http://schemas.microsoft.com/office/drawing/2010/main" val="0"/>
+                                          </a:ext>
+                                        </a:extLst>
+                                      </a:blip>
+                                      <a:srcRect/>
+                                      <a:stretch>
+                                        <a:fillRect/>
+                                      </a:stretch>
+                                    </pic:blipFill>
+                                    <pic:spPr bwMode="auto">
+                                      <a:xfrm>
+                                        <a:off x="0" y="0"/>
+                                        <a:ext cx="335280" cy="335280"/>
+                                      </a:xfrm>
+                                      <a:prstGeom prst="ellipse">
+                                        <a:avLst/>
+                                      </a:prstGeom>
+                                      <a:noFill/>
+                                      <a:ln>
+                                        <a:noFill/>
+                                      </a:ln>
+                                    </pic:spPr>
+                                  </pic:pic>
+                                </a:graphicData>
+                              </a:graphic>
+                            </wp:inline>
+                          </w:drawing>
+                        </w:r>
+                        <w:r>
+                          <w:rPr>
+                            <w:noProof/>
+                          </w:rPr>
+                          <w:drawing>
+                            <wp:inline distT="0" distB="0" distL="0" distR="0" wp14:anchorId="3790AB6E" wp14:editId="440D73E7">
+                              <wp:extent cx="335280" cy="335280"/>
+                              <wp:effectExtent l="0" t="0" r="7620" b="7620"/>
+                              <wp:docPr id="1056" name="Imagen 1056" descr="Información, Info, Consejos, Icono, png | PNGWing"/>
+                              <wp:cNvGraphicFramePr>
+                                <a:graphicFrameLocks xmlns:a="http://schemas.openxmlformats.org/drawingml/2006/main" noChangeAspect="1"/>
+                              </wp:cNvGraphicFramePr>
+                              <a:graphic xmlns:a="http://schemas.openxmlformats.org/drawingml/2006/main">
+                                <a:graphicData uri="http://schemas.openxmlformats.org/drawingml/2006/picture">
+                                  <pic:pic xmlns:pic="http://schemas.openxmlformats.org/drawingml/2006/picture">
+                                    <pic:nvPicPr>
+                                      <pic:cNvPr id="0" name="Picture 12" descr="Información, Info, Consejos, Icono, png | PNGWing"/>
+                                      <pic:cNvPicPr>
+                                        <a:picLocks noChangeAspect="1" noChangeArrowheads="1"/>
+                                      </pic:cNvPicPr>
+                                    </pic:nvPicPr>
+                                    <pic:blipFill>
+                                      <a:blip r:embed="rId19">
+                                        <a:extLst>
+                                          <a:ext uri="{28A0092B-C50C-407E-A947-70E740481C1C}">
+                                            <a14:useLocalDpi xmlns:a14="http://schemas.microsoft.com/office/drawing/2010/main" val="0"/>
+                                          </a:ext>
+                                        </a:extLst>
+                                      </a:blip>
+                                      <a:srcRect/>
+                                      <a:stretch>
+                                        <a:fillRect/>
+                                      </a:stretch>
+                                    </pic:blipFill>
+                                    <pic:spPr bwMode="auto">
+                                      <a:xfrm>
+                                        <a:off x="0" y="0"/>
+                                        <a:ext cx="335280" cy="335280"/>
+                                      </a:xfrm>
+                                      <a:prstGeom prst="ellipse">
+                                        <a:avLst/>
+                                      </a:prstGeom>
+                                      <a:noFill/>
+                                      <a:ln>
+                                        <a:noFill/>
+                                      </a:ln>
+                                    </pic:spPr>
+                                  </pic:pic>
+                                </a:graphicData>
+                              </a:graphic>
+                            </wp:inline>
+                          </w:drawing>
+                        </w:r>
+                      </w:p>
+                    </w:txbxContent>
+                  </v:textbox>
+                </v:shape>
+              </v:group>
+            </w:pict>
+          </mc:Fallback>
+        </mc:AlternateContent>
+      </w:r>
+    </w:p>
+    <w:p>
+      <w:pPr>
+        <w:pStyle w:val="Prrafodelista"/>
+        <w:spacing w:line="360" w:lineRule="auto"/>
+        <w:jc w:val="both"/>
+        <w:rPr>
+          <w:rFonts w:ascii="Arial" w:hAnsi="Arial" w:cs="Arial"/>
+          <w:b/>
+          <w:bCs/>
+          <w:color w:val="000000" w:themeColor="text1"/>
+          <w:sz w:val="28"/>
+          <w:szCs w:val="28"/>
+        </w:rPr>
+      </w:pPr>
+      <w:r>
+        <w:rPr>
+          <w:rFonts w:ascii="Arial" w:hAnsi="Arial" w:cs="Arial"/>
+          <w:b/>
+          <w:bCs/>
+          <w:noProof/>
+          <w:color w:val="000000" w:themeColor="text1"/>
+          <w:sz w:val="28"/>
+          <w:szCs w:val="28"/>
+        </w:rPr>
+        <mc:AlternateContent>
+          <mc:Choice Requires="wps">
+            <w:drawing>
+              <wp:anchor distT="0" distB="0" distL="114300" distR="114300" simplePos="0" relativeHeight="251773952" behindDoc="0" locked="0" layoutInCell="1" allowOverlap="1" wp14:anchorId="608AF203" wp14:editId="29A2AD5B">
+                <wp:simplePos x="0" y="0"/>
+                <wp:positionH relativeFrom="margin">
+                  <wp:posOffset>3189941</wp:posOffset>
+                </wp:positionH>
+                <wp:positionV relativeFrom="paragraph">
+                  <wp:posOffset>5044</wp:posOffset>
+                </wp:positionV>
+                <wp:extent cx="3010128" cy="3027872"/>
+                <wp:effectExtent l="0" t="0" r="0" b="1270"/>
+                <wp:wrapNone/>
+                <wp:docPr id="1057" name="Cuadro de texto 1057"/>
+                <wp:cNvGraphicFramePr/>
+                <a:graphic xmlns:a="http://schemas.openxmlformats.org/drawingml/2006/main">
+                  <a:graphicData uri="http://schemas.microsoft.com/office/word/2010/wordprocessingShape">
+                    <wps:wsp>
+                      <wps:cNvSpPr txBox="1"/>
+                      <wps:spPr>
+                        <a:xfrm>
+                          <a:off x="0" y="0"/>
+                          <a:ext cx="3010128" cy="3027872"/>
+                        </a:xfrm>
+                        <a:prstGeom prst="rect">
+                          <a:avLst/>
+                        </a:prstGeom>
+                        <a:noFill/>
+                        <a:ln w="6350">
+                          <a:noFill/>
+                        </a:ln>
+                      </wps:spPr>
+                      <wps:txbx>
+                        <w:txbxContent>
+                          <w:p/>
+                          <w:p>
+                            <w:pPr>
+                              <w:spacing w:line="360" w:lineRule="auto"/>
+                              <w:jc w:val="both"/>
+                              <w:rPr>
+                                <w:rFonts w:ascii="Arial" w:hAnsi="Arial" w:cs="Arial"/>
+                                <w:sz w:val="24"/>
+                                <w:szCs w:val="24"/>
+                              </w:rPr>
+                            </w:pPr>
+                            <w:r>
+                              <w:rPr>
+                                <w:rFonts w:ascii="Arial" w:hAnsi="Arial" w:cs="Arial"/>
+                                <w:sz w:val="24"/>
+                                <w:szCs w:val="24"/>
+                              </w:rPr>
+                              <w:t xml:space="preserve">El 16% de los estudiantes encuestados casi no extrañaban asistir a la escuela, </w:t>
+                            </w:r>
+                            <w:r>
+                              <w:rPr>
+                                <w:rFonts w:ascii="Arial" w:hAnsi="Arial" w:cs="Arial"/>
+                                <w:sz w:val="24"/>
+                                <w:szCs w:val="24"/>
+                              </w:rPr>
+                              <w:t xml:space="preserve">un 20% si llegaron a extrañar un poco mas el poder ir a verla, solo el 27% si llegaron a extrañar bastante ir la universidad de forma presencial y tal vez pasear por ella y el 37% restante de alumnos extrañaron a la escuela de una manera que era importante </w:t>
+                            </w:r>
+                            <w:proofErr w:type="gramStart"/>
+                            <w:r>
+                              <w:rPr>
+                                <w:rFonts w:ascii="Arial" w:hAnsi="Arial" w:cs="Arial"/>
+                                <w:sz w:val="24"/>
+                                <w:szCs w:val="24"/>
+                              </w:rPr>
+                              <w:t>ir</w:t>
+                            </w:r>
+                            <w:proofErr w:type="gramEnd"/>
+                            <w:r>
+                              <w:rPr>
+                                <w:rFonts w:ascii="Arial" w:hAnsi="Arial" w:cs="Arial"/>
+                                <w:sz w:val="24"/>
+                                <w:szCs w:val="24"/>
+                              </w:rPr>
+                              <w:t xml:space="preserve"> pero </w:t>
+                            </w:r>
+                            <w:r>
+                              <w:rPr>
+                                <w:rFonts w:ascii="Arial" w:hAnsi="Arial" w:cs="Arial"/>
+                                <w:sz w:val="24"/>
+                                <w:szCs w:val="24"/>
+                              </w:rPr>
+                              <w:t>su vez no posiblemente por el tiempo de traslado requerido.</w:t>
+                            </w:r>
+                          </w:p>
+                        </w:txbxContent>
+                      </wps:txbx>
+                      <wps:bodyPr rot="0" spcFirstLastPara="0" vertOverflow="overflow" horzOverflow="overflow" vert="horz" wrap="square" lIns="91440" tIns="45720" rIns="91440" bIns="45720" numCol="1" spcCol="0" rtlCol="0" fromWordArt="0" anchor="t" anchorCtr="0" forceAA="0" compatLnSpc="1">
+                        <a:prstTxWarp prst="textNoShape">
+                          <a:avLst/>
+                        </a:prstTxWarp>
+                        <a:noAutofit/>
+                      </wps:bodyPr>
+                    </wps:wsp>
+                  </a:graphicData>
+                </a:graphic>
+                <wp14:sizeRelH relativeFrom="margin">
+                  <wp14:pctWidth>0</wp14:pctWidth>
+                </wp14:sizeRelH>
+                <wp14:sizeRelV relativeFrom="margin">
+                  <wp14:pctHeight>0</wp14:pctHeight>
+                </wp14:sizeRelV>
+              </wp:anchor>
+            </w:drawing>
+          </mc:Choice>
+          <mc:Fallback>
+            <w:pict>
+              <v:shape w14:anchorId="608AF203" id="Cuadro de texto 1057" o:spid="_x0000_s1088" type="#_x0000_t202" style="position:absolute;left:0;text-align:left;margin-left:251.2pt;margin-top:.4pt;width:237pt;height:238.4pt;z-index:251773952;visibility:visible;mso-wrap-style:square;mso-width-percent:0;mso-height-percent:0;mso-wrap-distance-left:9pt;mso-wrap-distance-top:0;mso-wrap-distance-right:9pt;mso-wrap-distance-bottom:0;mso-position-horizontal:absolute;mso-position-horizontal-relative:margin;mso-position-vertical:absolute;mso-position-vertical-relative:text;mso-width-percent:0;mso-height-percent:0;mso-width-relative:margin;mso-height-relative:margin;v-text-anchor:top" o:gfxdata="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" filled="f" stroked="f" strokeweight=".5pt">
+                <v:textbox>
+                  <w:txbxContent>
+                    <w:p/>
+                    <w:p>
+                      <w:pPr>
+                        <w:spacing w:line="360" w:lineRule="auto"/>
+                        <w:jc w:val="both"/>
+                        <w:rPr>
+                          <w:rFonts w:ascii="Arial" w:hAnsi="Arial" w:cs="Arial"/>
+                          <w:sz w:val="24"/>
+                          <w:szCs w:val="24"/>
+                        </w:rPr>
+                      </w:pPr>
+                      <w:r>
+                        <w:rPr>
+                          <w:rFonts w:ascii="Arial" w:hAnsi="Arial" w:cs="Arial"/>
+                          <w:sz w:val="24"/>
+                          <w:szCs w:val="24"/>
+                        </w:rPr>
+                        <w:t xml:space="preserve">El 16% de los estudiantes encuestados casi no extrañaban asistir a la escuela, </w:t>
+                      </w:r>
+                      <w:r>
+                        <w:rPr>
+                          <w:rFonts w:ascii="Arial" w:hAnsi="Arial" w:cs="Arial"/>
+                          <w:sz w:val="24"/>
+                          <w:szCs w:val="24"/>
+                        </w:rPr>
+                        <w:t xml:space="preserve">un 20% si llegaron a extrañar un poco mas el poder ir a verla, solo el 27% si llegaron a extrañar bastante ir la universidad de forma presencial y tal vez pasear por ella y el 37% restante de alumnos extrañaron a la escuela de una manera que era importante </w:t>
+                      </w:r>
+                      <w:proofErr w:type="gramStart"/>
+                      <w:r>
+                        <w:rPr>
+                          <w:rFonts w:ascii="Arial" w:hAnsi="Arial" w:cs="Arial"/>
+                          <w:sz w:val="24"/>
+                          <w:szCs w:val="24"/>
+                        </w:rPr>
+                        <w:t>ir</w:t>
+                      </w:r>
+                      <w:proofErr w:type="gramEnd"/>
+                      <w:r>
+                        <w:rPr>
+                          <w:rFonts w:ascii="Arial" w:hAnsi="Arial" w:cs="Arial"/>
+                          <w:sz w:val="24"/>
+                          <w:szCs w:val="24"/>
+                        </w:rPr>
+                        <w:t xml:space="preserve"> pero </w:t>
+                      </w:r>
+                      <w:r>
+                        <w:rPr>
+                          <w:rFonts w:ascii="Arial" w:hAnsi="Arial" w:cs="Arial"/>
+                          <w:sz w:val="24"/>
+                          <w:szCs w:val="24"/>
+                        </w:rPr>
+                        <w:t>su vez no posiblemente por el tiempo de traslado requerido.</w:t>
+                      </w:r>
+                    </w:p>
+                  </w:txbxContent>
+                </v:textbox>
+                <w10:wrap anchorx="margin"/>
+              </v:shape>
+            </w:pict>
+          </mc:Fallback>
+        </mc:AlternateContent>
+      </w:r>
     </w:p>
     <w:p>
       <w:pPr>
@@ -11211,6 +14513,66 @@
       </w:pPr>
       <w:r>
         <w:rPr>
+          <w:noProof/>
+        </w:rPr>
+        <w:drawing>
+          <wp:anchor distT="0" distB="0" distL="114300" distR="114300" simplePos="0" relativeHeight="251751424" behindDoc="0" locked="0" layoutInCell="1" allowOverlap="1" wp14:anchorId="2C08A842" wp14:editId="0FAB8B80">
+            <wp:simplePos x="0" y="0"/>
+            <wp:positionH relativeFrom="margin">
+              <wp:align>left</wp:align>
+            </wp:positionH>
+            <wp:positionV relativeFrom="paragraph">
+              <wp:posOffset>643339</wp:posOffset>
+            </wp:positionV>
+            <wp:extent cx="3817088" cy="2994946"/>
+            <wp:effectExtent l="0" t="0" r="0" b="0"/>
+            <wp:wrapNone/>
+            <wp:docPr id="27" name="Imagen 27" descr="Gráfico, Gráfico circular&#10;&#10;Descripción generada automáticamente"/>
+            <wp:cNvGraphicFramePr>
+              <a:graphicFrameLocks xmlns:a="http://schemas.openxmlformats.org/drawingml/2006/main" noChangeAspect="1"/>
+            </wp:cNvGraphicFramePr>
+            <a:graphic xmlns:a="http://schemas.openxmlformats.org/drawingml/2006/main">
+              <a:graphicData uri="http://schemas.openxmlformats.org/drawingml/2006/picture">
+                <pic:pic xmlns:pic="http://schemas.openxmlformats.org/drawingml/2006/picture">
+                  <pic:nvPicPr>
+                    <pic:cNvPr id="27" name="Imagen 27" descr="Gráfico, Gráfico circular&#10;&#10;Descripción generada automáticamente"/>
+                    <pic:cNvPicPr/>
+                  </pic:nvPicPr>
+                  <pic:blipFill>
+                    <a:blip r:embed="rId35">
+                      <a:extLst>
+                        <a:ext uri="{28A0092B-C50C-407E-A947-70E740481C1C}">
+                          <a14:useLocalDpi xmlns:a14="http://schemas.microsoft.com/office/drawing/2010/main" val="0"/>
+                        </a:ext>
+                      </a:extLst>
+                    </a:blip>
+                    <a:stretch>
+                      <a:fillRect/>
+                    </a:stretch>
+                  </pic:blipFill>
+                  <pic:spPr>
+                    <a:xfrm>
+                      <a:off x="0" y="0"/>
+                      <a:ext cx="3817088" cy="2994946"/>
+                    </a:xfrm>
+                    <a:prstGeom prst="rect">
+                      <a:avLst/>
+                    </a:prstGeom>
+                  </pic:spPr>
+                </pic:pic>
+              </a:graphicData>
+            </a:graphic>
+            <wp14:sizeRelH relativeFrom="margin">
+              <wp14:pctWidth>0</wp14:pctWidth>
+            </wp14:sizeRelH>
+            <wp14:sizeRelV relativeFrom="margin">
+              <wp14:pctHeight>0</wp14:pctHeight>
+            </wp14:sizeRelV>
+          </wp:anchor>
+        </w:drawing>
+      </w:r>
+      <w:r>
+        <w:rPr>
           <w:rFonts w:ascii="Arial" w:hAnsi="Arial" w:cs="Arial"/>
           <w:b/>
           <w:bCs/>
@@ -11223,18 +14585,16 @@
     </w:p>
     <w:p>
       <w:pPr>
-        <w:pStyle w:val="Prrafodelista"/>
-        <w:spacing w:line="360" w:lineRule="auto"/>
-        <w:jc w:val="both"/>
-        <w:rPr>
-          <w:rFonts w:ascii="Arial" w:hAnsi="Arial" w:cs="Arial"/>
-          <w:b/>
-          <w:bCs/>
-          <w:color w:val="000000" w:themeColor="text1"/>
-          <w:sz w:val="28"/>
-          <w:szCs w:val="28"/>
-        </w:rPr>
-      </w:pPr>
+        <w:rPr>
+          <w:noProof/>
+        </w:rPr>
+      </w:pPr>
+      <w:r>
+        <w:rPr>
+          <w:noProof/>
+        </w:rPr>
+        <w:br w:type="page"/>
+      </w:r>
     </w:p>
     <w:p>
       <w:pPr>
@@ -11256,6 +14616,67 @@
       </w:pPr>
       <w:r>
         <w:rPr>
+          <w:noProof/>
+        </w:rPr>
+        <w:lastRenderedPageBreak/>
+        <w:drawing>
+          <wp:anchor distT="0" distB="0" distL="114300" distR="114300" simplePos="0" relativeHeight="251752448" behindDoc="0" locked="0" layoutInCell="1" allowOverlap="1" wp14:anchorId="7FECA8D6" wp14:editId="5B9D18BE">
+            <wp:simplePos x="0" y="0"/>
+            <wp:positionH relativeFrom="margin">
+              <wp:align>right</wp:align>
+            </wp:positionH>
+            <wp:positionV relativeFrom="paragraph">
+              <wp:posOffset>558505</wp:posOffset>
+            </wp:positionV>
+            <wp:extent cx="5602334" cy="2604026"/>
+            <wp:effectExtent l="0" t="0" r="0" b="6350"/>
+            <wp:wrapNone/>
+            <wp:docPr id="28" name="Imagen 28" descr="Gráfico, Gráfico de barras&#10;&#10;Descripción generada automáticamente"/>
+            <wp:cNvGraphicFramePr>
+              <a:graphicFrameLocks xmlns:a="http://schemas.openxmlformats.org/drawingml/2006/main" noChangeAspect="1"/>
+            </wp:cNvGraphicFramePr>
+            <a:graphic xmlns:a="http://schemas.openxmlformats.org/drawingml/2006/main">
+              <a:graphicData uri="http://schemas.openxmlformats.org/drawingml/2006/picture">
+                <pic:pic xmlns:pic="http://schemas.openxmlformats.org/drawingml/2006/picture">
+                  <pic:nvPicPr>
+                    <pic:cNvPr id="28" name="Imagen 28" descr="Gráfico, Gráfico de barras&#10;&#10;Descripción generada automáticamente"/>
+                    <pic:cNvPicPr/>
+                  </pic:nvPicPr>
+                  <pic:blipFill>
+                    <a:blip r:embed="rId36">
+                      <a:extLst>
+                        <a:ext uri="{28A0092B-C50C-407E-A947-70E740481C1C}">
+                          <a14:useLocalDpi xmlns:a14="http://schemas.microsoft.com/office/drawing/2010/main" val="0"/>
+                        </a:ext>
+                      </a:extLst>
+                    </a:blip>
+                    <a:stretch>
+                      <a:fillRect/>
+                    </a:stretch>
+                  </pic:blipFill>
+                  <pic:spPr>
+                    <a:xfrm>
+                      <a:off x="0" y="0"/>
+                      <a:ext cx="5602334" cy="2604026"/>
+                    </a:xfrm>
+                    <a:prstGeom prst="rect">
+                      <a:avLst/>
+                    </a:prstGeom>
+                  </pic:spPr>
+                </pic:pic>
+              </a:graphicData>
+            </a:graphic>
+            <wp14:sizeRelH relativeFrom="margin">
+              <wp14:pctWidth>0</wp14:pctWidth>
+            </wp14:sizeRelH>
+            <wp14:sizeRelV relativeFrom="margin">
+              <wp14:pctHeight>0</wp14:pctHeight>
+            </wp14:sizeRelV>
+          </wp:anchor>
+        </w:drawing>
+      </w:r>
+      <w:r>
+        <w:rPr>
           <w:rFonts w:ascii="Arial" w:hAnsi="Arial" w:cs="Arial"/>
           <w:b/>
           <w:bCs/>
@@ -11276,6 +14697,119 @@
         </w:rPr>
         <w:cr/>
       </w:r>
+    </w:p>
+    <w:p>
+      <w:pPr>
+        <w:spacing w:line="360" w:lineRule="auto"/>
+        <w:jc w:val="both"/>
+        <w:rPr>
+          <w:rFonts w:ascii="Arial" w:hAnsi="Arial" w:cs="Arial"/>
+          <w:b/>
+          <w:bCs/>
+          <w:color w:val="000000" w:themeColor="text1"/>
+          <w:sz w:val="28"/>
+          <w:szCs w:val="28"/>
+        </w:rPr>
+      </w:pPr>
+    </w:p>
+    <w:p>
+      <w:pPr>
+        <w:spacing w:line="360" w:lineRule="auto"/>
+        <w:jc w:val="both"/>
+        <w:rPr>
+          <w:rFonts w:ascii="Arial" w:hAnsi="Arial" w:cs="Arial"/>
+          <w:b/>
+          <w:bCs/>
+          <w:color w:val="000000" w:themeColor="text1"/>
+          <w:sz w:val="28"/>
+          <w:szCs w:val="28"/>
+        </w:rPr>
+      </w:pPr>
+    </w:p>
+    <w:p>
+      <w:pPr>
+        <w:spacing w:line="360" w:lineRule="auto"/>
+        <w:jc w:val="both"/>
+        <w:rPr>
+          <w:rFonts w:ascii="Arial" w:hAnsi="Arial" w:cs="Arial"/>
+          <w:b/>
+          <w:bCs/>
+          <w:color w:val="000000" w:themeColor="text1"/>
+          <w:sz w:val="28"/>
+          <w:szCs w:val="28"/>
+        </w:rPr>
+      </w:pPr>
+    </w:p>
+    <w:p>
+      <w:pPr>
+        <w:spacing w:line="360" w:lineRule="auto"/>
+        <w:jc w:val="both"/>
+        <w:rPr>
+          <w:rFonts w:ascii="Arial" w:hAnsi="Arial" w:cs="Arial"/>
+          <w:b/>
+          <w:bCs/>
+          <w:color w:val="000000" w:themeColor="text1"/>
+          <w:sz w:val="28"/>
+          <w:szCs w:val="28"/>
+        </w:rPr>
+      </w:pPr>
+    </w:p>
+    <w:p>
+      <w:pPr>
+        <w:spacing w:line="360" w:lineRule="auto"/>
+        <w:jc w:val="both"/>
+        <w:rPr>
+          <w:rFonts w:ascii="Arial" w:hAnsi="Arial" w:cs="Arial"/>
+          <w:b/>
+          <w:bCs/>
+          <w:color w:val="000000" w:themeColor="text1"/>
+          <w:sz w:val="28"/>
+          <w:szCs w:val="28"/>
+        </w:rPr>
+      </w:pPr>
+    </w:p>
+    <w:p>
+      <w:pPr>
+        <w:spacing w:line="360" w:lineRule="auto"/>
+        <w:jc w:val="both"/>
+        <w:rPr>
+          <w:rFonts w:ascii="Arial" w:hAnsi="Arial" w:cs="Arial"/>
+          <w:b/>
+          <w:bCs/>
+          <w:color w:val="000000" w:themeColor="text1"/>
+          <w:sz w:val="28"/>
+          <w:szCs w:val="28"/>
+        </w:rPr>
+      </w:pPr>
+    </w:p>
+    <w:p>
+      <w:pPr>
+        <w:spacing w:line="360" w:lineRule="auto"/>
+        <w:jc w:val="both"/>
+        <w:rPr>
+          <w:rFonts w:ascii="Arial" w:hAnsi="Arial" w:cs="Arial"/>
+          <w:b/>
+          <w:bCs/>
+          <w:color w:val="000000" w:themeColor="text1"/>
+          <w:sz w:val="28"/>
+          <w:szCs w:val="28"/>
+        </w:rPr>
+      </w:pPr>
+    </w:p>
+    <w:p>
+      <w:pPr>
+        <w:pStyle w:val="Prrafodelista"/>
+        <w:spacing w:line="360" w:lineRule="auto"/>
+        <w:jc w:val="both"/>
+        <w:rPr>
+          <w:rFonts w:ascii="Arial" w:hAnsi="Arial" w:cs="Arial"/>
+          <w:b/>
+          <w:bCs/>
+          <w:color w:val="000000" w:themeColor="text1"/>
+          <w:sz w:val="28"/>
+          <w:szCs w:val="28"/>
+        </w:rPr>
+      </w:pPr>
     </w:p>
     <w:p>
       <w:pPr>
@@ -11312,6 +14846,66 @@
       </w:pPr>
       <w:r>
         <w:rPr>
+          <w:noProof/>
+        </w:rPr>
+        <w:drawing>
+          <wp:anchor distT="0" distB="0" distL="114300" distR="114300" simplePos="0" relativeHeight="251753472" behindDoc="0" locked="0" layoutInCell="1" allowOverlap="1" wp14:anchorId="0910916B" wp14:editId="3D99601B">
+            <wp:simplePos x="0" y="0"/>
+            <wp:positionH relativeFrom="margin">
+              <wp:align>left</wp:align>
+            </wp:positionH>
+            <wp:positionV relativeFrom="paragraph">
+              <wp:posOffset>304800</wp:posOffset>
+            </wp:positionV>
+            <wp:extent cx="4061637" cy="3129850"/>
+            <wp:effectExtent l="0" t="0" r="0" b="0"/>
+            <wp:wrapNone/>
+            <wp:docPr id="35" name="Imagen 35" descr="Gráfico, Gráfico circular&#10;&#10;Descripción generada automáticamente"/>
+            <wp:cNvGraphicFramePr>
+              <a:graphicFrameLocks xmlns:a="http://schemas.openxmlformats.org/drawingml/2006/main" noChangeAspect="1"/>
+            </wp:cNvGraphicFramePr>
+            <a:graphic xmlns:a="http://schemas.openxmlformats.org/drawingml/2006/main">
+              <a:graphicData uri="http://schemas.openxmlformats.org/drawingml/2006/picture">
+                <pic:pic xmlns:pic="http://schemas.openxmlformats.org/drawingml/2006/picture">
+                  <pic:nvPicPr>
+                    <pic:cNvPr id="35" name="Imagen 35" descr="Gráfico, Gráfico circular&#10;&#10;Descripción generada automáticamente"/>
+                    <pic:cNvPicPr/>
+                  </pic:nvPicPr>
+                  <pic:blipFill>
+                    <a:blip r:embed="rId37">
+                      <a:extLst>
+                        <a:ext uri="{28A0092B-C50C-407E-A947-70E740481C1C}">
+                          <a14:useLocalDpi xmlns:a14="http://schemas.microsoft.com/office/drawing/2010/main" val="0"/>
+                        </a:ext>
+                      </a:extLst>
+                    </a:blip>
+                    <a:stretch>
+                      <a:fillRect/>
+                    </a:stretch>
+                  </pic:blipFill>
+                  <pic:spPr>
+                    <a:xfrm>
+                      <a:off x="0" y="0"/>
+                      <a:ext cx="4061637" cy="3129850"/>
+                    </a:xfrm>
+                    <a:prstGeom prst="rect">
+                      <a:avLst/>
+                    </a:prstGeom>
+                  </pic:spPr>
+                </pic:pic>
+              </a:graphicData>
+            </a:graphic>
+            <wp14:sizeRelH relativeFrom="margin">
+              <wp14:pctWidth>0</wp14:pctWidth>
+            </wp14:sizeRelH>
+            <wp14:sizeRelV relativeFrom="margin">
+              <wp14:pctHeight>0</wp14:pctHeight>
+            </wp14:sizeRelV>
+          </wp:anchor>
+        </w:drawing>
+      </w:r>
+      <w:r>
+        <w:rPr>
           <w:rFonts w:ascii="Arial" w:hAnsi="Arial" w:cs="Arial"/>
           <w:b/>
           <w:bCs/>
@@ -11336,6 +14930,29 @@
           <w:szCs w:val="28"/>
         </w:rPr>
       </w:pPr>
+    </w:p>
+    <w:p>
+      <w:pPr>
+        <w:rPr>
+          <w:rFonts w:ascii="Arial" w:hAnsi="Arial" w:cs="Arial"/>
+          <w:b/>
+          <w:bCs/>
+          <w:color w:val="000000" w:themeColor="text1"/>
+          <w:sz w:val="28"/>
+          <w:szCs w:val="28"/>
+        </w:rPr>
+      </w:pPr>
+      <w:r>
+        <w:rPr>
+          <w:rFonts w:ascii="Arial" w:hAnsi="Arial" w:cs="Arial"/>
+          <w:b/>
+          <w:bCs/>
+          <w:color w:val="000000" w:themeColor="text1"/>
+          <w:sz w:val="28"/>
+          <w:szCs w:val="28"/>
+        </w:rPr>
+        <w:br w:type="page"/>
+      </w:r>
     </w:p>
     <w:p>
       <w:pPr>
@@ -11364,6 +14981,7 @@
           <w:sz w:val="28"/>
           <w:szCs w:val="28"/>
         </w:rPr>
+        <w:lastRenderedPageBreak/>
         <w:t>Una vez determinados los tokens en cada uno de los textos, recuperar las palabras que más aparecieron.</w:t>
       </w:r>
       <w:r>
@@ -11429,7 +15047,7 @@
 <w:numbering xmlns:wpc="http://schemas.microsoft.com/office/word/2010/wordprocessingCanvas" xmlns:cx="http://schemas.microsoft.com/office/drawing/2014/chartex" xmlns:cx1="http://schemas.microsoft.com/office/drawing/2015/9/8/chartex" xmlns:cx2="http://schemas.microsoft.com/office/drawing/2015/10/21/chartex" xmlns:cx3="http://schemas.microsoft.com/office/drawing/2016/5/9/chartex" xmlns:cx4="http://schemas.microsoft.com/office/drawing/2016/5/10/chartex" xmlns:cx5="http://schemas.microsoft.com/office/drawing/2016/5/11/chartex" xmlns:cx6="http://schemas.microsoft.com/office/drawing/2016/5/12/chartex" xmlns:cx7="http://schemas.microsoft.com/office/drawing/2016/5/13/chartex" xmlns:cx8="http://schemas.microsoft.com/office/drawing/2016/5/14/chartex" xmlns:mc="http://schemas.openxmlformats.org/markup-compatibility/2006" xmlns:aink="http://schemas.microsoft.com/office/drawing/2016/ink" xmlns:am3d="http://schemas.microsoft.com/office/drawing/2017/model3d" xmlns:o="urn:schemas-microsoft-com:office:office" xmlns:oel="http://schemas.microsoft.com/office/2019/extlst" xmlns:r="http://schemas.openxmlformats.org/officeDocument/2006/relationships" xmlns:m="http://schemas.openxmlformats.org/officeDocument/2006/math" xmlns:v="urn:schemas-microsoft-com:vml" xmlns:wp14="http://schemas.microsoft.com/office/word/2010/wordprocessingDrawing" xmlns:wp="http://schemas.openxmlformats.org/drawingml/2006/wordprocessingDrawing" xmlns:w10="urn:schemas-microsoft-com:office:word" xmlns:w="http://schemas.openxmlformats.org/wordprocessingml/2006/main" xmlns:w14="http://schemas.microsoft.com/office/word/2010/wordml" xmlns:w15="http://schemas.microsoft.com/office/word/2012/wordml" xmlns:w16cex="http://schemas.microsoft.com/office/word/2018/wordml/cex" xmlns:w16cid="http://schemas.microsoft.com/office/word/2016/wordml/cid" xmlns:w16="http://schemas.microsoft.com/office/word/2018/wordml" xmlns:w16sdtdh="http://schemas.microsoft.com/office/word/2020/wordml/sdtdatahash" xmlns:w16se="http://schemas.microsoft.com/office/word/2015/wordml/symex" xmlns:wpg="http://schemas.microsoft.com/office/word/2010/wordprocessingGroup" xmlns:wpi="http://schemas.microsoft.com/office/word/2010/wordprocessingInk" xmlns:wne="http://schemas.microsoft.com/office/word/2006/wordml" xmlns:wps="http://schemas.microsoft.com/office/word/2010/wordprocessingShape" mc:Ignorable="w14 w15 w16se w16cid w16 w16cex w16sdtdh wp14">
   <w:numPicBullet w:numPicBulletId="0">
     <w:pict>
-      <v:shapetype w14:anchorId="067E0C6F" id="_x0000_t75" coordsize="21600,21600" o:spt="75" o:preferrelative="t" path="m@4@5l@4@11@9@11@9@5xe" filled="f" stroked="f">
+      <v:shapetype w14:anchorId="184ACCD1" id="_x0000_t75" coordsize="21600,21600" o:spt="75" o:preferrelative="t" path="m@4@5l@4@11@9@11@9@5xe" filled="f" stroked="f">
         <v:stroke joinstyle="miter"/>
         <v:formulas>
           <v:f eqn="if lineDrawn pixelLineWidth 0"/>
@@ -11448,7 +15066,7 @@
         <v:path o:extrusionok="f" gradientshapeok="t" o:connecttype="rect"/>
         <o:lock v:ext="edit" aspectratio="t"/>
       </v:shapetype>
-      <v:shape id="_x0000_i1161" type="#_x0000_t75" style="width:15.6pt;height:15.6pt;visibility:visible;mso-wrap-style:square" o:bullet="t">
+      <v:shape id="_x0000_i1103" type="#_x0000_t75" style="width:15.6pt;height:15.6pt;visibility:visible;mso-wrap-style:square" o:bullet="t">
         <v:imagedata r:id="rId1" o:title=""/>
       </v:shape>
     </w:pict>
@@ -11765,6 +15383,7 @@
     <w:lsdException w:name="HTML Sample" w:semiHidden="1" w:unhideWhenUsed="1"/>
     <w:lsdException w:name="HTML Typewriter" w:semiHidden="1" w:unhideWhenUsed="1"/>
     <w:lsdException w:name="HTML Variable" w:semiHidden="1" w:unhideWhenUsed="1"/>
+    <w:lsdException w:name="Normal Table" w:semiHidden="1" w:unhideWhenUsed="1"/>
     <w:lsdException w:name="annotation subject" w:semiHidden="1" w:unhideWhenUsed="1"/>
     <w:lsdException w:name="No List" w:semiHidden="1" w:unhideWhenUsed="1"/>
     <w:lsdException w:name="Outline List 1" w:semiHidden="1" w:unhideWhenUsed="1"/>
@@ -11811,8 +15430,10 @@
     <w:lsdException w:name="Table Subtle 2" w:semiHidden="1" w:unhideWhenUsed="1"/>
     <w:lsdException w:name="Table Web 1" w:semiHidden="1" w:unhideWhenUsed="1"/>
     <w:lsdException w:name="Table Web 2" w:semiHidden="1" w:unhideWhenUsed="1"/>
+    <w:lsdException w:name="Table Web 3" w:semiHidden="1" w:unhideWhenUsed="1"/>
     <w:lsdException w:name="Balloon Text" w:semiHidden="1" w:unhideWhenUsed="1"/>
     <w:lsdException w:name="Table Grid" w:uiPriority="39"/>
+    <w:lsdException w:name="Table Theme" w:semiHidden="1" w:unhideWhenUsed="1"/>
     <w:lsdException w:name="Placeholder Text" w:semiHidden="1"/>
     <w:lsdException w:name="No Spacing" w:uiPriority="1" w:qFormat="1"/>
     <w:lsdException w:name="Light Shading" w:uiPriority="60"/>
@@ -12042,6 +15663,7 @@
   <w:style w:type="character" w:default="1" w:styleId="Fuentedeprrafopredeter">
     <w:name w:val="Default Paragraph Font"/>
     <w:uiPriority w:val="1"/>
+    <w:semiHidden/>
     <w:unhideWhenUsed/>
   </w:style>
   <w:style w:type="table" w:default="1" w:styleId="Tablanormal">

</xml_diff>